<commit_message>
Update template and context for rendering
* Use criteria item for getting name for product name
</commit_message>
<xml_diff>
--- a/registry/templates/paper0000001.docx
+++ b/registry/templates/paper0000001.docx
@@ -4,7 +4,7 @@
   <w:body>
     <w:p>
       <w:pPr>
-        <w:pStyle w:val="Normal1"/>
+        <w:pStyle w:val="LOnormal"/>
         <w:ind w:firstLine="566"/>
         <w:jc w:val="center"/>
         <w:rPr>
@@ -27,7 +27,7 @@
     </w:p>
     <w:p>
       <w:pPr>
-        <w:pStyle w:val="Normal1"/>
+        <w:pStyle w:val="LOnormal"/>
         <w:ind w:firstLine="566"/>
         <w:jc w:val="center"/>
         <w:rPr>
@@ -47,7 +47,7 @@
     </w:p>
     <w:p>
       <w:pPr>
-        <w:pStyle w:val="Normal1"/>
+        <w:pStyle w:val="LOnormal"/>
         <w:spacing w:lineRule="auto" w:line="240" w:before="0" w:after="120"/>
         <w:ind w:left="0" w:hanging="0"/>
         <w:rPr>
@@ -69,7 +69,7 @@
     </w:p>
     <w:p>
       <w:pPr>
-        <w:pStyle w:val="Normal1"/>
+        <w:pStyle w:val="LOnormal"/>
         <w:spacing w:lineRule="auto" w:line="240" w:before="0" w:after="120"/>
         <w:jc w:val="both"/>
         <w:rPr>
@@ -84,13 +84,13 @@
           <w:rFonts w:eastAsia="Times New Roman" w:cs="Times New Roman" w:ascii="Times New Roman" w:hAnsi="Times New Roman"/>
           <w:sz w:val="24"/>
           <w:szCs w:val="24"/>
-          <w:shd w:fill="F4CCCC" w:val="clear"/>
+          <w:highlight w:val="red"/>
         </w:rPr>
       </w:r>
     </w:p>
     <w:p>
       <w:pPr>
-        <w:pStyle w:val="Normal1"/>
+        <w:pStyle w:val="LOnormal"/>
         <w:spacing w:lineRule="auto" w:line="240" w:before="0" w:after="120"/>
         <w:jc w:val="both"/>
         <w:rPr>
@@ -153,7 +153,7 @@
     </w:p>
     <w:p>
       <w:pPr>
-        <w:pStyle w:val="Normal1"/>
+        <w:pStyle w:val="LOnormal"/>
         <w:jc w:val="both"/>
         <w:rPr>
           <w:rFonts w:ascii="Times New Roman" w:hAnsi="Times New Roman" w:eastAsia="Times New Roman" w:cs="Times New Roman"/>
@@ -218,7 +218,7 @@
     </w:p>
     <w:p>
       <w:pPr>
-        <w:pStyle w:val="Normal1"/>
+        <w:pStyle w:val="LOnormal"/>
         <w:ind w:firstLine="566"/>
         <w:jc w:val="center"/>
         <w:rPr>
@@ -258,7 +258,7 @@
     </w:p>
     <w:p>
       <w:pPr>
-        <w:pStyle w:val="Normal1"/>
+        <w:pStyle w:val="LOnormal"/>
         <w:numPr>
           <w:ilvl w:val="0"/>
           <w:numId w:val="6"/>
@@ -318,7 +318,7 @@
     </w:p>
     <w:p>
       <w:pPr>
-        <w:pStyle w:val="Normal1"/>
+        <w:pStyle w:val="LOnormal"/>
         <w:numPr>
           <w:ilvl w:val="0"/>
           <w:numId w:val="1"/>
@@ -342,7 +342,7 @@
     </w:p>
     <w:p>
       <w:pPr>
-        <w:pStyle w:val="Normal1"/>
+        <w:pStyle w:val="LOnormal"/>
         <w:keepNext w:val="false"/>
         <w:keepLines w:val="false"/>
         <w:widowControl/>
@@ -350,7 +350,6 @@
           <w:ilvl w:val="1"/>
           <w:numId w:val="7"/>
         </w:numPr>
-        <w:pBdr/>
         <w:shd w:val="clear" w:fill="auto"/>
         <w:spacing w:lineRule="auto" w:line="276" w:before="0" w:after="0"/>
         <w:ind w:left="0" w:right="0" w:firstLine="566"/>
@@ -397,7 +396,7 @@
     </w:p>
     <w:p>
       <w:pPr>
-        <w:pStyle w:val="Normal1"/>
+        <w:pStyle w:val="LOnormal"/>
         <w:ind w:firstLine="566"/>
         <w:jc w:val="center"/>
         <w:rPr>
@@ -428,7 +427,7 @@
     </w:p>
     <w:p>
       <w:pPr>
-        <w:pStyle w:val="Normal1"/>
+        <w:pStyle w:val="LOnormal"/>
         <w:keepNext w:val="false"/>
         <w:keepLines w:val="false"/>
         <w:widowControl/>
@@ -436,7 +435,6 @@
           <w:ilvl w:val="1"/>
           <w:numId w:val="9"/>
         </w:numPr>
-        <w:pBdr/>
         <w:shd w:val="clear" w:fill="auto"/>
         <w:spacing w:lineRule="auto" w:line="276" w:before="0" w:after="0"/>
         <w:ind w:left="0" w:right="0" w:firstLine="567"/>
@@ -483,12 +481,11 @@
     </w:p>
     <w:p>
       <w:pPr>
-        <w:pStyle w:val="Normal1"/>
+        <w:pStyle w:val="LOnormal"/>
         <w:numPr>
           <w:ilvl w:val="0"/>
           <w:numId w:val="32"/>
         </w:numPr>
-        <w:pBdr/>
         <w:ind w:left="0" w:firstLine="567"/>
         <w:jc w:val="both"/>
         <w:rPr>
@@ -508,7 +505,7 @@
     </w:p>
     <w:p>
       <w:pPr>
-        <w:pStyle w:val="Normal1"/>
+        <w:pStyle w:val="LOnormal"/>
         <w:keepNext w:val="false"/>
         <w:keepLines w:val="false"/>
         <w:widowControl/>
@@ -516,7 +513,6 @@
           <w:ilvl w:val="1"/>
           <w:numId w:val="35"/>
         </w:numPr>
-        <w:pBdr/>
         <w:shd w:val="clear" w:fill="auto"/>
         <w:spacing w:lineRule="auto" w:line="276" w:before="0" w:after="0"/>
         <w:ind w:left="0" w:right="0" w:firstLine="567"/>
@@ -563,7 +559,7 @@
     </w:p>
     <w:p>
       <w:pPr>
-        <w:pStyle w:val="Normal1"/>
+        <w:pStyle w:val="LOnormal"/>
         <w:keepNext w:val="false"/>
         <w:keepLines w:val="false"/>
         <w:widowControl/>
@@ -571,7 +567,6 @@
           <w:ilvl w:val="1"/>
           <w:numId w:val="35"/>
         </w:numPr>
-        <w:pBdr/>
         <w:shd w:val="clear" w:fill="auto"/>
         <w:spacing w:lineRule="auto" w:line="276" w:before="0" w:after="0"/>
         <w:ind w:left="0" w:right="0" w:firstLine="567"/>
@@ -618,7 +613,7 @@
     </w:p>
     <w:p>
       <w:pPr>
-        <w:pStyle w:val="Normal1"/>
+        <w:pStyle w:val="LOnormal"/>
         <w:keepNext w:val="false"/>
         <w:keepLines w:val="false"/>
         <w:widowControl/>
@@ -626,7 +621,6 @@
           <w:ilvl w:val="1"/>
           <w:numId w:val="35"/>
         </w:numPr>
-        <w:pBdr/>
         <w:shd w:val="clear" w:fill="auto"/>
         <w:spacing w:lineRule="auto" w:line="276" w:before="0" w:after="0"/>
         <w:ind w:left="0" w:right="0" w:firstLine="567"/>
@@ -673,7 +667,7 @@
     </w:p>
     <w:p>
       <w:pPr>
-        <w:pStyle w:val="Normal1"/>
+        <w:pStyle w:val="LOnormal"/>
         <w:ind w:firstLine="566"/>
         <w:jc w:val="center"/>
         <w:rPr>
@@ -696,12 +690,11 @@
     </w:p>
     <w:p>
       <w:pPr>
-        <w:pStyle w:val="Normal1"/>
+        <w:pStyle w:val="LOnormal"/>
         <w:numPr>
           <w:ilvl w:val="0"/>
           <w:numId w:val="2"/>
         </w:numPr>
-        <w:pBdr/>
         <w:ind w:left="0" w:firstLine="566"/>
         <w:jc w:val="both"/>
         <w:rPr>
@@ -738,7 +731,7 @@
     </w:p>
     <w:p>
       <w:pPr>
-        <w:pStyle w:val="Normal1"/>
+        <w:pStyle w:val="LOnormal"/>
         <w:keepNext w:val="false"/>
         <w:keepLines w:val="false"/>
         <w:widowControl/>
@@ -746,7 +739,6 @@
           <w:ilvl w:val="1"/>
           <w:numId w:val="4"/>
         </w:numPr>
-        <w:pBdr/>
         <w:shd w:val="clear" w:fill="auto"/>
         <w:spacing w:lineRule="auto" w:line="276" w:before="0" w:after="0"/>
         <w:ind w:left="0" w:right="0" w:firstLine="566"/>
@@ -793,7 +785,7 @@
     </w:p>
     <w:p>
       <w:pPr>
-        <w:pStyle w:val="Normal1"/>
+        <w:pStyle w:val="LOnormal"/>
         <w:ind w:firstLine="566"/>
         <w:jc w:val="center"/>
         <w:rPr>
@@ -825,7 +817,7 @@
     </w:p>
     <w:p>
       <w:pPr>
-        <w:pStyle w:val="Normal1"/>
+        <w:pStyle w:val="LOnormal"/>
         <w:keepNext w:val="false"/>
         <w:keepLines w:val="false"/>
         <w:widowControl/>
@@ -833,7 +825,6 @@
           <w:ilvl w:val="1"/>
           <w:numId w:val="12"/>
         </w:numPr>
-        <w:pBdr/>
         <w:shd w:val="clear" w:fill="auto"/>
         <w:tabs>
           <w:tab w:val="clear" w:pos="720"/>
@@ -884,12 +875,11 @@
     </w:p>
     <w:p>
       <w:pPr>
-        <w:pStyle w:val="Normal1"/>
+        <w:pStyle w:val="LOnormal"/>
         <w:numPr>
           <w:ilvl w:val="0"/>
           <w:numId w:val="22"/>
         </w:numPr>
-        <w:pBdr/>
         <w:tabs>
           <w:tab w:val="clear" w:pos="720"/>
           <w:tab w:val="left" w:pos="1276" w:leader="none"/>
@@ -913,12 +903,11 @@
     </w:p>
     <w:p>
       <w:pPr>
-        <w:pStyle w:val="Normal1"/>
+        <w:pStyle w:val="LOnormal"/>
         <w:numPr>
           <w:ilvl w:val="0"/>
           <w:numId w:val="26"/>
         </w:numPr>
-        <w:pBdr/>
         <w:tabs>
           <w:tab w:val="clear" w:pos="720"/>
           <w:tab w:val="left" w:pos="1276" w:leader="none"/>
@@ -942,12 +931,11 @@
     </w:p>
     <w:p>
       <w:pPr>
-        <w:pStyle w:val="Normal1"/>
+        <w:pStyle w:val="LOnormal"/>
         <w:numPr>
           <w:ilvl w:val="0"/>
           <w:numId w:val="5"/>
         </w:numPr>
-        <w:pBdr/>
         <w:tabs>
           <w:tab w:val="clear" w:pos="720"/>
           <w:tab w:val="left" w:pos="1276" w:leader="none"/>
@@ -971,7 +959,7 @@
     </w:p>
     <w:p>
       <w:pPr>
-        <w:pStyle w:val="Normal1"/>
+        <w:pStyle w:val="LOnormal"/>
         <w:keepNext w:val="false"/>
         <w:keepLines w:val="false"/>
         <w:widowControl/>
@@ -979,7 +967,6 @@
           <w:ilvl w:val="1"/>
           <w:numId w:val="15"/>
         </w:numPr>
-        <w:pBdr/>
         <w:shd w:val="clear" w:fill="auto"/>
         <w:tabs>
           <w:tab w:val="clear" w:pos="720"/>
@@ -1030,7 +1017,7 @@
     </w:p>
     <w:p>
       <w:pPr>
-        <w:pStyle w:val="Normal1"/>
+        <w:pStyle w:val="LOnormal"/>
         <w:ind w:firstLine="566"/>
         <w:jc w:val="center"/>
         <w:rPr>
@@ -1053,7 +1040,7 @@
     </w:p>
     <w:p>
       <w:pPr>
-        <w:pStyle w:val="Normal1"/>
+        <w:pStyle w:val="LOnormal"/>
         <w:ind w:firstLine="566"/>
         <w:jc w:val="center"/>
         <w:rPr>
@@ -1076,7 +1063,7 @@
     </w:p>
     <w:p>
       <w:pPr>
-        <w:pStyle w:val="Normal1"/>
+        <w:pStyle w:val="LOnormal"/>
         <w:keepNext w:val="false"/>
         <w:keepLines w:val="false"/>
         <w:widowControl/>
@@ -1084,7 +1071,6 @@
           <w:ilvl w:val="1"/>
           <w:numId w:val="17"/>
         </w:numPr>
-        <w:pBdr/>
         <w:shd w:val="clear" w:fill="auto"/>
         <w:spacing w:lineRule="auto" w:line="276" w:before="0" w:after="0"/>
         <w:ind w:left="0" w:right="0" w:firstLine="566"/>
@@ -1186,12 +1172,11 @@
     </w:p>
     <w:p>
       <w:pPr>
-        <w:pStyle w:val="Normal1"/>
+        <w:pStyle w:val="LOnormal"/>
         <w:numPr>
           <w:ilvl w:val="0"/>
           <w:numId w:val="3"/>
         </w:numPr>
-        <w:pBdr/>
         <w:ind w:left="0" w:firstLine="566"/>
         <w:jc w:val="both"/>
         <w:rPr>
@@ -1209,7 +1194,7 @@
     </w:p>
     <w:p>
       <w:pPr>
-        <w:pStyle w:val="Normal1"/>
+        <w:pStyle w:val="LOnormal"/>
         <w:tabs>
           <w:tab w:val="clear" w:pos="720"/>
           <w:tab w:val="left" w:pos="368" w:leader="none"/>
@@ -1230,12 +1215,11 @@
     </w:p>
     <w:p>
       <w:pPr>
-        <w:pStyle w:val="Normal1"/>
+        <w:pStyle w:val="LOnormal"/>
         <w:numPr>
           <w:ilvl w:val="0"/>
           <w:numId w:val="23"/>
         </w:numPr>
-        <w:pBdr/>
         <w:ind w:left="0" w:firstLine="566"/>
         <w:jc w:val="both"/>
         <w:rPr>
@@ -1256,12 +1240,11 @@
     </w:p>
     <w:p>
       <w:pPr>
-        <w:pStyle w:val="Normal1"/>
+        <w:pStyle w:val="LOnormal"/>
         <w:numPr>
           <w:ilvl w:val="0"/>
           <w:numId w:val="24"/>
         </w:numPr>
-        <w:pBdr/>
         <w:ind w:left="0" w:firstLine="566"/>
         <w:jc w:val="both"/>
         <w:rPr>
@@ -1279,12 +1262,11 @@
     </w:p>
     <w:p>
       <w:pPr>
-        <w:pStyle w:val="Normal1"/>
+        <w:pStyle w:val="LOnormal"/>
         <w:numPr>
           <w:ilvl w:val="0"/>
           <w:numId w:val="38"/>
         </w:numPr>
-        <w:pBdr/>
         <w:ind w:left="0" w:firstLine="566"/>
         <w:jc w:val="both"/>
         <w:rPr>
@@ -1304,7 +1286,7 @@
     </w:p>
     <w:p>
       <w:pPr>
-        <w:pStyle w:val="Normal1"/>
+        <w:pStyle w:val="LOnormal"/>
         <w:keepNext w:val="false"/>
         <w:keepLines w:val="false"/>
         <w:widowControl/>
@@ -1312,7 +1294,6 @@
           <w:ilvl w:val="1"/>
           <w:numId w:val="33"/>
         </w:numPr>
-        <w:pBdr/>
         <w:shd w:val="clear" w:fill="auto"/>
         <w:spacing w:lineRule="auto" w:line="276" w:before="0" w:after="0"/>
         <w:ind w:left="0" w:right="0" w:firstLine="566"/>
@@ -1379,7 +1360,7 @@
     </w:p>
     <w:p>
       <w:pPr>
-        <w:pStyle w:val="Normal1"/>
+        <w:pStyle w:val="LOnormal"/>
         <w:keepNext w:val="false"/>
         <w:keepLines w:val="false"/>
         <w:widowControl/>
@@ -1387,7 +1368,6 @@
           <w:ilvl w:val="1"/>
           <w:numId w:val="33"/>
         </w:numPr>
-        <w:pBdr/>
         <w:shd w:val="clear" w:fill="auto"/>
         <w:spacing w:lineRule="auto" w:line="276" w:before="0" w:after="0"/>
         <w:ind w:left="0" w:right="0" w:firstLine="566"/>
@@ -1434,7 +1414,7 @@
     </w:p>
     <w:p>
       <w:pPr>
-        <w:pStyle w:val="Normal1"/>
+        <w:pStyle w:val="LOnormal"/>
         <w:keepNext w:val="false"/>
         <w:keepLines w:val="false"/>
         <w:widowControl/>
@@ -1442,7 +1422,6 @@
           <w:ilvl w:val="1"/>
           <w:numId w:val="33"/>
         </w:numPr>
-        <w:pBdr/>
         <w:shd w:val="clear" w:fill="auto"/>
         <w:spacing w:lineRule="auto" w:line="276" w:before="0" w:after="0"/>
         <w:ind w:left="0" w:right="0" w:firstLine="566"/>
@@ -1489,7 +1468,7 @@
     </w:p>
     <w:p>
       <w:pPr>
-        <w:pStyle w:val="Normal1"/>
+        <w:pStyle w:val="LOnormal"/>
         <w:keepNext w:val="false"/>
         <w:keepLines w:val="false"/>
         <w:widowControl/>
@@ -1497,7 +1476,6 @@
           <w:ilvl w:val="1"/>
           <w:numId w:val="33"/>
         </w:numPr>
-        <w:pBdr/>
         <w:shd w:val="clear" w:fill="auto"/>
         <w:spacing w:lineRule="auto" w:line="276" w:before="0" w:after="0"/>
         <w:ind w:left="0" w:right="0" w:firstLine="566"/>
@@ -1544,7 +1522,7 @@
     </w:p>
     <w:p>
       <w:pPr>
-        <w:pStyle w:val="Normal1"/>
+        <w:pStyle w:val="LOnormal"/>
         <w:keepNext w:val="false"/>
         <w:keepLines w:val="false"/>
         <w:widowControl/>
@@ -1552,7 +1530,6 @@
           <w:ilvl w:val="1"/>
           <w:numId w:val="33"/>
         </w:numPr>
-        <w:pBdr/>
         <w:shd w:val="clear" w:fill="auto"/>
         <w:spacing w:lineRule="auto" w:line="276" w:before="0" w:after="0"/>
         <w:ind w:left="0" w:right="0" w:firstLine="566"/>
@@ -1599,7 +1576,7 @@
     </w:p>
     <w:p>
       <w:pPr>
-        <w:pStyle w:val="Normal1"/>
+        <w:pStyle w:val="LOnormal"/>
         <w:keepNext w:val="false"/>
         <w:keepLines w:val="false"/>
         <w:widowControl/>
@@ -1607,7 +1584,6 @@
           <w:ilvl w:val="1"/>
           <w:numId w:val="33"/>
         </w:numPr>
-        <w:pBdr/>
         <w:shd w:val="clear" w:fill="auto"/>
         <w:spacing w:lineRule="auto" w:line="276" w:before="0" w:after="0"/>
         <w:ind w:left="0" w:right="0" w:firstLine="566"/>
@@ -1654,7 +1630,7 @@
     </w:p>
     <w:p>
       <w:pPr>
-        <w:pStyle w:val="Normal1"/>
+        <w:pStyle w:val="LOnormal"/>
         <w:keepNext w:val="false"/>
         <w:keepLines w:val="false"/>
         <w:widowControl/>
@@ -1662,7 +1638,6 @@
           <w:ilvl w:val="1"/>
           <w:numId w:val="33"/>
         </w:numPr>
-        <w:pBdr/>
         <w:shd w:val="clear" w:fill="auto"/>
         <w:spacing w:lineRule="auto" w:line="276" w:before="0" w:after="0"/>
         <w:ind w:left="0" w:right="0" w:firstLine="566"/>
@@ -1709,7 +1684,7 @@
     </w:p>
     <w:p>
       <w:pPr>
-        <w:pStyle w:val="Normal1"/>
+        <w:pStyle w:val="LOnormal"/>
         <w:keepNext w:val="false"/>
         <w:keepLines w:val="false"/>
         <w:widowControl/>
@@ -1717,7 +1692,6 @@
           <w:ilvl w:val="1"/>
           <w:numId w:val="33"/>
         </w:numPr>
-        <w:pBdr/>
         <w:shd w:val="clear" w:fill="auto"/>
         <w:spacing w:lineRule="auto" w:line="276" w:before="0" w:after="0"/>
         <w:ind w:left="0" w:right="0" w:firstLine="566"/>
@@ -1764,7 +1738,7 @@
     </w:p>
     <w:p>
       <w:pPr>
-        <w:pStyle w:val="Normal1"/>
+        <w:pStyle w:val="LOnormal"/>
         <w:keepNext w:val="false"/>
         <w:keepLines w:val="false"/>
         <w:widowControl/>
@@ -1772,7 +1746,6 @@
           <w:ilvl w:val="1"/>
           <w:numId w:val="33"/>
         </w:numPr>
-        <w:pBdr/>
         <w:shd w:val="clear" w:fill="auto"/>
         <w:spacing w:lineRule="auto" w:line="276" w:before="0" w:after="0"/>
         <w:ind w:left="0" w:right="0" w:firstLine="566"/>
@@ -1819,7 +1792,7 @@
     </w:p>
     <w:p>
       <w:pPr>
-        <w:pStyle w:val="Normal1"/>
+        <w:pStyle w:val="LOnormal"/>
         <w:keepNext w:val="false"/>
         <w:keepLines w:val="false"/>
         <w:widowControl/>
@@ -1827,7 +1800,6 @@
           <w:ilvl w:val="1"/>
           <w:numId w:val="33"/>
         </w:numPr>
-        <w:pBdr/>
         <w:shd w:val="clear" w:fill="auto"/>
         <w:spacing w:lineRule="auto" w:line="276" w:before="0" w:after="0"/>
         <w:ind w:left="0" w:right="0" w:firstLine="566"/>
@@ -1874,7 +1846,7 @@
     </w:p>
     <w:p>
       <w:pPr>
-        <w:pStyle w:val="Normal1"/>
+        <w:pStyle w:val="LOnormal"/>
         <w:keepNext w:val="false"/>
         <w:keepLines w:val="false"/>
         <w:widowControl/>
@@ -1882,7 +1854,6 @@
           <w:ilvl w:val="1"/>
           <w:numId w:val="33"/>
         </w:numPr>
-        <w:pBdr/>
         <w:shd w:val="clear" w:fill="auto"/>
         <w:spacing w:lineRule="auto" w:line="276" w:before="0" w:after="0"/>
         <w:ind w:left="0" w:right="0" w:firstLine="566"/>
@@ -1929,7 +1900,7 @@
     </w:p>
     <w:p>
       <w:pPr>
-        <w:pStyle w:val="Normal1"/>
+        <w:pStyle w:val="LOnormal"/>
         <w:keepNext w:val="false"/>
         <w:keepLines w:val="false"/>
         <w:widowControl/>
@@ -1937,7 +1908,6 @@
           <w:ilvl w:val="1"/>
           <w:numId w:val="33"/>
         </w:numPr>
-        <w:pBdr/>
         <w:shd w:val="clear" w:fill="auto"/>
         <w:spacing w:lineRule="auto" w:line="276" w:before="0" w:after="0"/>
         <w:ind w:left="0" w:right="0" w:firstLine="566"/>
@@ -1984,7 +1954,7 @@
     </w:p>
     <w:p>
       <w:pPr>
-        <w:pStyle w:val="Normal1"/>
+        <w:pStyle w:val="LOnormal"/>
         <w:ind w:firstLine="566"/>
         <w:jc w:val="center"/>
         <w:rPr>
@@ -2016,7 +1986,7 @@
     </w:p>
     <w:p>
       <w:pPr>
-        <w:pStyle w:val="Normal1"/>
+        <w:pStyle w:val="LOnormal"/>
         <w:numPr>
           <w:ilvl w:val="0"/>
           <w:numId w:val="16"/>
@@ -2046,7 +2016,7 @@
     </w:p>
     <w:p>
       <w:pPr>
-        <w:pStyle w:val="Normal1"/>
+        <w:pStyle w:val="LOnormal"/>
         <w:numPr>
           <w:ilvl w:val="0"/>
           <w:numId w:val="8"/>
@@ -2070,7 +2040,7 @@
     </w:p>
     <w:p>
       <w:pPr>
-        <w:pStyle w:val="Normal1"/>
+        <w:pStyle w:val="LOnormal"/>
         <w:numPr>
           <w:ilvl w:val="0"/>
           <w:numId w:val="13"/>
@@ -2093,7 +2063,7 @@
     </w:p>
     <w:p>
       <w:pPr>
-        <w:pStyle w:val="Normal1"/>
+        <w:pStyle w:val="LOnormal"/>
         <w:numPr>
           <w:ilvl w:val="0"/>
           <w:numId w:val="14"/>
@@ -2117,7 +2087,7 @@
     </w:p>
     <w:p>
       <w:pPr>
-        <w:pStyle w:val="Normal1"/>
+        <w:pStyle w:val="LOnormal"/>
         <w:numPr>
           <w:ilvl w:val="0"/>
           <w:numId w:val="30"/>
@@ -2145,7 +2115,7 @@
     </w:p>
     <w:p>
       <w:pPr>
-        <w:pStyle w:val="Normal1"/>
+        <w:pStyle w:val="LOnormal"/>
         <w:numPr>
           <w:ilvl w:val="0"/>
           <w:numId w:val="34"/>
@@ -2169,7 +2139,7 @@
     </w:p>
     <w:p>
       <w:pPr>
-        <w:pStyle w:val="Normal1"/>
+        <w:pStyle w:val="LOnormal"/>
         <w:numPr>
           <w:ilvl w:val="0"/>
           <w:numId w:val="29"/>
@@ -2193,7 +2163,7 @@
     </w:p>
     <w:p>
       <w:pPr>
-        <w:pStyle w:val="Normal1"/>
+        <w:pStyle w:val="LOnormal"/>
         <w:numPr>
           <w:ilvl w:val="0"/>
           <w:numId w:val="19"/>
@@ -2217,7 +2187,7 @@
     </w:p>
     <w:p>
       <w:pPr>
-        <w:pStyle w:val="Normal1"/>
+        <w:pStyle w:val="LOnormal"/>
         <w:numPr>
           <w:ilvl w:val="0"/>
           <w:numId w:val="39"/>
@@ -2241,7 +2211,7 @@
     </w:p>
     <w:p>
       <w:pPr>
-        <w:pStyle w:val="Normal1"/>
+        <w:pStyle w:val="LOnormal"/>
         <w:numPr>
           <w:ilvl w:val="0"/>
           <w:numId w:val="10"/>
@@ -2265,7 +2235,7 @@
     </w:p>
     <w:p>
       <w:pPr>
-        <w:pStyle w:val="Normal1"/>
+        <w:pStyle w:val="LOnormal"/>
         <w:numPr>
           <w:ilvl w:val="0"/>
           <w:numId w:val="31"/>
@@ -2290,7 +2260,7 @@
     </w:p>
     <w:p>
       <w:pPr>
-        <w:pStyle w:val="Normal1"/>
+        <w:pStyle w:val="LOnormal"/>
         <w:numPr>
           <w:ilvl w:val="0"/>
           <w:numId w:val="36"/>
@@ -2313,7 +2283,7 @@
     </w:p>
     <w:p>
       <w:pPr>
-        <w:pStyle w:val="Normal1"/>
+        <w:pStyle w:val="LOnormal"/>
         <w:numPr>
           <w:ilvl w:val="0"/>
           <w:numId w:val="27"/>
@@ -2336,7 +2306,7 @@
     </w:p>
     <w:p>
       <w:pPr>
-        <w:pStyle w:val="Normal1"/>
+        <w:pStyle w:val="LOnormal"/>
         <w:numPr>
           <w:ilvl w:val="0"/>
           <w:numId w:val="37"/>
@@ -2359,7 +2329,7 @@
     </w:p>
     <w:p>
       <w:pPr>
-        <w:pStyle w:val="Normal1"/>
+        <w:pStyle w:val="LOnormal"/>
         <w:numPr>
           <w:ilvl w:val="0"/>
           <w:numId w:val="20"/>
@@ -2382,7 +2352,7 @@
     </w:p>
     <w:p>
       <w:pPr>
-        <w:pStyle w:val="Normal1"/>
+        <w:pStyle w:val="LOnormal"/>
         <w:numPr>
           <w:ilvl w:val="0"/>
           <w:numId w:val="28"/>
@@ -2405,7 +2375,7 @@
     </w:p>
     <w:p>
       <w:pPr>
-        <w:pStyle w:val="Normal1"/>
+        <w:pStyle w:val="LOnormal"/>
         <w:numPr>
           <w:ilvl w:val="0"/>
           <w:numId w:val="18"/>
@@ -2429,7 +2399,7 @@
     </w:p>
     <w:p>
       <w:pPr>
-        <w:pStyle w:val="Normal1"/>
+        <w:pStyle w:val="LOnormal"/>
         <w:numPr>
           <w:ilvl w:val="0"/>
           <w:numId w:val="25"/>
@@ -2454,7 +2424,7 @@
     </w:p>
     <w:p>
       <w:pPr>
-        <w:pStyle w:val="Normal1"/>
+        <w:pStyle w:val="LOnormal"/>
         <w:numPr>
           <w:ilvl w:val="0"/>
           <w:numId w:val="21"/>
@@ -2477,7 +2447,7 @@
     </w:p>
     <w:p>
       <w:pPr>
-        <w:pStyle w:val="Normal1"/>
+        <w:pStyle w:val="LOnormal"/>
         <w:numPr>
           <w:ilvl w:val="0"/>
           <w:numId w:val="11"/>
@@ -2500,7 +2470,7 @@
     </w:p>
     <w:p>
       <w:pPr>
-        <w:pStyle w:val="Normal1"/>
+        <w:pStyle w:val="LOnormal"/>
         <w:ind w:firstLine="566"/>
         <w:jc w:val="center"/>
         <w:rPr>
@@ -2532,7 +2502,7 @@
     </w:p>
     <w:p>
       <w:pPr>
-        <w:pStyle w:val="Normal1"/>
+        <w:pStyle w:val="LOnormal"/>
         <w:ind w:firstLine="566"/>
         <w:jc w:val="both"/>
         <w:rPr>
@@ -2552,7 +2522,7 @@
     </w:p>
     <w:p>
       <w:pPr>
-        <w:pStyle w:val="Normal1"/>
+        <w:pStyle w:val="LOnormal"/>
         <w:ind w:firstLine="566"/>
         <w:jc w:val="both"/>
         <w:rPr>
@@ -2572,7 +2542,7 @@
     </w:p>
     <w:p>
       <w:pPr>
-        <w:pStyle w:val="Normal1"/>
+        <w:pStyle w:val="LOnormal"/>
         <w:ind w:firstLine="566"/>
         <w:jc w:val="both"/>
         <w:rPr>
@@ -2592,7 +2562,7 @@
     </w:p>
     <w:p>
       <w:pPr>
-        <w:pStyle w:val="Normal1"/>
+        <w:pStyle w:val="LOnormal"/>
         <w:ind w:firstLine="566"/>
         <w:jc w:val="both"/>
         <w:rPr>
@@ -2612,7 +2582,7 @@
     </w:p>
     <w:p>
       <w:pPr>
-        <w:pStyle w:val="Normal1"/>
+        <w:pStyle w:val="LOnormal"/>
         <w:ind w:firstLine="566"/>
         <w:jc w:val="both"/>
         <w:rPr>
@@ -2632,7 +2602,7 @@
     </w:p>
     <w:p>
       <w:pPr>
-        <w:pStyle w:val="Normal1"/>
+        <w:pStyle w:val="LOnormal"/>
         <w:ind w:firstLine="566"/>
         <w:jc w:val="center"/>
         <w:rPr>
@@ -2664,7 +2634,7 @@
     </w:p>
     <w:p>
       <w:pPr>
-        <w:pStyle w:val="Normal1"/>
+        <w:pStyle w:val="LOnormal"/>
         <w:ind w:firstLine="566"/>
         <w:jc w:val="both"/>
         <w:rPr>
@@ -2684,7 +2654,7 @@
     </w:p>
     <w:p>
       <w:pPr>
-        <w:pStyle w:val="Normal1"/>
+        <w:pStyle w:val="LOnormal"/>
         <w:ind w:firstLine="566"/>
         <w:jc w:val="both"/>
         <w:rPr>
@@ -2704,11 +2674,10 @@
     </w:p>
     <w:p>
       <w:pPr>
-        <w:pStyle w:val="Normal1"/>
+        <w:pStyle w:val="LOnormal"/>
         <w:keepNext w:val="false"/>
         <w:keepLines w:val="false"/>
         <w:widowControl/>
-        <w:pBdr/>
         <w:shd w:val="clear" w:fill="auto"/>
         <w:spacing w:lineRule="auto" w:line="276" w:before="0" w:after="0"/>
         <w:ind w:left="0" w:right="0" w:firstLine="566"/>
@@ -2730,7 +2699,7 @@
     </w:p>
     <w:p>
       <w:pPr>
-        <w:pStyle w:val="Normal1"/>
+        <w:pStyle w:val="LOnormal"/>
         <w:ind w:firstLine="566"/>
         <w:jc w:val="center"/>
         <w:rPr>
@@ -2753,7 +2722,7 @@
     </w:p>
     <w:p>
       <w:pPr>
-        <w:pStyle w:val="Normal1"/>
+        <w:pStyle w:val="LOnormal"/>
         <w:ind w:firstLine="566"/>
         <w:jc w:val="both"/>
         <w:rPr>
@@ -2773,7 +2742,7 @@
     </w:p>
     <w:p>
       <w:pPr>
-        <w:pStyle w:val="Normal1"/>
+        <w:pStyle w:val="LOnormal"/>
         <w:ind w:firstLine="566"/>
         <w:jc w:val="both"/>
         <w:rPr>
@@ -2793,7 +2762,7 @@
     </w:p>
     <w:p>
       <w:pPr>
-        <w:pStyle w:val="Normal1"/>
+        <w:pStyle w:val="LOnormal"/>
         <w:ind w:firstLine="566"/>
         <w:jc w:val="both"/>
         <w:rPr>
@@ -2813,7 +2782,7 @@
     </w:p>
     <w:p>
       <w:pPr>
-        <w:pStyle w:val="Normal1"/>
+        <w:pStyle w:val="LOnormal"/>
         <w:ind w:firstLine="566"/>
         <w:jc w:val="center"/>
         <w:rPr>
@@ -2845,7 +2814,7 @@
     </w:p>
     <w:p>
       <w:pPr>
-        <w:pStyle w:val="Normal1"/>
+        <w:pStyle w:val="LOnormal"/>
         <w:ind w:firstLine="566"/>
         <w:jc w:val="both"/>
         <w:rPr>
@@ -2865,7 +2834,7 @@
     </w:p>
     <w:p>
       <w:pPr>
-        <w:pStyle w:val="Normal1"/>
+        <w:pStyle w:val="LOnormal"/>
         <w:ind w:firstLine="566"/>
         <w:jc w:val="both"/>
         <w:rPr>
@@ -2887,7 +2856,7 @@
     </w:p>
     <w:p>
       <w:pPr>
-        <w:pStyle w:val="Normal1"/>
+        <w:pStyle w:val="LOnormal"/>
         <w:ind w:firstLine="566"/>
         <w:jc w:val="center"/>
         <w:rPr>
@@ -2919,7 +2888,7 @@
     </w:p>
     <w:p>
       <w:pPr>
-        <w:pStyle w:val="Normal1"/>
+        <w:pStyle w:val="LOnormal"/>
         <w:ind w:firstLine="566"/>
         <w:jc w:val="both"/>
         <w:rPr>
@@ -2939,7 +2908,7 @@
     </w:p>
     <w:p>
       <w:pPr>
-        <w:pStyle w:val="Normal1"/>
+        <w:pStyle w:val="LOnormal"/>
         <w:ind w:firstLine="566"/>
         <w:jc w:val="both"/>
         <w:rPr>
@@ -2959,7 +2928,7 @@
     </w:p>
     <w:p>
       <w:pPr>
-        <w:pStyle w:val="Normal1"/>
+        <w:pStyle w:val="LOnormal"/>
         <w:ind w:firstLine="566"/>
         <w:jc w:val="both"/>
         <w:rPr>
@@ -2979,7 +2948,7 @@
     </w:p>
     <w:p>
       <w:pPr>
-        <w:pStyle w:val="Normal1"/>
+        <w:pStyle w:val="LOnormal"/>
         <w:ind w:firstLine="566"/>
         <w:jc w:val="both"/>
         <w:rPr>
@@ -2999,7 +2968,7 @@
     </w:p>
     <w:p>
       <w:pPr>
-        <w:pStyle w:val="Normal1"/>
+        <w:pStyle w:val="LOnormal"/>
         <w:ind w:firstLine="566"/>
         <w:jc w:val="center"/>
         <w:rPr>
@@ -3031,7 +3000,7 @@
     </w:p>
     <w:p>
       <w:pPr>
-        <w:pStyle w:val="Normal1"/>
+        <w:pStyle w:val="LOnormal"/>
         <w:spacing w:lineRule="auto" w:line="240" w:before="0" w:after="60"/>
         <w:ind w:firstLine="566"/>
         <w:jc w:val="both"/>
@@ -3052,7 +3021,7 @@
     </w:p>
     <w:p>
       <w:pPr>
-        <w:pStyle w:val="Normal1"/>
+        <w:pStyle w:val="LOnormal"/>
         <w:spacing w:lineRule="auto" w:line="240" w:before="0" w:after="60"/>
         <w:ind w:firstLine="566"/>
         <w:jc w:val="both"/>
@@ -3073,7 +3042,7 @@
     </w:p>
     <w:p>
       <w:pPr>
-        <w:pStyle w:val="Normal1"/>
+        <w:pStyle w:val="LOnormal"/>
         <w:spacing w:lineRule="auto" w:line="240" w:before="0" w:after="60"/>
         <w:ind w:firstLine="566"/>
         <w:jc w:val="both"/>
@@ -3094,7 +3063,7 @@
     </w:p>
     <w:p>
       <w:pPr>
-        <w:pStyle w:val="Normal1"/>
+        <w:pStyle w:val="LOnormal"/>
         <w:ind w:firstLine="566"/>
         <w:jc w:val="both"/>
         <w:rPr>
@@ -3114,7 +3083,7 @@
     </w:p>
     <w:p>
       <w:pPr>
-        <w:pStyle w:val="Normal1"/>
+        <w:pStyle w:val="LOnormal"/>
         <w:ind w:firstLine="566"/>
         <w:jc w:val="center"/>
         <w:rPr>
@@ -3146,7 +3115,7 @@
     </w:p>
     <w:p>
       <w:pPr>
-        <w:pStyle w:val="Normal1"/>
+        <w:pStyle w:val="LOnormal"/>
         <w:ind w:firstLine="566"/>
         <w:jc w:val="both"/>
         <w:rPr>
@@ -3202,7 +3171,7 @@
           </w:tcPr>
           <w:p>
             <w:pPr>
-              <w:pStyle w:val="Normal1"/>
+              <w:pStyle w:val="LOnormal"/>
               <w:ind w:hanging="0"/>
               <w:rPr>
                 <w:rFonts w:ascii="Times New Roman" w:hAnsi="Times New Roman" w:eastAsia="Times New Roman" w:cs="Times New Roman"/>
@@ -3224,7 +3193,7 @@
           </w:p>
           <w:p>
             <w:pPr>
-              <w:pStyle w:val="Normal1"/>
+              <w:pStyle w:val="LOnormal"/>
               <w:rPr>
                 <w:rFonts w:ascii="Liberation Serif" w:hAnsi="Liberation Serif" w:eastAsia="Liberation Serif" w:cs="Liberation Serif"/>
                 <w:b/>
@@ -3243,7 +3212,7 @@
           </w:p>
           <w:p>
             <w:pPr>
-              <w:pStyle w:val="Normal1"/>
+              <w:pStyle w:val="LOnormal"/>
               <w:ind w:hanging="0"/>
               <w:rPr>
                 <w:rFonts w:ascii="Times New Roman" w:hAnsi="Times New Roman" w:eastAsia="Times New Roman" w:cs="Times New Roman"/>
@@ -3265,7 +3234,7 @@
           </w:p>
           <w:p>
             <w:pPr>
-              <w:pStyle w:val="Normal1"/>
+              <w:pStyle w:val="LOnormal"/>
               <w:rPr>
                 <w:rFonts w:ascii="Liberation Serif" w:hAnsi="Liberation Serif" w:eastAsia="Liberation Serif" w:cs="Liberation Serif"/>
               </w:rPr>
@@ -3281,7 +3250,7 @@
           </w:p>
           <w:p>
             <w:pPr>
-              <w:pStyle w:val="Normal1"/>
+              <w:pStyle w:val="LOnormal"/>
               <w:rPr>
                 <w:rFonts w:ascii="Liberation Serif" w:hAnsi="Liberation Serif" w:eastAsia="Liberation Serif" w:cs="Liberation Serif"/>
               </w:rPr>
@@ -3297,7 +3266,7 @@
           </w:p>
           <w:p>
             <w:pPr>
-              <w:pStyle w:val="Normal1"/>
+              <w:pStyle w:val="LOnormal"/>
               <w:rPr>
                 <w:rFonts w:ascii="Times New Roman" w:hAnsi="Times New Roman" w:eastAsia="Times New Roman" w:cs="Times New Roman"/>
                 <w:sz w:val="24"/>
@@ -3315,7 +3284,7 @@
           </w:p>
           <w:p>
             <w:pPr>
-              <w:pStyle w:val="Normal1"/>
+              <w:pStyle w:val="LOnormal"/>
               <w:ind w:hanging="0"/>
               <w:rPr>
                 <w:rFonts w:ascii="Times New Roman" w:hAnsi="Times New Roman" w:eastAsia="Times New Roman" w:cs="Times New Roman"/>
@@ -3334,7 +3303,7 @@
           </w:p>
           <w:p>
             <w:pPr>
-              <w:pStyle w:val="Normal1"/>
+              <w:pStyle w:val="LOnormal"/>
               <w:ind w:left="0" w:hanging="0"/>
               <w:rPr>
                 <w:rFonts w:ascii="Liberation Serif" w:hAnsi="Liberation Serif" w:eastAsia="Liberation Serif" w:cs="Liberation Serif"/>
@@ -3360,7 +3329,7 @@
           </w:p>
           <w:p>
             <w:pPr>
-              <w:pStyle w:val="Normal1"/>
+              <w:pStyle w:val="LOnormal"/>
               <w:ind w:hanging="0"/>
               <w:rPr>
                 <w:rFonts w:ascii="Times New Roman" w:hAnsi="Times New Roman" w:eastAsia="Times New Roman" w:cs="Times New Roman"/>
@@ -3388,7 +3357,7 @@
           </w:tcPr>
           <w:p>
             <w:pPr>
-              <w:pStyle w:val="Normal1"/>
+              <w:pStyle w:val="LOnormal"/>
               <w:ind w:hanging="0"/>
               <w:rPr>
                 <w:rFonts w:ascii="Times New Roman" w:hAnsi="Times New Roman" w:eastAsia="Times New Roman" w:cs="Times New Roman"/>
@@ -3410,7 +3379,7 @@
           </w:p>
           <w:p>
             <w:pPr>
-              <w:pStyle w:val="Normal1"/>
+              <w:pStyle w:val="LOnormal"/>
               <w:rPr>
                 <w:rFonts w:ascii="Liberation Serif" w:hAnsi="Liberation Serif" w:eastAsia="Liberation Serif" w:cs="Liberation Serif"/>
                 <w:b/>
@@ -3429,7 +3398,7 @@
           </w:p>
           <w:p>
             <w:pPr>
-              <w:pStyle w:val="Normal1"/>
+              <w:pStyle w:val="LOnormal"/>
               <w:ind w:hanging="0"/>
               <w:rPr>
                 <w:rFonts w:ascii="Times New Roman" w:hAnsi="Times New Roman" w:eastAsia="Times New Roman" w:cs="Times New Roman"/>
@@ -3451,7 +3420,7 @@
           </w:p>
           <w:p>
             <w:pPr>
-              <w:pStyle w:val="Normal1"/>
+              <w:pStyle w:val="LOnormal"/>
               <w:rPr>
                 <w:rFonts w:ascii="Liberation Serif" w:hAnsi="Liberation Serif" w:eastAsia="Liberation Serif" w:cs="Liberation Serif"/>
               </w:rPr>
@@ -3467,7 +3436,7 @@
           </w:p>
           <w:p>
             <w:pPr>
-              <w:pStyle w:val="Normal1"/>
+              <w:pStyle w:val="LOnormal"/>
               <w:rPr>
                 <w:rFonts w:ascii="Liberation Serif" w:hAnsi="Liberation Serif" w:eastAsia="Liberation Serif" w:cs="Liberation Serif"/>
               </w:rPr>
@@ -3483,7 +3452,7 @@
           </w:p>
           <w:p>
             <w:pPr>
-              <w:pStyle w:val="Normal1"/>
+              <w:pStyle w:val="LOnormal"/>
               <w:rPr>
                 <w:rFonts w:ascii="Times New Roman" w:hAnsi="Times New Roman" w:eastAsia="Times New Roman" w:cs="Times New Roman"/>
                 <w:sz w:val="24"/>
@@ -3501,7 +3470,7 @@
           </w:p>
           <w:p>
             <w:pPr>
-              <w:pStyle w:val="Normal1"/>
+              <w:pStyle w:val="LOnormal"/>
               <w:ind w:hanging="0"/>
               <w:rPr>
                 <w:rFonts w:ascii="Times New Roman" w:hAnsi="Times New Roman" w:eastAsia="Times New Roman" w:cs="Times New Roman"/>
@@ -3520,7 +3489,7 @@
           </w:p>
           <w:p>
             <w:pPr>
-              <w:pStyle w:val="Normal1"/>
+              <w:pStyle w:val="LOnormal"/>
               <w:ind w:hanging="0"/>
               <w:rPr>
                 <w:rFonts w:ascii="Times New Roman" w:hAnsi="Times New Roman" w:eastAsia="Times New Roman" w:cs="Times New Roman"/>
@@ -3539,7 +3508,7 @@
           </w:p>
           <w:p>
             <w:pPr>
-              <w:pStyle w:val="Normal1"/>
+              <w:pStyle w:val="LOnormal"/>
               <w:ind w:hanging="0"/>
               <w:rPr>
                 <w:rFonts w:ascii="Times New Roman" w:hAnsi="Times New Roman" w:eastAsia="Times New Roman" w:cs="Times New Roman"/>
@@ -3569,7 +3538,7 @@
           </w:tcPr>
           <w:p>
             <w:pPr>
-              <w:pStyle w:val="Normal1"/>
+              <w:pStyle w:val="LOnormal"/>
               <w:ind w:left="0" w:hanging="0"/>
               <w:rPr>
                 <w:rFonts w:ascii="Liberation Serif" w:hAnsi="Liberation Serif" w:eastAsia="Liberation Serif" w:cs="Liberation Serif"/>
@@ -3587,7 +3556,7 @@
           </w:p>
           <w:p>
             <w:pPr>
-              <w:pStyle w:val="Normal1"/>
+              <w:pStyle w:val="LOnormal"/>
               <w:ind w:left="0" w:hanging="0"/>
               <w:rPr>
                 <w:rFonts w:ascii="Times New Roman" w:hAnsi="Times New Roman" w:eastAsia="Times New Roman" w:cs="Times New Roman"/>
@@ -3609,7 +3578,7 @@
           </w:p>
           <w:p>
             <w:pPr>
-              <w:pStyle w:val="Normal1"/>
+              <w:pStyle w:val="LOnormal"/>
               <w:ind w:firstLine="566"/>
               <w:rPr>
                 <w:rFonts w:ascii="Times New Roman" w:hAnsi="Times New Roman" w:eastAsia="Times New Roman" w:cs="Times New Roman"/>
@@ -3635,7 +3604,7 @@
           </w:tcPr>
           <w:p>
             <w:pPr>
-              <w:pStyle w:val="Normal1"/>
+              <w:pStyle w:val="LOnormal"/>
               <w:ind w:left="0" w:hanging="0"/>
               <w:rPr/>
             </w:pPr>
@@ -3651,7 +3620,7 @@
           </w:p>
           <w:p>
             <w:pPr>
-              <w:pStyle w:val="Normal1"/>
+              <w:pStyle w:val="LOnormal"/>
               <w:ind w:left="0" w:hanging="0"/>
               <w:rPr>
                 <w:rFonts w:ascii="Times New Roman" w:hAnsi="Times New Roman" w:eastAsia="Times New Roman" w:cs="Times New Roman"/>
@@ -3673,7 +3642,7 @@
           </w:p>
           <w:p>
             <w:pPr>
-              <w:pStyle w:val="Normal1"/>
+              <w:pStyle w:val="LOnormal"/>
               <w:ind w:firstLine="566"/>
               <w:rPr>
                 <w:rFonts w:ascii="Times New Roman" w:hAnsi="Times New Roman" w:eastAsia="Times New Roman" w:cs="Times New Roman"/>
@@ -3695,7 +3664,7 @@
     </w:tbl>
     <w:p>
       <w:pPr>
-        <w:pStyle w:val="Normal1"/>
+        <w:pStyle w:val="LOnormal"/>
         <w:ind w:right="140" w:firstLine="566"/>
         <w:jc w:val="right"/>
         <w:rPr>
@@ -3720,7 +3689,7 @@
     </w:p>
     <w:p>
       <w:pPr>
-        <w:pStyle w:val="Normal1"/>
+        <w:pStyle w:val="LOnormal"/>
         <w:ind w:right="140" w:firstLine="566"/>
         <w:jc w:val="right"/>
         <w:rPr>
@@ -3743,7 +3712,7 @@
     </w:p>
     <w:p>
       <w:pPr>
-        <w:pStyle w:val="Normal1"/>
+        <w:pStyle w:val="LOnormal"/>
         <w:ind w:right="140" w:firstLine="566"/>
         <w:jc w:val="right"/>
         <w:rPr>
@@ -3763,7 +3732,7 @@
     </w:p>
     <w:p>
       <w:pPr>
-        <w:pStyle w:val="Normal1"/>
+        <w:pStyle w:val="LOnormal"/>
         <w:ind w:right="140" w:firstLine="566"/>
         <w:jc w:val="right"/>
         <w:rPr>
@@ -3783,7 +3752,7 @@
     </w:p>
     <w:p>
       <w:pPr>
-        <w:pStyle w:val="Normal1"/>
+        <w:pStyle w:val="LOnormal"/>
         <w:ind w:right="140" w:firstLine="566"/>
         <w:jc w:val="right"/>
         <w:rPr>
@@ -3802,7 +3771,7 @@
     </w:p>
     <w:p>
       <w:pPr>
-        <w:pStyle w:val="Normal1"/>
+        <w:pStyle w:val="LOnormal"/>
         <w:ind w:right="140" w:firstLine="566"/>
         <w:jc w:val="right"/>
         <w:rPr>
@@ -3821,7 +3790,7 @@
     </w:p>
     <w:p>
       <w:pPr>
-        <w:pStyle w:val="Normal1"/>
+        <w:pStyle w:val="LOnormal"/>
         <w:ind w:firstLine="566"/>
         <w:jc w:val="center"/>
         <w:rPr>
@@ -3844,7 +3813,7 @@
     </w:p>
     <w:p>
       <w:pPr>
-        <w:pStyle w:val="Normal1"/>
+        <w:pStyle w:val="LOnormal"/>
         <w:ind w:firstLine="566"/>
         <w:jc w:val="center"/>
         <w:rPr>
@@ -3867,7 +3836,7 @@
     </w:p>
     <w:p>
       <w:pPr>
-        <w:pStyle w:val="Normal1"/>
+        <w:pStyle w:val="LOnormal"/>
         <w:ind w:firstLine="566"/>
         <w:jc w:val="center"/>
         <w:rPr>
@@ -3905,11 +3874,11 @@
         <w:gridCol w:w="1455"/>
         <w:gridCol w:w="1456"/>
         <w:gridCol w:w="1456"/>
-        <w:gridCol w:w="1455"/>
+        <w:gridCol w:w="1453"/>
         <w:gridCol w:w="1456"/>
         <w:gridCol w:w="1456"/>
-        <w:gridCol w:w="214"/>
-        <w:gridCol w:w="1241"/>
+        <w:gridCol w:w="215"/>
+        <w:gridCol w:w="1242"/>
       </w:tblGrid>
       <w:tr>
         <w:trPr>
@@ -3928,7 +3897,7 @@
           </w:tcPr>
           <w:p>
             <w:pPr>
-              <w:pStyle w:val="Normal1"/>
+              <w:pStyle w:val="LOnormal"/>
               <w:jc w:val="center"/>
               <w:rPr>
                 <w:rFonts w:ascii="Times New Roman" w:hAnsi="Times New Roman" w:eastAsia="Times New Roman" w:cs="Times New Roman"/>
@@ -3967,7 +3936,7 @@
           </w:tcPr>
           <w:p>
             <w:pPr>
-              <w:pStyle w:val="Normal1"/>
+              <w:pStyle w:val="LOnormal"/>
               <w:jc w:val="center"/>
               <w:rPr>
                 <w:rFonts w:ascii="Times New Roman" w:hAnsi="Times New Roman" w:eastAsia="Times New Roman" w:cs="Times New Roman"/>
@@ -3986,7 +3955,7 @@
           </w:p>
           <w:p>
             <w:pPr>
-              <w:pStyle w:val="Normal1"/>
+              <w:pStyle w:val="LOnormal"/>
               <w:rPr>
                 <w:rFonts w:ascii="Times New Roman" w:hAnsi="Times New Roman" w:eastAsia="Times New Roman" w:cs="Times New Roman"/>
                 <w:sz w:val="24"/>
@@ -4016,7 +3985,7 @@
           </w:tcPr>
           <w:p>
             <w:pPr>
-              <w:pStyle w:val="Normal1"/>
+              <w:pStyle w:val="LOnormal"/>
               <w:jc w:val="center"/>
               <w:rPr>
                 <w:rFonts w:ascii="Times New Roman" w:hAnsi="Times New Roman" w:eastAsia="Times New Roman" w:cs="Times New Roman"/>
@@ -4035,7 +4004,7 @@
           </w:p>
           <w:p>
             <w:pPr>
-              <w:pStyle w:val="Normal1"/>
+              <w:pStyle w:val="LOnormal"/>
               <w:jc w:val="center"/>
               <w:rPr>
                 <w:rFonts w:ascii="Times New Roman" w:hAnsi="Times New Roman" w:eastAsia="Times New Roman" w:cs="Times New Roman"/>
@@ -4054,7 +4023,7 @@
         </w:tc>
         <w:tc>
           <w:tcPr>
-            <w:tcW w:w="1455" w:type="dxa"/>
+            <w:tcW w:w="1453" w:type="dxa"/>
             <w:tcBorders>
               <w:top w:val="single" w:sz="8" w:space="0" w:color="000000"/>
               <w:left w:val="single" w:sz="6" w:space="0" w:color="000000"/>
@@ -4065,7 +4034,7 @@
           </w:tcPr>
           <w:p>
             <w:pPr>
-              <w:pStyle w:val="Normal1"/>
+              <w:pStyle w:val="LOnormal"/>
               <w:jc w:val="center"/>
               <w:rPr>
                 <w:rFonts w:ascii="Times New Roman" w:hAnsi="Times New Roman" w:eastAsia="Times New Roman" w:cs="Times New Roman"/>
@@ -4096,7 +4065,7 @@
           </w:tcPr>
           <w:p>
             <w:pPr>
-              <w:pStyle w:val="Normal1"/>
+              <w:pStyle w:val="LOnormal"/>
               <w:jc w:val="center"/>
               <w:rPr>
                 <w:rFonts w:ascii="Times New Roman" w:hAnsi="Times New Roman" w:eastAsia="Times New Roman" w:cs="Times New Roman"/>
@@ -4127,7 +4096,7 @@
           </w:tcPr>
           <w:p>
             <w:pPr>
-              <w:pStyle w:val="Normal1"/>
+              <w:pStyle w:val="LOnormal"/>
               <w:ind w:right="-107" w:hanging="0"/>
               <w:jc w:val="center"/>
               <w:rPr>
@@ -4147,7 +4116,7 @@
           </w:p>
           <w:p>
             <w:pPr>
-              <w:pStyle w:val="Normal1"/>
+              <w:pStyle w:val="LOnormal"/>
               <w:ind w:right="-107" w:hanging="0"/>
               <w:jc w:val="center"/>
               <w:rPr>
@@ -4171,7 +4140,7 @@
         </w:tc>
         <w:tc>
           <w:tcPr>
-            <w:tcW w:w="1455" w:type="dxa"/>
+            <w:tcW w:w="1457" w:type="dxa"/>
             <w:gridSpan w:val="2"/>
             <w:tcBorders>
               <w:top w:val="single" w:sz="8" w:space="0" w:color="000000"/>
@@ -4183,7 +4152,7 @@
           </w:tcPr>
           <w:p>
             <w:pPr>
-              <w:pStyle w:val="Normal1"/>
+              <w:pStyle w:val="LOnormal"/>
               <w:jc w:val="center"/>
               <w:rPr>
                 <w:rFonts w:ascii="Times New Roman" w:hAnsi="Times New Roman" w:eastAsia="Times New Roman" w:cs="Times New Roman"/>
@@ -4229,7 +4198,7 @@
           </w:tcPr>
           <w:p>
             <w:pPr>
-              <w:pStyle w:val="Normal1"/>
+              <w:pStyle w:val="LOnormal"/>
               <w:ind w:left="0" w:hanging="0"/>
               <w:jc w:val="center"/>
               <w:rPr>
@@ -4266,7 +4235,7 @@
           </w:tcPr>
           <w:p>
             <w:pPr>
-              <w:pStyle w:val="Normal1"/>
+              <w:pStyle w:val="LOnormal"/>
               <w:ind w:left="0" w:hanging="0"/>
               <w:jc w:val="left"/>
               <w:rPr>
@@ -4298,7 +4267,7 @@
           </w:tcPr>
           <w:p>
             <w:pPr>
-              <w:pStyle w:val="Normal1"/>
+              <w:pStyle w:val="LOnormal"/>
               <w:ind w:left="0" w:hanging="0"/>
               <w:jc w:val="both"/>
               <w:rPr>
@@ -4330,7 +4299,7 @@
           </w:tcPr>
           <w:p>
             <w:pPr>
-              <w:pStyle w:val="Normal1"/>
+              <w:pStyle w:val="LOnormal"/>
               <w:ind w:left="0" w:hanging="0"/>
               <w:jc w:val="left"/>
               <w:rPr>
@@ -4350,7 +4319,7 @@
         </w:tc>
         <w:tc>
           <w:tcPr>
-            <w:tcW w:w="1455" w:type="dxa"/>
+            <w:tcW w:w="1453" w:type="dxa"/>
             <w:tcBorders>
               <w:top w:val="single" w:sz="6" w:space="0" w:color="000000"/>
               <w:left w:val="single" w:sz="6" w:space="0" w:color="000000"/>
@@ -4361,7 +4330,7 @@
           </w:tcPr>
           <w:p>
             <w:pPr>
-              <w:pStyle w:val="Normal1"/>
+              <w:pStyle w:val="LOnormal"/>
               <w:spacing w:lineRule="auto" w:line="240" w:before="0" w:after="120"/>
               <w:ind w:left="0" w:hanging="0"/>
               <w:jc w:val="left"/>
@@ -4394,7 +4363,7 @@
           </w:tcPr>
           <w:p>
             <w:pPr>
-              <w:pStyle w:val="Normal1"/>
+              <w:pStyle w:val="LOnormal"/>
               <w:jc w:val="left"/>
               <w:rPr>
                 <w:rFonts w:ascii="Times New Roman" w:hAnsi="Times New Roman" w:eastAsia="Times New Roman" w:cs="Times New Roman"/>
@@ -4425,7 +4394,7 @@
           </w:tcPr>
           <w:p>
             <w:pPr>
-              <w:pStyle w:val="Normal1"/>
+              <w:pStyle w:val="LOnormal"/>
               <w:jc w:val="center"/>
               <w:rPr>
                 <w:rFonts w:ascii="Times New Roman" w:hAnsi="Times New Roman" w:eastAsia="Times New Roman" w:cs="Times New Roman"/>
@@ -4445,7 +4414,7 @@
         </w:tc>
         <w:tc>
           <w:tcPr>
-            <w:tcW w:w="1455" w:type="dxa"/>
+            <w:tcW w:w="1457" w:type="dxa"/>
             <w:gridSpan w:val="2"/>
             <w:tcBorders>
               <w:top w:val="single" w:sz="6" w:space="0" w:color="000000"/>
@@ -4457,7 +4426,7 @@
           </w:tcPr>
           <w:p>
             <w:pPr>
-              <w:pStyle w:val="Normal1"/>
+              <w:pStyle w:val="LOnormal"/>
               <w:jc w:val="center"/>
               <w:rPr>
                 <w:rFonts w:ascii="Times New Roman" w:hAnsi="Times New Roman" w:eastAsia="Times New Roman" w:cs="Times New Roman"/>
@@ -4494,7 +4463,7 @@
           </w:tcPr>
           <w:p>
             <w:pPr>
-              <w:pStyle w:val="Normal1"/>
+              <w:pStyle w:val="LOnormal"/>
               <w:ind w:left="0" w:hanging="0"/>
               <w:jc w:val="center"/>
               <w:rPr>
@@ -4520,7 +4489,7 @@
         </w:trPr>
         <w:tc>
           <w:tcPr>
-            <w:tcW w:w="8948" w:type="dxa"/>
+            <w:tcW w:w="8947" w:type="dxa"/>
             <w:gridSpan w:val="7"/>
             <w:tcBorders>
               <w:top w:val="single" w:sz="6" w:space="0" w:color="000000"/>
@@ -4532,7 +4501,7 @@
           </w:tcPr>
           <w:p>
             <w:pPr>
-              <w:pStyle w:val="Normal1"/>
+              <w:pStyle w:val="LOnormal"/>
               <w:ind w:firstLine="566"/>
               <w:rPr>
                 <w:rFonts w:ascii="Times New Roman" w:hAnsi="Times New Roman" w:eastAsia="Times New Roman" w:cs="Times New Roman"/>
@@ -4555,7 +4524,7 @@
         </w:tc>
         <w:tc>
           <w:tcPr>
-            <w:tcW w:w="1241" w:type="dxa"/>
+            <w:tcW w:w="1242" w:type="dxa"/>
             <w:tcBorders>
               <w:top w:val="single" w:sz="6" w:space="0" w:color="000000"/>
               <w:left w:val="single" w:sz="6" w:space="0" w:color="000000"/>
@@ -4566,7 +4535,7 @@
           </w:tcPr>
           <w:p>
             <w:pPr>
-              <w:pStyle w:val="Normal1"/>
+              <w:pStyle w:val="LOnormal"/>
               <w:ind w:hanging="0"/>
               <w:jc w:val="right"/>
               <w:rPr>
@@ -4595,7 +4564,7 @@
         </w:trPr>
         <w:tc>
           <w:tcPr>
-            <w:tcW w:w="8948" w:type="dxa"/>
+            <w:tcW w:w="8947" w:type="dxa"/>
             <w:gridSpan w:val="7"/>
             <w:tcBorders>
               <w:top w:val="single" w:sz="6" w:space="0" w:color="000000"/>
@@ -4607,7 +4576,7 @@
           </w:tcPr>
           <w:p>
             <w:pPr>
-              <w:pStyle w:val="Normal1"/>
+              <w:pStyle w:val="LOnormal"/>
               <w:ind w:right="55" w:firstLine="566"/>
               <w:rPr>
                 <w:rFonts w:ascii="Times New Roman" w:hAnsi="Times New Roman" w:eastAsia="Times New Roman" w:cs="Times New Roman"/>
@@ -4639,7 +4608,7 @@
         </w:tc>
         <w:tc>
           <w:tcPr>
-            <w:tcW w:w="1241" w:type="dxa"/>
+            <w:tcW w:w="1242" w:type="dxa"/>
             <w:tcBorders>
               <w:top w:val="single" w:sz="6" w:space="0" w:color="000000"/>
               <w:left w:val="single" w:sz="6" w:space="0" w:color="000000"/>
@@ -4650,7 +4619,7 @@
           </w:tcPr>
           <w:p>
             <w:pPr>
-              <w:pStyle w:val="Normal1"/>
+              <w:pStyle w:val="LOnormal"/>
               <w:jc w:val="right"/>
               <w:rPr>
                 <w:rFonts w:ascii="Times New Roman" w:hAnsi="Times New Roman" w:eastAsia="Times New Roman" w:cs="Times New Roman"/>
@@ -4678,7 +4647,7 @@
         </w:trPr>
         <w:tc>
           <w:tcPr>
-            <w:tcW w:w="8948" w:type="dxa"/>
+            <w:tcW w:w="8947" w:type="dxa"/>
             <w:gridSpan w:val="7"/>
             <w:tcBorders>
               <w:top w:val="single" w:sz="6" w:space="0" w:color="000000"/>
@@ -4690,7 +4659,7 @@
           </w:tcPr>
           <w:p>
             <w:pPr>
-              <w:pStyle w:val="Normal1"/>
+              <w:pStyle w:val="LOnormal"/>
               <w:ind w:firstLine="566"/>
               <w:rPr>
                 <w:rFonts w:ascii="Times New Roman" w:hAnsi="Times New Roman" w:eastAsia="Times New Roman" w:cs="Times New Roman"/>
@@ -4722,7 +4691,7 @@
         </w:tc>
         <w:tc>
           <w:tcPr>
-            <w:tcW w:w="1241" w:type="dxa"/>
+            <w:tcW w:w="1242" w:type="dxa"/>
             <w:tcBorders>
               <w:top w:val="single" w:sz="6" w:space="0" w:color="000000"/>
               <w:left w:val="single" w:sz="6" w:space="0" w:color="000000"/>
@@ -4733,7 +4702,7 @@
           </w:tcPr>
           <w:p>
             <w:pPr>
-              <w:pStyle w:val="Normal1"/>
+              <w:pStyle w:val="LOnormal"/>
               <w:ind w:firstLine="566"/>
               <w:jc w:val="right"/>
               <w:rPr/>
@@ -4750,7 +4719,7 @@
           </w:p>
           <w:p>
             <w:pPr>
-              <w:pStyle w:val="Normal1"/>
+              <w:pStyle w:val="LOnormal"/>
               <w:ind w:firstLine="566"/>
               <w:jc w:val="right"/>
               <w:rPr>
@@ -4775,7 +4744,7 @@
     </w:tbl>
     <w:p>
       <w:pPr>
-        <w:pStyle w:val="Normal1"/>
+        <w:pStyle w:val="LOnormal"/>
         <w:ind w:firstLine="566"/>
         <w:jc w:val="both"/>
         <w:rPr>
@@ -4795,7 +4764,7 @@
     </w:p>
     <w:p>
       <w:pPr>
-        <w:pStyle w:val="Normal1"/>
+        <w:pStyle w:val="LOnormal"/>
         <w:jc w:val="both"/>
         <w:rPr>
           <w:rFonts w:ascii="Times New Roman" w:hAnsi="Times New Roman" w:eastAsia="Times New Roman" w:cs="Times New Roman"/>
@@ -4817,7 +4786,7 @@
     </w:p>
     <w:p>
       <w:pPr>
-        <w:pStyle w:val="Normal1"/>
+        <w:pStyle w:val="LOnormal"/>
         <w:ind w:firstLine="566"/>
         <w:jc w:val="both"/>
         <w:rPr/>
@@ -4834,7 +4803,7 @@
     </w:p>
     <w:p>
       <w:pPr>
-        <w:pStyle w:val="Normal1"/>
+        <w:pStyle w:val="LOnormal"/>
         <w:jc w:val="both"/>
         <w:rPr>
           <w:rFonts w:ascii="Liberation Serif" w:hAnsi="Liberation Serif" w:eastAsia="Liberation Serif" w:cs="Liberation Serif"/>
@@ -4884,7 +4853,7 @@
     </w:p>
     <w:p>
       <w:pPr>
-        <w:pStyle w:val="Normal1"/>
+        <w:pStyle w:val="LOnormal"/>
         <w:jc w:val="both"/>
         <w:rPr>
           <w:rFonts w:ascii="Liberation Serif" w:hAnsi="Liberation Serif" w:eastAsia="Liberation Serif" w:cs="Liberation Serif"/>
@@ -4919,7 +4888,7 @@
     </w:p>
     <w:p>
       <w:pPr>
-        <w:pStyle w:val="Normal1"/>
+        <w:pStyle w:val="LOnormal"/>
         <w:jc w:val="both"/>
         <w:rPr>
           <w:rFonts w:ascii="Liberation Serif" w:hAnsi="Liberation Serif" w:eastAsia="Liberation Serif" w:cs="Liberation Serif"/>
@@ -5018,7 +4987,7 @@
     </w:p>
     <w:p>
       <w:pPr>
-        <w:pStyle w:val="Normal1"/>
+        <w:pStyle w:val="LOnormal"/>
         <w:jc w:val="both"/>
         <w:rPr>
           <w:rFonts w:ascii="Liberation Serif" w:hAnsi="Liberation Serif" w:eastAsia="Liberation Serif" w:cs="Liberation Serif"/>
@@ -5035,7 +5004,7 @@
     </w:p>
     <w:p>
       <w:pPr>
-        <w:pStyle w:val="Normal1"/>
+        <w:pStyle w:val="LOnormal"/>
         <w:jc w:val="both"/>
         <w:rPr>
           <w:rFonts w:ascii="Liberation Serif" w:hAnsi="Liberation Serif" w:eastAsia="Liberation Serif" w:cs="Liberation Serif"/>
@@ -5052,7 +5021,7 @@
     </w:p>
     <w:p>
       <w:pPr>
-        <w:pStyle w:val="Normal1"/>
+        <w:pStyle w:val="LOnormal"/>
         <w:ind w:firstLine="566"/>
         <w:jc w:val="both"/>
         <w:rPr>
@@ -5071,7 +5040,7 @@
     </w:p>
     <w:p>
       <w:pPr>
-        <w:pStyle w:val="Normal1"/>
+        <w:pStyle w:val="LOnormal"/>
         <w:ind w:firstLine="566"/>
         <w:jc w:val="both"/>
         <w:rPr>
@@ -5103,8 +5072,8 @@
         <w:tblLook w:val="0600"/>
       </w:tblPr>
       <w:tblGrid>
-        <w:gridCol w:w="4506"/>
-        <w:gridCol w:w="4523"/>
+        <w:gridCol w:w="4505"/>
+        <w:gridCol w:w="4524"/>
       </w:tblGrid>
       <w:tr>
         <w:trPr>
@@ -5112,13 +5081,13 @@
         </w:trPr>
         <w:tc>
           <w:tcPr>
-            <w:tcW w:w="4506" w:type="dxa"/>
+            <w:tcW w:w="4505" w:type="dxa"/>
             <w:tcBorders/>
             <w:shd w:fill="auto" w:val="clear"/>
           </w:tcPr>
           <w:p>
             <w:pPr>
-              <w:pStyle w:val="Normal1"/>
+              <w:pStyle w:val="LOnormal"/>
               <w:rPr>
                 <w:rFonts w:ascii="Times New Roman" w:hAnsi="Times New Roman" w:eastAsia="Times New Roman" w:cs="Times New Roman"/>
                 <w:b/>
@@ -5139,7 +5108,7 @@
           </w:p>
           <w:p>
             <w:pPr>
-              <w:pStyle w:val="Normal1"/>
+              <w:pStyle w:val="LOnormal"/>
               <w:rPr>
                 <w:rFonts w:ascii="Times New Roman" w:hAnsi="Times New Roman" w:eastAsia="Times New Roman" w:cs="Times New Roman"/>
                 <w:b/>
@@ -5160,7 +5129,7 @@
           </w:p>
           <w:p>
             <w:pPr>
-              <w:pStyle w:val="Normal1"/>
+              <w:pStyle w:val="LOnormal"/>
               <w:ind w:left="0" w:hanging="0"/>
               <w:jc w:val="both"/>
               <w:rPr>
@@ -5183,7 +5152,7 @@
           </w:p>
           <w:p>
             <w:pPr>
-              <w:pStyle w:val="Normal1"/>
+              <w:pStyle w:val="LOnormal"/>
               <w:ind w:left="0" w:hanging="0"/>
               <w:jc w:val="both"/>
               <w:rPr>
@@ -5208,9 +5177,8 @@
           </w:p>
           <w:p>
             <w:pPr>
-              <w:pStyle w:val="Normal1"/>
+              <w:pStyle w:val="LOnormal"/>
               <w:widowControl w:val="false"/>
-              <w:pBdr/>
               <w:ind w:left="0" w:hanging="0"/>
               <w:rPr>
                 <w:rFonts w:ascii="Times New Roman" w:hAnsi="Times New Roman" w:eastAsia="Times New Roman" w:cs="Times New Roman"/>
@@ -5230,7 +5198,7 @@
           </w:p>
           <w:p>
             <w:pPr>
-              <w:pStyle w:val="Normal1"/>
+              <w:pStyle w:val="LOnormal"/>
               <w:ind w:left="0" w:hanging="0"/>
               <w:jc w:val="both"/>
               <w:rPr>
@@ -5250,13 +5218,13 @@
         </w:tc>
         <w:tc>
           <w:tcPr>
-            <w:tcW w:w="4523" w:type="dxa"/>
+            <w:tcW w:w="4524" w:type="dxa"/>
             <w:tcBorders/>
             <w:shd w:fill="auto" w:val="clear"/>
           </w:tcPr>
           <w:p>
             <w:pPr>
-              <w:pStyle w:val="Normal1"/>
+              <w:pStyle w:val="LOnormal"/>
               <w:ind w:left="0" w:hanging="0"/>
               <w:rPr>
                 <w:rFonts w:ascii="Times New Roman" w:hAnsi="Times New Roman" w:eastAsia="Times New Roman" w:cs="Times New Roman"/>
@@ -5278,7 +5246,7 @@
           </w:p>
           <w:p>
             <w:pPr>
-              <w:pStyle w:val="Normal1"/>
+              <w:pStyle w:val="LOnormal"/>
               <w:rPr>
                 <w:rFonts w:ascii="Times New Roman" w:hAnsi="Times New Roman" w:eastAsia="Times New Roman" w:cs="Times New Roman"/>
                 <w:b/>
@@ -5299,7 +5267,7 @@
           </w:p>
           <w:p>
             <w:pPr>
-              <w:pStyle w:val="Normal1"/>
+              <w:pStyle w:val="LOnormal"/>
               <w:ind w:firstLine="566"/>
               <w:rPr>
                 <w:rFonts w:ascii="Times New Roman" w:hAnsi="Times New Roman" w:eastAsia="Times New Roman" w:cs="Times New Roman"/>
@@ -5320,7 +5288,7 @@
           </w:p>
           <w:p>
             <w:pPr>
-              <w:pStyle w:val="Normal1"/>
+              <w:pStyle w:val="LOnormal"/>
               <w:ind w:left="0" w:hanging="0"/>
               <w:rPr>
                 <w:rFonts w:ascii="Times New Roman" w:hAnsi="Times New Roman" w:eastAsia="Times New Roman" w:cs="Times New Roman"/>
@@ -5342,7 +5310,7 @@
           </w:p>
           <w:p>
             <w:pPr>
-              <w:pStyle w:val="Normal1"/>
+              <w:pStyle w:val="LOnormal"/>
               <w:ind w:left="0" w:hanging="0"/>
               <w:rPr>
                 <w:rFonts w:ascii="Times New Roman" w:hAnsi="Times New Roman" w:eastAsia="Times New Roman" w:cs="Times New Roman"/>
@@ -5362,7 +5330,7 @@
           </w:p>
           <w:p>
             <w:pPr>
-              <w:pStyle w:val="Normal1"/>
+              <w:pStyle w:val="LOnormal"/>
               <w:ind w:firstLine="566"/>
               <w:jc w:val="both"/>
               <w:rPr>
@@ -5387,7 +5355,7 @@
     </w:tbl>
     <w:p>
       <w:pPr>
-        <w:pStyle w:val="Normal1"/>
+        <w:pStyle w:val="LOnormal"/>
         <w:spacing w:lineRule="auto" w:line="240"/>
         <w:jc w:val="center"/>
         <w:rPr>
@@ -5409,7 +5377,7 @@
     </w:p>
     <w:p>
       <w:pPr>
-        <w:pStyle w:val="Normal1"/>
+        <w:pStyle w:val="LOnormal"/>
         <w:spacing w:lineRule="auto" w:line="240"/>
         <w:jc w:val="center"/>
         <w:rPr>
@@ -5431,7 +5399,7 @@
     </w:p>
     <w:p>
       <w:pPr>
-        <w:pStyle w:val="Normal1"/>
+        <w:pStyle w:val="LOnormal"/>
         <w:spacing w:lineRule="auto" w:line="240"/>
         <w:jc w:val="center"/>
         <w:rPr>
@@ -5453,7 +5421,7 @@
     </w:p>
     <w:p>
       <w:pPr>
-        <w:pStyle w:val="Normal1"/>
+        <w:pStyle w:val="LOnormal"/>
         <w:spacing w:lineRule="auto" w:line="240"/>
         <w:jc w:val="right"/>
         <w:rPr>
@@ -5475,7 +5443,7 @@
     </w:p>
     <w:p>
       <w:pPr>
-        <w:pStyle w:val="Normal1"/>
+        <w:pStyle w:val="LOnormal"/>
         <w:spacing w:lineRule="auto" w:line="240"/>
         <w:jc w:val="right"/>
         <w:rPr>
@@ -5497,7 +5465,7 @@
     </w:p>
     <w:p>
       <w:pPr>
-        <w:pStyle w:val="Normal1"/>
+        <w:pStyle w:val="LOnormal"/>
         <w:spacing w:lineRule="auto" w:line="240"/>
         <w:jc w:val="right"/>
         <w:rPr>
@@ -5540,7 +5508,7 @@
     </w:p>
     <w:p>
       <w:pPr>
-        <w:pStyle w:val="Normal1"/>
+        <w:pStyle w:val="LOnormal"/>
         <w:spacing w:lineRule="auto" w:line="240"/>
         <w:jc w:val="right"/>
         <w:rPr>
@@ -5563,7 +5531,7 @@
     </w:p>
     <w:p>
       <w:pPr>
-        <w:pStyle w:val="Normal1"/>
+        <w:pStyle w:val="LOnormal"/>
         <w:spacing w:lineRule="auto" w:line="240"/>
         <w:jc w:val="right"/>
         <w:rPr>
@@ -5583,7 +5551,7 @@
     </w:p>
     <w:p>
       <w:pPr>
-        <w:pStyle w:val="Normal1"/>
+        <w:pStyle w:val="LOnormal"/>
         <w:spacing w:lineRule="auto" w:line="240"/>
         <w:jc w:val="right"/>
         <w:rPr>
@@ -5603,7 +5571,7 @@
     </w:p>
     <w:p>
       <w:pPr>
-        <w:pStyle w:val="Normal1"/>
+        <w:pStyle w:val="LOnormal"/>
         <w:spacing w:lineRule="auto" w:line="240"/>
         <w:jc w:val="center"/>
         <w:rPr>
@@ -5625,7 +5593,7 @@
     </w:p>
     <w:p>
       <w:pPr>
-        <w:pStyle w:val="Normal1"/>
+        <w:pStyle w:val="LOnormal"/>
         <w:spacing w:lineRule="auto" w:line="240"/>
         <w:jc w:val="center"/>
         <w:rPr>
@@ -5646,7 +5614,7 @@
     </w:p>
     <w:p>
       <w:pPr>
-        <w:pStyle w:val="Normal1"/>
+        <w:pStyle w:val="LOnormal"/>
         <w:spacing w:lineRule="auto" w:line="240"/>
         <w:jc w:val="center"/>
         <w:rPr>
@@ -5668,7 +5636,7 @@
     </w:p>
     <w:p>
       <w:pPr>
-        <w:pStyle w:val="Normal1"/>
+        <w:pStyle w:val="LOnormal"/>
         <w:spacing w:lineRule="auto" w:line="240"/>
         <w:jc w:val="center"/>
         <w:rPr>
@@ -5704,10 +5672,10 @@
       </w:tblPr>
       <w:tblGrid>
         <w:gridCol w:w="675"/>
-        <w:gridCol w:w="3004"/>
+        <w:gridCol w:w="3003"/>
         <w:gridCol w:w="4527"/>
         <w:gridCol w:w="9"/>
-        <w:gridCol w:w="993"/>
+        <w:gridCol w:w="994"/>
       </w:tblGrid>
       <w:tr>
         <w:trPr/>
@@ -5725,7 +5693,7 @@
           </w:tcPr>
           <w:p>
             <w:pPr>
-              <w:pStyle w:val="Normal1"/>
+              <w:pStyle w:val="LOnormal"/>
               <w:spacing w:lineRule="auto" w:line="240"/>
               <w:jc w:val="center"/>
               <w:rPr>
@@ -5758,7 +5726,7 @@
         </w:tc>
         <w:tc>
           <w:tcPr>
-            <w:tcW w:w="3004" w:type="dxa"/>
+            <w:tcW w:w="3003" w:type="dxa"/>
             <w:tcBorders>
               <w:top w:val="single" w:sz="4" w:space="0" w:color="000000"/>
               <w:left w:val="single" w:sz="4" w:space="0" w:color="000000"/>
@@ -5769,7 +5737,7 @@
           </w:tcPr>
           <w:p>
             <w:pPr>
-              <w:pStyle w:val="Normal1"/>
+              <w:pStyle w:val="LOnormal"/>
               <w:spacing w:lineRule="auto" w:line="240"/>
               <w:jc w:val="center"/>
               <w:rPr>
@@ -5804,7 +5772,7 @@
           </w:tcPr>
           <w:p>
             <w:pPr>
-              <w:pStyle w:val="Normal1"/>
+              <w:pStyle w:val="LOnormal"/>
               <w:spacing w:lineRule="auto" w:line="240"/>
               <w:jc w:val="center"/>
               <w:rPr>
@@ -5828,7 +5796,7 @@
         </w:tc>
         <w:tc>
           <w:tcPr>
-            <w:tcW w:w="1002" w:type="dxa"/>
+            <w:tcW w:w="1003" w:type="dxa"/>
             <w:gridSpan w:val="2"/>
             <w:tcBorders>
               <w:top w:val="single" w:sz="4" w:space="0" w:color="000000"/>
@@ -5841,7 +5809,7 @@
           </w:tcPr>
           <w:p>
             <w:pPr>
-              <w:pStyle w:val="Normal1"/>
+              <w:pStyle w:val="LOnormal"/>
               <w:spacing w:lineRule="auto" w:line="240"/>
               <w:jc w:val="center"/>
               <w:rPr>
@@ -5883,7 +5851,7 @@
           </w:tcPr>
           <w:p>
             <w:pPr>
-              <w:pStyle w:val="Normal1"/>
+              <w:pStyle w:val="LOnormal"/>
               <w:spacing w:lineRule="auto" w:line="240"/>
               <w:jc w:val="center"/>
               <w:rPr>
@@ -5919,7 +5887,7 @@
           </w:tcPr>
           <w:p>
             <w:pPr>
-              <w:pStyle w:val="Normal1"/>
+              <w:pStyle w:val="LOnormal"/>
               <w:spacing w:lineRule="auto" w:line="240"/>
               <w:jc w:val="center"/>
               <w:rPr>
@@ -5940,7 +5908,7 @@
         </w:tc>
         <w:tc>
           <w:tcPr>
-            <w:tcW w:w="3004" w:type="dxa"/>
+            <w:tcW w:w="3003" w:type="dxa"/>
             <w:tcBorders>
               <w:top w:val="single" w:sz="4" w:space="0" w:color="000000"/>
               <w:left w:val="single" w:sz="4" w:space="0" w:color="000000"/>
@@ -5951,21 +5919,101 @@
           </w:tcPr>
           <w:p>
             <w:pPr>
-              <w:pStyle w:val="Normal1"/>
+              <w:pStyle w:val="LOnormal"/>
               <w:spacing w:lineRule="auto" w:line="240"/>
               <w:rPr>
-                <w:rFonts w:ascii="Times New Roman" w:hAnsi="Times New Roman" w:eastAsia="Times New Roman" w:cs="Times New Roman"/>
-                <w:sz w:val="24"/>
-                <w:szCs w:val="24"/>
+                <w:rFonts w:ascii="Liberation Serif" w:hAnsi="Liberation Serif"/>
+                <w:b w:val="false"/>
+                <w:sz w:val="24"/>
               </w:rPr>
             </w:pPr>
             <w:r>
               <w:rPr>
-                <w:rFonts w:eastAsia="Times New Roman" w:cs="Times New Roman" w:ascii="Times New Roman" w:hAnsi="Times New Roman"/>
-                <w:sz w:val="24"/>
-                <w:szCs w:val="24"/>
-              </w:rPr>
-              <w:t>{{item.description}}</w:t>
+                <w:rFonts w:eastAsia="Times New Roman" w:cs="Times New Roman" w:ascii="Liberation Serif" w:hAnsi="Liberation Serif"/>
+                <w:b w:val="false"/>
+                <w:bCs w:val="false"/>
+                <w:sz w:val="24"/>
+                <w:szCs w:val="24"/>
+              </w:rPr>
+              <w:t>{{</w:t>
+            </w:r>
+            <w:r>
+              <w:rPr>
+                <w:rFonts w:eastAsia="Liberation Serif" w:cs="Liberation Serif" w:ascii="Liberation Serif" w:hAnsi="Liberation Serif"/>
+                <w:b w:val="false"/>
+                <w:bCs w:val="false"/>
+                <w:sz w:val="24"/>
+                <w:szCs w:val="24"/>
+              </w:rPr>
+              <w:t>bid.requirementResponses|json_query(</w:t>
+            </w:r>
+            <w:r>
+              <w:rPr>
+                <w:rFonts w:eastAsia="Liberation Mono" w:cs="Liberation Mono" w:ascii="Liberation Serif" w:hAnsi="Liberation Serif"/>
+                <w:b w:val="false"/>
+                <w:bCs w:val="false"/>
+                <w:sz w:val="24"/>
+                <w:szCs w:val="24"/>
+                <w:highlight w:val="white"/>
+              </w:rPr>
+              <w:t>"[?requirement.id==`</w:t>
+            </w:r>
+            <w:r>
+              <w:rPr>
+                <w:rFonts w:eastAsia="Liberation Mono" w:cs="Liberation Mono" w:ascii="Liberation Serif" w:hAnsi="Liberation Serif"/>
+                <w:b w:val="false"/>
+                <w:color w:val="000000"/>
+                <w:sz w:val="24"/>
+                <w:szCs w:val="24"/>
+                <w:highlight w:val="darkBlue"/>
+                <w:highlight w:val="white"/>
+              </w:rPr>
+              <w:t>801157-0000-000-00</w:t>
+            </w:r>
+          </w:p>
+          <w:p>
+            <w:pPr>
+              <w:pStyle w:val="LOnormal"/>
+              <w:spacing w:lineRule="auto" w:line="240"/>
+              <w:rPr>
+                <w:rFonts w:ascii="Liberation Serif" w:hAnsi="Liberation Serif"/>
+                <w:b w:val="false"/>
+                <w:b w:val="false"/>
+                <w:bCs w:val="false"/>
+                <w:sz w:val="24"/>
+                <w:szCs w:val="24"/>
+              </w:rPr>
+            </w:pPr>
+            <w:r>
+              <w:rPr>
+                <w:rFonts w:eastAsia="Liberation Mono" w:cs="Liberation Mono" w:ascii="Liberation Serif" w:hAnsi="Liberation Serif"/>
+                <w:b w:val="false"/>
+                <w:bCs w:val="false"/>
+                <w:sz w:val="24"/>
+                <w:szCs w:val="24"/>
+                <w:highlight w:val="white"/>
+              </w:rPr>
+              <w:t>`].value|[0]"</w:t>
+            </w:r>
+            <w:r>
+              <w:rPr>
+                <w:rFonts w:eastAsia="Liberation Serif" w:cs="Liberation Serif" w:ascii="Liberation Serif" w:hAnsi="Liberation Serif"/>
+                <w:b w:val="false"/>
+                <w:bCs w:val="false"/>
+                <w:sz w:val="24"/>
+                <w:szCs w:val="24"/>
+              </w:rPr>
+              <w:t>)</w:t>
+            </w:r>
+            <w:r>
+              <w:rPr>
+                <w:rFonts w:eastAsia="Times New Roman" w:cs="Times New Roman" w:ascii="Liberation Serif" w:hAnsi="Liberation Serif"/>
+                <w:b w:val="false"/>
+                <w:bCs w:val="false"/>
+                <w:sz w:val="24"/>
+                <w:szCs w:val="24"/>
+              </w:rPr>
+              <w:t>}}</w:t>
             </w:r>
           </w:p>
         </w:tc>
@@ -5983,7 +6031,7 @@
           </w:tcPr>
           <w:p>
             <w:pPr>
-              <w:pStyle w:val="Normal1"/>
+              <w:pStyle w:val="LOnormal"/>
               <w:tabs>
                 <w:tab w:val="clear" w:pos="720"/>
                 <w:tab w:val="left" w:pos="368" w:leader="none"/>
@@ -6004,7 +6052,7 @@
         </w:tc>
         <w:tc>
           <w:tcPr>
-            <w:tcW w:w="993" w:type="dxa"/>
+            <w:tcW w:w="994" w:type="dxa"/>
             <w:tcBorders>
               <w:top w:val="single" w:sz="4" w:space="0" w:color="000000"/>
               <w:left w:val="single" w:sz="4" w:space="0" w:color="000000"/>
@@ -6015,7 +6063,7 @@
           </w:tcPr>
           <w:p>
             <w:pPr>
-              <w:pStyle w:val="Normal1"/>
+              <w:pStyle w:val="LOnormal"/>
               <w:spacing w:lineRule="auto" w:line="240"/>
               <w:jc w:val="center"/>
               <w:rPr>
@@ -6054,7 +6102,7 @@
           </w:tcPr>
           <w:p>
             <w:pPr>
-              <w:pStyle w:val="Normal1"/>
+              <w:pStyle w:val="LOnormal"/>
               <w:spacing w:lineRule="auto" w:line="240"/>
               <w:jc w:val="center"/>
               <w:rPr>
@@ -6077,7 +6125,7 @@
     </w:tbl>
     <w:p>
       <w:pPr>
-        <w:pStyle w:val="Normal1"/>
+        <w:pStyle w:val="LOnormal"/>
         <w:ind w:firstLine="566"/>
         <w:rPr/>
       </w:pPr>
@@ -6087,7 +6135,7 @@
     </w:p>
     <w:p>
       <w:pPr>
-        <w:pStyle w:val="Normal1"/>
+        <w:pStyle w:val="LOnormal"/>
         <w:ind w:firstLine="566"/>
         <w:jc w:val="both"/>
         <w:rPr>
@@ -6119,8 +6167,8 @@
         <w:tblLook w:val="0600"/>
       </w:tblPr>
       <w:tblGrid>
-        <w:gridCol w:w="4506"/>
-        <w:gridCol w:w="4523"/>
+        <w:gridCol w:w="4505"/>
+        <w:gridCol w:w="4524"/>
       </w:tblGrid>
       <w:tr>
         <w:trPr>
@@ -6128,13 +6176,13 @@
         </w:trPr>
         <w:tc>
           <w:tcPr>
-            <w:tcW w:w="4506" w:type="dxa"/>
+            <w:tcW w:w="4505" w:type="dxa"/>
             <w:tcBorders/>
             <w:shd w:fill="auto" w:val="clear"/>
           </w:tcPr>
           <w:p>
             <w:pPr>
-              <w:pStyle w:val="Normal1"/>
+              <w:pStyle w:val="LOnormal"/>
               <w:rPr>
                 <w:rFonts w:ascii="Times New Roman" w:hAnsi="Times New Roman" w:eastAsia="Times New Roman" w:cs="Times New Roman"/>
                 <w:b/>
@@ -6155,7 +6203,7 @@
           </w:p>
           <w:p>
             <w:pPr>
-              <w:pStyle w:val="Normal1"/>
+              <w:pStyle w:val="LOnormal"/>
               <w:rPr>
                 <w:rFonts w:ascii="Times New Roman" w:hAnsi="Times New Roman" w:eastAsia="Times New Roman" w:cs="Times New Roman"/>
                 <w:b/>
@@ -6176,7 +6224,7 @@
           </w:p>
           <w:p>
             <w:pPr>
-              <w:pStyle w:val="Normal1"/>
+              <w:pStyle w:val="LOnormal"/>
               <w:rPr>
                 <w:rFonts w:ascii="Times New Roman" w:hAnsi="Times New Roman" w:eastAsia="Times New Roman" w:cs="Times New Roman"/>
                 <w:b/>
@@ -6196,7 +6244,7 @@
           </w:p>
           <w:p>
             <w:pPr>
-              <w:pStyle w:val="Normal1"/>
+              <w:pStyle w:val="LOnormal"/>
               <w:jc w:val="both"/>
               <w:rPr>
                 <w:rFonts w:ascii="Times New Roman" w:hAnsi="Times New Roman" w:eastAsia="Times New Roman" w:cs="Times New Roman"/>
@@ -6220,7 +6268,7 @@
           </w:p>
           <w:p>
             <w:pPr>
-              <w:pStyle w:val="Normal1"/>
+              <w:pStyle w:val="LOnormal"/>
               <w:widowControl w:val="false"/>
               <w:rPr>
                 <w:rFonts w:ascii="Times New Roman" w:hAnsi="Times New Roman" w:eastAsia="Times New Roman" w:cs="Times New Roman"/>
@@ -6240,7 +6288,7 @@
           </w:p>
           <w:p>
             <w:pPr>
-              <w:pStyle w:val="Normal1"/>
+              <w:pStyle w:val="LOnormal"/>
               <w:jc w:val="both"/>
               <w:rPr>
                 <w:rFonts w:ascii="Times New Roman" w:hAnsi="Times New Roman" w:eastAsia="Times New Roman" w:cs="Times New Roman"/>
@@ -6259,13 +6307,13 @@
         </w:tc>
         <w:tc>
           <w:tcPr>
-            <w:tcW w:w="4523" w:type="dxa"/>
+            <w:tcW w:w="4524" w:type="dxa"/>
             <w:tcBorders/>
             <w:shd w:fill="auto" w:val="clear"/>
           </w:tcPr>
           <w:p>
             <w:pPr>
-              <w:pStyle w:val="Normal1"/>
+              <w:pStyle w:val="LOnormal"/>
               <w:rPr>
                 <w:rFonts w:ascii="Times New Roman" w:hAnsi="Times New Roman" w:eastAsia="Times New Roman" w:cs="Times New Roman"/>
                 <w:b/>
@@ -6286,7 +6334,7 @@
           </w:p>
           <w:p>
             <w:pPr>
-              <w:pStyle w:val="Normal1"/>
+              <w:pStyle w:val="LOnormal"/>
               <w:rPr>
                 <w:rFonts w:ascii="Times New Roman" w:hAnsi="Times New Roman" w:eastAsia="Times New Roman" w:cs="Times New Roman"/>
                 <w:b/>
@@ -6307,7 +6355,7 @@
           </w:p>
           <w:p>
             <w:pPr>
-              <w:pStyle w:val="Normal1"/>
+              <w:pStyle w:val="LOnormal"/>
               <w:ind w:firstLine="566"/>
               <w:rPr>
                 <w:rFonts w:ascii="Times New Roman" w:hAnsi="Times New Roman" w:eastAsia="Times New Roman" w:cs="Times New Roman"/>
@@ -6328,7 +6376,7 @@
           </w:p>
           <w:p>
             <w:pPr>
-              <w:pStyle w:val="Normal1"/>
+              <w:pStyle w:val="LOnormal"/>
               <w:rPr>
                 <w:rFonts w:ascii="Times New Roman" w:hAnsi="Times New Roman" w:eastAsia="Times New Roman" w:cs="Times New Roman"/>
                 <w:b/>
@@ -6349,7 +6397,7 @@
           </w:p>
           <w:p>
             <w:pPr>
-              <w:pStyle w:val="Normal1"/>
+              <w:pStyle w:val="LOnormal"/>
               <w:rPr>
                 <w:rFonts w:ascii="Times New Roman" w:hAnsi="Times New Roman" w:eastAsia="Times New Roman" w:cs="Times New Roman"/>
                 <w:sz w:val="24"/>
@@ -6368,7 +6416,7 @@
           </w:p>
           <w:p>
             <w:pPr>
-              <w:pStyle w:val="Normal1"/>
+              <w:pStyle w:val="LOnormal"/>
               <w:ind w:firstLine="566"/>
               <w:jc w:val="both"/>
               <w:rPr>
@@ -6393,7 +6441,7 @@
     </w:tbl>
     <w:p>
       <w:pPr>
-        <w:pStyle w:val="Normal1"/>
+        <w:pStyle w:val="LOnormal"/>
         <w:spacing w:lineRule="auto" w:line="240"/>
         <w:jc w:val="center"/>
         <w:rPr/>
@@ -10849,7 +10897,6 @@
     <w:rPrDefault>
       <w:rPr>
         <w:rFonts w:ascii="Arial" w:hAnsi="Arial" w:eastAsia="Arial" w:cs="Arial"/>
-        <w:sz w:val="22"/>
         <w:szCs w:val="22"/>
         <w:lang w:val="uk-UA" w:eastAsia="zh-CN" w:bidi="hi-IN"/>
       </w:rPr>
@@ -10878,93 +10925,129 @@
   </w:style>
   <w:style w:type="paragraph" w:styleId="Heading1">
     <w:name w:val="Heading 1"/>
-    <w:basedOn w:val="Normal1"/>
-    <w:next w:val="Normal1"/>
+    <w:next w:val="LOnormal"/>
     <w:qFormat/>
     <w:pPr>
       <w:keepNext w:val="true"/>
       <w:keepLines/>
+      <w:widowControl/>
+      <w:bidi w:val="0"/>
       <w:spacing w:lineRule="auto" w:line="240" w:before="400" w:after="120"/>
+      <w:jc w:val="left"/>
     </w:pPr>
     <w:rPr>
+      <w:rFonts w:ascii="Arial" w:hAnsi="Arial" w:eastAsia="Arial" w:cs="Arial"/>
+      <w:color w:val="auto"/>
+      <w:kern w:val="0"/>
       <w:sz w:val="40"/>
       <w:szCs w:val="40"/>
+      <w:lang w:val="uk-UA" w:eastAsia="zh-CN" w:bidi="hi-IN"/>
     </w:rPr>
   </w:style>
   <w:style w:type="paragraph" w:styleId="Heading2">
     <w:name w:val="Heading 2"/>
-    <w:basedOn w:val="Normal1"/>
-    <w:next w:val="Normal1"/>
+    <w:next w:val="LOnormal"/>
     <w:qFormat/>
     <w:pPr>
       <w:keepNext w:val="true"/>
       <w:keepLines/>
+      <w:widowControl/>
+      <w:bidi w:val="0"/>
       <w:spacing w:lineRule="auto" w:line="240" w:before="360" w:after="120"/>
+      <w:jc w:val="left"/>
     </w:pPr>
     <w:rPr>
+      <w:rFonts w:ascii="Arial" w:hAnsi="Arial" w:eastAsia="Arial" w:cs="Arial"/>
+      <w:color w:val="auto"/>
+      <w:kern w:val="0"/>
       <w:sz w:val="32"/>
       <w:szCs w:val="32"/>
+      <w:lang w:val="uk-UA" w:eastAsia="zh-CN" w:bidi="hi-IN"/>
     </w:rPr>
   </w:style>
   <w:style w:type="paragraph" w:styleId="Heading3">
     <w:name w:val="Heading 3"/>
-    <w:basedOn w:val="Normal1"/>
-    <w:next w:val="Normal1"/>
+    <w:next w:val="LOnormal"/>
     <w:qFormat/>
     <w:pPr>
       <w:keepNext w:val="true"/>
       <w:keepLines/>
+      <w:widowControl/>
+      <w:bidi w:val="0"/>
       <w:spacing w:lineRule="auto" w:line="240" w:before="320" w:after="80"/>
+      <w:jc w:val="left"/>
     </w:pPr>
     <w:rPr>
+      <w:rFonts w:ascii="Arial" w:hAnsi="Arial" w:eastAsia="Arial" w:cs="Arial"/>
       <w:color w:val="434343"/>
+      <w:kern w:val="0"/>
       <w:sz w:val="28"/>
       <w:szCs w:val="28"/>
+      <w:lang w:val="uk-UA" w:eastAsia="zh-CN" w:bidi="hi-IN"/>
     </w:rPr>
   </w:style>
   <w:style w:type="paragraph" w:styleId="Heading4">
     <w:name w:val="Heading 4"/>
-    <w:basedOn w:val="Normal1"/>
-    <w:next w:val="Normal1"/>
+    <w:next w:val="LOnormal"/>
     <w:qFormat/>
     <w:pPr>
       <w:keepNext w:val="true"/>
       <w:keepLines/>
+      <w:widowControl/>
+      <w:bidi w:val="0"/>
       <w:spacing w:lineRule="auto" w:line="240" w:before="280" w:after="80"/>
+      <w:jc w:val="left"/>
     </w:pPr>
     <w:rPr>
+      <w:rFonts w:ascii="Arial" w:hAnsi="Arial" w:eastAsia="Arial" w:cs="Arial"/>
       <w:color w:val="666666"/>
+      <w:kern w:val="0"/>
       <w:sz w:val="24"/>
       <w:szCs w:val="24"/>
+      <w:lang w:val="uk-UA" w:eastAsia="zh-CN" w:bidi="hi-IN"/>
     </w:rPr>
   </w:style>
   <w:style w:type="paragraph" w:styleId="Heading5">
     <w:name w:val="Heading 5"/>
-    <w:basedOn w:val="Normal1"/>
-    <w:next w:val="Normal1"/>
+    <w:next w:val="LOnormal"/>
     <w:qFormat/>
     <w:pPr>
       <w:keepNext w:val="true"/>
       <w:keepLines/>
+      <w:widowControl/>
+      <w:bidi w:val="0"/>
       <w:spacing w:lineRule="auto" w:line="240" w:before="240" w:after="80"/>
+      <w:jc w:val="left"/>
     </w:pPr>
     <w:rPr>
+      <w:rFonts w:ascii="Arial" w:hAnsi="Arial" w:eastAsia="Arial" w:cs="Arial"/>
       <w:color w:val="666666"/>
+      <w:kern w:val="0"/>
+      <w:sz w:val="22"/>
+      <w:szCs w:val="22"/>
+      <w:lang w:val="uk-UA" w:eastAsia="zh-CN" w:bidi="hi-IN"/>
     </w:rPr>
   </w:style>
   <w:style w:type="paragraph" w:styleId="Heading6">
     <w:name w:val="Heading 6"/>
-    <w:basedOn w:val="Normal1"/>
-    <w:next w:val="Normal1"/>
+    <w:next w:val="LOnormal"/>
     <w:qFormat/>
     <w:pPr>
       <w:keepNext w:val="true"/>
       <w:keepLines/>
+      <w:widowControl/>
+      <w:bidi w:val="0"/>
       <w:spacing w:lineRule="auto" w:line="240" w:before="240" w:after="80"/>
+      <w:jc w:val="left"/>
     </w:pPr>
     <w:rPr>
+      <w:rFonts w:ascii="Arial" w:hAnsi="Arial" w:eastAsia="Arial" w:cs="Arial"/>
       <w:i/>
       <w:color w:val="666666"/>
+      <w:kern w:val="0"/>
+      <w:sz w:val="22"/>
+      <w:szCs w:val="22"/>
+      <w:lang w:val="uk-UA" w:eastAsia="zh-CN" w:bidi="hi-IN"/>
     </w:rPr>
   </w:style>
   <w:style w:type="character" w:styleId="ListLabel1">
@@ -13011,6 +13094,2055 @@
   </w:style>
   <w:style w:type="character" w:styleId="ListLabel279">
     <w:name w:val="ListLabel 279"/>
+    <w:qFormat/>
+    <w:rPr>
+      <w:u w:val="none"/>
+    </w:rPr>
+  </w:style>
+  <w:style w:type="character" w:styleId="ListLabel280">
+    <w:name w:val="ListLabel 280"/>
+    <w:qFormat/>
+    <w:rPr>
+      <w:rFonts w:ascii="Times New Roman" w:hAnsi="Times New Roman"/>
+      <w:sz w:val="24"/>
+      <w:u w:val="none"/>
+    </w:rPr>
+  </w:style>
+  <w:style w:type="character" w:styleId="ListLabel281">
+    <w:name w:val="ListLabel 281"/>
+    <w:qFormat/>
+    <w:rPr>
+      <w:u w:val="none"/>
+    </w:rPr>
+  </w:style>
+  <w:style w:type="character" w:styleId="ListLabel282">
+    <w:name w:val="ListLabel 282"/>
+    <w:qFormat/>
+    <w:rPr>
+      <w:u w:val="none"/>
+    </w:rPr>
+  </w:style>
+  <w:style w:type="character" w:styleId="ListLabel283">
+    <w:name w:val="ListLabel 283"/>
+    <w:qFormat/>
+    <w:rPr>
+      <w:u w:val="none"/>
+    </w:rPr>
+  </w:style>
+  <w:style w:type="character" w:styleId="ListLabel284">
+    <w:name w:val="ListLabel 284"/>
+    <w:qFormat/>
+    <w:rPr>
+      <w:u w:val="none"/>
+    </w:rPr>
+  </w:style>
+  <w:style w:type="character" w:styleId="ListLabel285">
+    <w:name w:val="ListLabel 285"/>
+    <w:qFormat/>
+    <w:rPr>
+      <w:u w:val="none"/>
+    </w:rPr>
+  </w:style>
+  <w:style w:type="character" w:styleId="ListLabel286">
+    <w:name w:val="ListLabel 286"/>
+    <w:qFormat/>
+    <w:rPr>
+      <w:u w:val="none"/>
+    </w:rPr>
+  </w:style>
+  <w:style w:type="character" w:styleId="ListLabel287">
+    <w:name w:val="ListLabel 287"/>
+    <w:qFormat/>
+    <w:rPr>
+      <w:u w:val="none"/>
+    </w:rPr>
+  </w:style>
+  <w:style w:type="character" w:styleId="ListLabel288">
+    <w:name w:val="ListLabel 288"/>
+    <w:qFormat/>
+    <w:rPr>
+      <w:u w:val="none"/>
+    </w:rPr>
+  </w:style>
+  <w:style w:type="character" w:styleId="ListLabel289">
+    <w:name w:val="ListLabel 289"/>
+    <w:qFormat/>
+    <w:rPr>
+      <w:rFonts w:ascii="Times New Roman" w:hAnsi="Times New Roman"/>
+      <w:sz w:val="24"/>
+      <w:u w:val="none"/>
+    </w:rPr>
+  </w:style>
+  <w:style w:type="character" w:styleId="ListLabel290">
+    <w:name w:val="ListLabel 290"/>
+    <w:qFormat/>
+    <w:rPr>
+      <w:u w:val="none"/>
+    </w:rPr>
+  </w:style>
+  <w:style w:type="character" w:styleId="ListLabel291">
+    <w:name w:val="ListLabel 291"/>
+    <w:qFormat/>
+    <w:rPr>
+      <w:u w:val="none"/>
+    </w:rPr>
+  </w:style>
+  <w:style w:type="character" w:styleId="ListLabel292">
+    <w:name w:val="ListLabel 292"/>
+    <w:qFormat/>
+    <w:rPr>
+      <w:u w:val="none"/>
+    </w:rPr>
+  </w:style>
+  <w:style w:type="character" w:styleId="ListLabel293">
+    <w:name w:val="ListLabel 293"/>
+    <w:qFormat/>
+    <w:rPr>
+      <w:u w:val="none"/>
+    </w:rPr>
+  </w:style>
+  <w:style w:type="character" w:styleId="ListLabel294">
+    <w:name w:val="ListLabel 294"/>
+    <w:qFormat/>
+    <w:rPr>
+      <w:u w:val="none"/>
+    </w:rPr>
+  </w:style>
+  <w:style w:type="character" w:styleId="ListLabel295">
+    <w:name w:val="ListLabel 295"/>
+    <w:qFormat/>
+    <w:rPr>
+      <w:u w:val="none"/>
+    </w:rPr>
+  </w:style>
+  <w:style w:type="character" w:styleId="ListLabel296">
+    <w:name w:val="ListLabel 296"/>
+    <w:qFormat/>
+    <w:rPr>
+      <w:u w:val="none"/>
+    </w:rPr>
+  </w:style>
+  <w:style w:type="character" w:styleId="ListLabel297">
+    <w:name w:val="ListLabel 297"/>
+    <w:qFormat/>
+    <w:rPr>
+      <w:u w:val="none"/>
+    </w:rPr>
+  </w:style>
+  <w:style w:type="character" w:styleId="ListLabel298">
+    <w:name w:val="ListLabel 298"/>
+    <w:qFormat/>
+    <w:rPr>
+      <w:rFonts w:ascii="Times New Roman" w:hAnsi="Times New Roman"/>
+      <w:sz w:val="24"/>
+      <w:szCs w:val="24"/>
+      <w:u w:val="none"/>
+    </w:rPr>
+  </w:style>
+  <w:style w:type="character" w:styleId="ListLabel299">
+    <w:name w:val="ListLabel 299"/>
+    <w:qFormat/>
+    <w:rPr>
+      <w:u w:val="none"/>
+    </w:rPr>
+  </w:style>
+  <w:style w:type="character" w:styleId="ListLabel300">
+    <w:name w:val="ListLabel 300"/>
+    <w:qFormat/>
+    <w:rPr>
+      <w:u w:val="none"/>
+    </w:rPr>
+  </w:style>
+  <w:style w:type="character" w:styleId="ListLabel301">
+    <w:name w:val="ListLabel 301"/>
+    <w:qFormat/>
+    <w:rPr>
+      <w:u w:val="none"/>
+    </w:rPr>
+  </w:style>
+  <w:style w:type="character" w:styleId="ListLabel302">
+    <w:name w:val="ListLabel 302"/>
+    <w:qFormat/>
+    <w:rPr>
+      <w:u w:val="none"/>
+    </w:rPr>
+  </w:style>
+  <w:style w:type="character" w:styleId="ListLabel303">
+    <w:name w:val="ListLabel 303"/>
+    <w:qFormat/>
+    <w:rPr>
+      <w:u w:val="none"/>
+    </w:rPr>
+  </w:style>
+  <w:style w:type="character" w:styleId="ListLabel304">
+    <w:name w:val="ListLabel 304"/>
+    <w:qFormat/>
+    <w:rPr>
+      <w:u w:val="none"/>
+    </w:rPr>
+  </w:style>
+  <w:style w:type="character" w:styleId="ListLabel305">
+    <w:name w:val="ListLabel 305"/>
+    <w:qFormat/>
+    <w:rPr>
+      <w:u w:val="none"/>
+    </w:rPr>
+  </w:style>
+  <w:style w:type="character" w:styleId="ListLabel306">
+    <w:name w:val="ListLabel 306"/>
+    <w:qFormat/>
+    <w:rPr>
+      <w:u w:val="none"/>
+    </w:rPr>
+  </w:style>
+  <w:style w:type="character" w:styleId="ListLabel307">
+    <w:name w:val="ListLabel 307"/>
+    <w:qFormat/>
+    <w:rPr>
+      <w:rFonts w:ascii="Times New Roman" w:hAnsi="Times New Roman"/>
+      <w:sz w:val="24"/>
+      <w:u w:val="none"/>
+    </w:rPr>
+  </w:style>
+  <w:style w:type="character" w:styleId="ListLabel308">
+    <w:name w:val="ListLabel 308"/>
+    <w:qFormat/>
+    <w:rPr>
+      <w:u w:val="none"/>
+    </w:rPr>
+  </w:style>
+  <w:style w:type="character" w:styleId="ListLabel309">
+    <w:name w:val="ListLabel 309"/>
+    <w:qFormat/>
+    <w:rPr>
+      <w:u w:val="none"/>
+    </w:rPr>
+  </w:style>
+  <w:style w:type="character" w:styleId="ListLabel310">
+    <w:name w:val="ListLabel 310"/>
+    <w:qFormat/>
+    <w:rPr>
+      <w:u w:val="none"/>
+    </w:rPr>
+  </w:style>
+  <w:style w:type="character" w:styleId="ListLabel311">
+    <w:name w:val="ListLabel 311"/>
+    <w:qFormat/>
+    <w:rPr>
+      <w:u w:val="none"/>
+    </w:rPr>
+  </w:style>
+  <w:style w:type="character" w:styleId="ListLabel312">
+    <w:name w:val="ListLabel 312"/>
+    <w:qFormat/>
+    <w:rPr>
+      <w:u w:val="none"/>
+    </w:rPr>
+  </w:style>
+  <w:style w:type="character" w:styleId="ListLabel313">
+    <w:name w:val="ListLabel 313"/>
+    <w:qFormat/>
+    <w:rPr>
+      <w:u w:val="none"/>
+    </w:rPr>
+  </w:style>
+  <w:style w:type="character" w:styleId="ListLabel314">
+    <w:name w:val="ListLabel 314"/>
+    <w:qFormat/>
+    <w:rPr>
+      <w:u w:val="none"/>
+    </w:rPr>
+  </w:style>
+  <w:style w:type="character" w:styleId="ListLabel315">
+    <w:name w:val="ListLabel 315"/>
+    <w:qFormat/>
+    <w:rPr>
+      <w:u w:val="none"/>
+    </w:rPr>
+  </w:style>
+  <w:style w:type="character" w:styleId="ListLabel316">
+    <w:name w:val="ListLabel 316"/>
+    <w:qFormat/>
+    <w:rPr>
+      <w:rFonts w:ascii="Times New Roman" w:hAnsi="Times New Roman"/>
+      <w:sz w:val="24"/>
+      <w:u w:val="none"/>
+    </w:rPr>
+  </w:style>
+  <w:style w:type="character" w:styleId="ListLabel317">
+    <w:name w:val="ListLabel 317"/>
+    <w:qFormat/>
+    <w:rPr>
+      <w:u w:val="none"/>
+    </w:rPr>
+  </w:style>
+  <w:style w:type="character" w:styleId="ListLabel318">
+    <w:name w:val="ListLabel 318"/>
+    <w:qFormat/>
+    <w:rPr>
+      <w:u w:val="none"/>
+    </w:rPr>
+  </w:style>
+  <w:style w:type="character" w:styleId="ListLabel319">
+    <w:name w:val="ListLabel 319"/>
+    <w:qFormat/>
+    <w:rPr>
+      <w:u w:val="none"/>
+    </w:rPr>
+  </w:style>
+  <w:style w:type="character" w:styleId="ListLabel320">
+    <w:name w:val="ListLabel 320"/>
+    <w:qFormat/>
+    <w:rPr>
+      <w:u w:val="none"/>
+    </w:rPr>
+  </w:style>
+  <w:style w:type="character" w:styleId="ListLabel321">
+    <w:name w:val="ListLabel 321"/>
+    <w:qFormat/>
+    <w:rPr>
+      <w:u w:val="none"/>
+    </w:rPr>
+  </w:style>
+  <w:style w:type="character" w:styleId="ListLabel322">
+    <w:name w:val="ListLabel 322"/>
+    <w:qFormat/>
+    <w:rPr>
+      <w:u w:val="none"/>
+    </w:rPr>
+  </w:style>
+  <w:style w:type="character" w:styleId="ListLabel323">
+    <w:name w:val="ListLabel 323"/>
+    <w:qFormat/>
+    <w:rPr>
+      <w:u w:val="none"/>
+    </w:rPr>
+  </w:style>
+  <w:style w:type="character" w:styleId="ListLabel324">
+    <w:name w:val="ListLabel 324"/>
+    <w:qFormat/>
+    <w:rPr>
+      <w:u w:val="none"/>
+    </w:rPr>
+  </w:style>
+  <w:style w:type="character" w:styleId="ListLabel325">
+    <w:name w:val="ListLabel 325"/>
+    <w:qFormat/>
+    <w:rPr>
+      <w:rFonts w:ascii="Times New Roman" w:hAnsi="Times New Roman"/>
+      <w:i w:val="false"/>
+      <w:sz w:val="24"/>
+      <w:u w:val="none"/>
+    </w:rPr>
+  </w:style>
+  <w:style w:type="character" w:styleId="ListLabel326">
+    <w:name w:val="ListLabel 326"/>
+    <w:qFormat/>
+    <w:rPr>
+      <w:u w:val="none"/>
+    </w:rPr>
+  </w:style>
+  <w:style w:type="character" w:styleId="ListLabel327">
+    <w:name w:val="ListLabel 327"/>
+    <w:qFormat/>
+    <w:rPr>
+      <w:u w:val="none"/>
+    </w:rPr>
+  </w:style>
+  <w:style w:type="character" w:styleId="ListLabel328">
+    <w:name w:val="ListLabel 328"/>
+    <w:qFormat/>
+    <w:rPr>
+      <w:u w:val="none"/>
+    </w:rPr>
+  </w:style>
+  <w:style w:type="character" w:styleId="ListLabel329">
+    <w:name w:val="ListLabel 329"/>
+    <w:qFormat/>
+    <w:rPr>
+      <w:u w:val="none"/>
+    </w:rPr>
+  </w:style>
+  <w:style w:type="character" w:styleId="ListLabel330">
+    <w:name w:val="ListLabel 330"/>
+    <w:qFormat/>
+    <w:rPr>
+      <w:u w:val="none"/>
+    </w:rPr>
+  </w:style>
+  <w:style w:type="character" w:styleId="ListLabel331">
+    <w:name w:val="ListLabel 331"/>
+    <w:qFormat/>
+    <w:rPr>
+      <w:u w:val="none"/>
+    </w:rPr>
+  </w:style>
+  <w:style w:type="character" w:styleId="ListLabel332">
+    <w:name w:val="ListLabel 332"/>
+    <w:qFormat/>
+    <w:rPr>
+      <w:u w:val="none"/>
+    </w:rPr>
+  </w:style>
+  <w:style w:type="character" w:styleId="ListLabel333">
+    <w:name w:val="ListLabel 333"/>
+    <w:qFormat/>
+    <w:rPr>
+      <w:u w:val="none"/>
+    </w:rPr>
+  </w:style>
+  <w:style w:type="character" w:styleId="ListLabel334">
+    <w:name w:val="ListLabel 334"/>
+    <w:qFormat/>
+    <w:rPr>
+      <w:rFonts w:ascii="Times New Roman" w:hAnsi="Times New Roman"/>
+      <w:i w:val="false"/>
+      <w:sz w:val="24"/>
+      <w:u w:val="none"/>
+    </w:rPr>
+  </w:style>
+  <w:style w:type="character" w:styleId="ListLabel335">
+    <w:name w:val="ListLabel 335"/>
+    <w:qFormat/>
+    <w:rPr>
+      <w:u w:val="none"/>
+    </w:rPr>
+  </w:style>
+  <w:style w:type="character" w:styleId="ListLabel336">
+    <w:name w:val="ListLabel 336"/>
+    <w:qFormat/>
+    <w:rPr>
+      <w:u w:val="none"/>
+    </w:rPr>
+  </w:style>
+  <w:style w:type="character" w:styleId="ListLabel337">
+    <w:name w:val="ListLabel 337"/>
+    <w:qFormat/>
+    <w:rPr>
+      <w:u w:val="none"/>
+    </w:rPr>
+  </w:style>
+  <w:style w:type="character" w:styleId="ListLabel338">
+    <w:name w:val="ListLabel 338"/>
+    <w:qFormat/>
+    <w:rPr>
+      <w:u w:val="none"/>
+    </w:rPr>
+  </w:style>
+  <w:style w:type="character" w:styleId="ListLabel339">
+    <w:name w:val="ListLabel 339"/>
+    <w:qFormat/>
+    <w:rPr>
+      <w:u w:val="none"/>
+    </w:rPr>
+  </w:style>
+  <w:style w:type="character" w:styleId="ListLabel340">
+    <w:name w:val="ListLabel 340"/>
+    <w:qFormat/>
+    <w:rPr>
+      <w:u w:val="none"/>
+    </w:rPr>
+  </w:style>
+  <w:style w:type="character" w:styleId="ListLabel341">
+    <w:name w:val="ListLabel 341"/>
+    <w:qFormat/>
+    <w:rPr>
+      <w:u w:val="none"/>
+    </w:rPr>
+  </w:style>
+  <w:style w:type="character" w:styleId="ListLabel342">
+    <w:name w:val="ListLabel 342"/>
+    <w:qFormat/>
+    <w:rPr>
+      <w:u w:val="none"/>
+    </w:rPr>
+  </w:style>
+  <w:style w:type="character" w:styleId="ListLabel343">
+    <w:name w:val="ListLabel 343"/>
+    <w:qFormat/>
+    <w:rPr>
+      <w:rFonts w:eastAsia="Arial" w:cs="Arial"/>
+      <w:b w:val="false"/>
+      <w:i w:val="false"/>
+      <w:sz w:val="24"/>
+      <w:u w:val="none"/>
+    </w:rPr>
+  </w:style>
+  <w:style w:type="character" w:styleId="ListLabel344">
+    <w:name w:val="ListLabel 344"/>
+    <w:qFormat/>
+    <w:rPr>
+      <w:u w:val="none"/>
+    </w:rPr>
+  </w:style>
+  <w:style w:type="character" w:styleId="ListLabel345">
+    <w:name w:val="ListLabel 345"/>
+    <w:qFormat/>
+    <w:rPr>
+      <w:u w:val="none"/>
+    </w:rPr>
+  </w:style>
+  <w:style w:type="character" w:styleId="ListLabel346">
+    <w:name w:val="ListLabel 346"/>
+    <w:qFormat/>
+    <w:rPr>
+      <w:u w:val="none"/>
+    </w:rPr>
+  </w:style>
+  <w:style w:type="character" w:styleId="ListLabel347">
+    <w:name w:val="ListLabel 347"/>
+    <w:qFormat/>
+    <w:rPr>
+      <w:u w:val="none"/>
+    </w:rPr>
+  </w:style>
+  <w:style w:type="character" w:styleId="ListLabel348">
+    <w:name w:val="ListLabel 348"/>
+    <w:qFormat/>
+    <w:rPr>
+      <w:u w:val="none"/>
+    </w:rPr>
+  </w:style>
+  <w:style w:type="character" w:styleId="ListLabel349">
+    <w:name w:val="ListLabel 349"/>
+    <w:qFormat/>
+    <w:rPr>
+      <w:u w:val="none"/>
+    </w:rPr>
+  </w:style>
+  <w:style w:type="character" w:styleId="ListLabel350">
+    <w:name w:val="ListLabel 350"/>
+    <w:qFormat/>
+    <w:rPr>
+      <w:u w:val="none"/>
+    </w:rPr>
+  </w:style>
+  <w:style w:type="character" w:styleId="ListLabel351">
+    <w:name w:val="ListLabel 351"/>
+    <w:qFormat/>
+    <w:rPr>
+      <w:u w:val="none"/>
+    </w:rPr>
+  </w:style>
+  <w:style w:type="character" w:styleId="ListLabel352">
+    <w:name w:val="ListLabel 352"/>
+    <w:qFormat/>
+    <w:rPr>
+      <w:rFonts w:ascii="Times New Roman" w:hAnsi="Times New Roman"/>
+      <w:i w:val="false"/>
+      <w:sz w:val="24"/>
+      <w:u w:val="none"/>
+    </w:rPr>
+  </w:style>
+  <w:style w:type="character" w:styleId="ListLabel353">
+    <w:name w:val="ListLabel 353"/>
+    <w:qFormat/>
+    <w:rPr>
+      <w:u w:val="none"/>
+    </w:rPr>
+  </w:style>
+  <w:style w:type="character" w:styleId="ListLabel354">
+    <w:name w:val="ListLabel 354"/>
+    <w:qFormat/>
+    <w:rPr>
+      <w:u w:val="none"/>
+    </w:rPr>
+  </w:style>
+  <w:style w:type="character" w:styleId="ListLabel355">
+    <w:name w:val="ListLabel 355"/>
+    <w:qFormat/>
+    <w:rPr>
+      <w:u w:val="none"/>
+    </w:rPr>
+  </w:style>
+  <w:style w:type="character" w:styleId="ListLabel356">
+    <w:name w:val="ListLabel 356"/>
+    <w:qFormat/>
+    <w:rPr>
+      <w:u w:val="none"/>
+    </w:rPr>
+  </w:style>
+  <w:style w:type="character" w:styleId="ListLabel357">
+    <w:name w:val="ListLabel 357"/>
+    <w:qFormat/>
+    <w:rPr>
+      <w:u w:val="none"/>
+    </w:rPr>
+  </w:style>
+  <w:style w:type="character" w:styleId="ListLabel358">
+    <w:name w:val="ListLabel 358"/>
+    <w:qFormat/>
+    <w:rPr>
+      <w:u w:val="none"/>
+    </w:rPr>
+  </w:style>
+  <w:style w:type="character" w:styleId="ListLabel359">
+    <w:name w:val="ListLabel 359"/>
+    <w:qFormat/>
+    <w:rPr>
+      <w:u w:val="none"/>
+    </w:rPr>
+  </w:style>
+  <w:style w:type="character" w:styleId="ListLabel360">
+    <w:name w:val="ListLabel 360"/>
+    <w:qFormat/>
+    <w:rPr>
+      <w:u w:val="none"/>
+    </w:rPr>
+  </w:style>
+  <w:style w:type="character" w:styleId="ListLabel361">
+    <w:name w:val="ListLabel 361"/>
+    <w:qFormat/>
+    <w:rPr>
+      <w:rFonts w:ascii="Times New Roman" w:hAnsi="Times New Roman"/>
+      <w:i w:val="false"/>
+      <w:sz w:val="24"/>
+      <w:u w:val="none"/>
+    </w:rPr>
+  </w:style>
+  <w:style w:type="character" w:styleId="ListLabel362">
+    <w:name w:val="ListLabel 362"/>
+    <w:qFormat/>
+    <w:rPr>
+      <w:u w:val="none"/>
+    </w:rPr>
+  </w:style>
+  <w:style w:type="character" w:styleId="ListLabel363">
+    <w:name w:val="ListLabel 363"/>
+    <w:qFormat/>
+    <w:rPr>
+      <w:u w:val="none"/>
+    </w:rPr>
+  </w:style>
+  <w:style w:type="character" w:styleId="ListLabel364">
+    <w:name w:val="ListLabel 364"/>
+    <w:qFormat/>
+    <w:rPr>
+      <w:u w:val="none"/>
+    </w:rPr>
+  </w:style>
+  <w:style w:type="character" w:styleId="ListLabel365">
+    <w:name w:val="ListLabel 365"/>
+    <w:qFormat/>
+    <w:rPr>
+      <w:u w:val="none"/>
+    </w:rPr>
+  </w:style>
+  <w:style w:type="character" w:styleId="ListLabel366">
+    <w:name w:val="ListLabel 366"/>
+    <w:qFormat/>
+    <w:rPr>
+      <w:u w:val="none"/>
+    </w:rPr>
+  </w:style>
+  <w:style w:type="character" w:styleId="ListLabel367">
+    <w:name w:val="ListLabel 367"/>
+    <w:qFormat/>
+    <w:rPr>
+      <w:u w:val="none"/>
+    </w:rPr>
+  </w:style>
+  <w:style w:type="character" w:styleId="ListLabel368">
+    <w:name w:val="ListLabel 368"/>
+    <w:qFormat/>
+    <w:rPr>
+      <w:u w:val="none"/>
+    </w:rPr>
+  </w:style>
+  <w:style w:type="character" w:styleId="ListLabel369">
+    <w:name w:val="ListLabel 369"/>
+    <w:qFormat/>
+    <w:rPr>
+      <w:u w:val="none"/>
+    </w:rPr>
+  </w:style>
+  <w:style w:type="character" w:styleId="ListLabel370">
+    <w:name w:val="ListLabel 370"/>
+    <w:qFormat/>
+    <w:rPr>
+      <w:rFonts w:ascii="Times New Roman" w:hAnsi="Times New Roman"/>
+      <w:b/>
+      <w:sz w:val="24"/>
+      <w:u w:val="none"/>
+    </w:rPr>
+  </w:style>
+  <w:style w:type="character" w:styleId="ListLabel371">
+    <w:name w:val="ListLabel 371"/>
+    <w:qFormat/>
+    <w:rPr>
+      <w:u w:val="none"/>
+    </w:rPr>
+  </w:style>
+  <w:style w:type="character" w:styleId="ListLabel372">
+    <w:name w:val="ListLabel 372"/>
+    <w:qFormat/>
+    <w:rPr>
+      <w:u w:val="none"/>
+    </w:rPr>
+  </w:style>
+  <w:style w:type="character" w:styleId="ListLabel373">
+    <w:name w:val="ListLabel 373"/>
+    <w:qFormat/>
+    <w:rPr>
+      <w:u w:val="none"/>
+    </w:rPr>
+  </w:style>
+  <w:style w:type="character" w:styleId="ListLabel374">
+    <w:name w:val="ListLabel 374"/>
+    <w:qFormat/>
+    <w:rPr>
+      <w:u w:val="none"/>
+    </w:rPr>
+  </w:style>
+  <w:style w:type="character" w:styleId="ListLabel375">
+    <w:name w:val="ListLabel 375"/>
+    <w:qFormat/>
+    <w:rPr>
+      <w:u w:val="none"/>
+    </w:rPr>
+  </w:style>
+  <w:style w:type="character" w:styleId="ListLabel376">
+    <w:name w:val="ListLabel 376"/>
+    <w:qFormat/>
+    <w:rPr>
+      <w:u w:val="none"/>
+    </w:rPr>
+  </w:style>
+  <w:style w:type="character" w:styleId="ListLabel377">
+    <w:name w:val="ListLabel 377"/>
+    <w:qFormat/>
+    <w:rPr>
+      <w:u w:val="none"/>
+    </w:rPr>
+  </w:style>
+  <w:style w:type="character" w:styleId="ListLabel378">
+    <w:name w:val="ListLabel 378"/>
+    <w:qFormat/>
+    <w:rPr>
+      <w:u w:val="none"/>
+    </w:rPr>
+  </w:style>
+  <w:style w:type="character" w:styleId="ListLabel379">
+    <w:name w:val="ListLabel 379"/>
+    <w:qFormat/>
+    <w:rPr>
+      <w:rFonts w:eastAsia="Arial" w:cs="Arial"/>
+      <w:b w:val="false"/>
+      <w:i w:val="false"/>
+      <w:sz w:val="24"/>
+      <w:u w:val="none"/>
+    </w:rPr>
+  </w:style>
+  <w:style w:type="character" w:styleId="ListLabel380">
+    <w:name w:val="ListLabel 380"/>
+    <w:qFormat/>
+    <w:rPr>
+      <w:u w:val="none"/>
+    </w:rPr>
+  </w:style>
+  <w:style w:type="character" w:styleId="ListLabel381">
+    <w:name w:val="ListLabel 381"/>
+    <w:qFormat/>
+    <w:rPr>
+      <w:u w:val="none"/>
+    </w:rPr>
+  </w:style>
+  <w:style w:type="character" w:styleId="ListLabel382">
+    <w:name w:val="ListLabel 382"/>
+    <w:qFormat/>
+    <w:rPr>
+      <w:u w:val="none"/>
+    </w:rPr>
+  </w:style>
+  <w:style w:type="character" w:styleId="ListLabel383">
+    <w:name w:val="ListLabel 383"/>
+    <w:qFormat/>
+    <w:rPr>
+      <w:u w:val="none"/>
+    </w:rPr>
+  </w:style>
+  <w:style w:type="character" w:styleId="ListLabel384">
+    <w:name w:val="ListLabel 384"/>
+    <w:qFormat/>
+    <w:rPr>
+      <w:u w:val="none"/>
+    </w:rPr>
+  </w:style>
+  <w:style w:type="character" w:styleId="ListLabel385">
+    <w:name w:val="ListLabel 385"/>
+    <w:qFormat/>
+    <w:rPr>
+      <w:u w:val="none"/>
+    </w:rPr>
+  </w:style>
+  <w:style w:type="character" w:styleId="ListLabel386">
+    <w:name w:val="ListLabel 386"/>
+    <w:qFormat/>
+    <w:rPr>
+      <w:u w:val="none"/>
+    </w:rPr>
+  </w:style>
+  <w:style w:type="character" w:styleId="ListLabel387">
+    <w:name w:val="ListLabel 387"/>
+    <w:qFormat/>
+    <w:rPr>
+      <w:u w:val="none"/>
+    </w:rPr>
+  </w:style>
+  <w:style w:type="character" w:styleId="ListLabel388">
+    <w:name w:val="ListLabel 388"/>
+    <w:qFormat/>
+    <w:rPr>
+      <w:rFonts w:ascii="Times New Roman" w:hAnsi="Times New Roman"/>
+      <w:i w:val="false"/>
+      <w:sz w:val="24"/>
+      <w:u w:val="none"/>
+    </w:rPr>
+  </w:style>
+  <w:style w:type="character" w:styleId="ListLabel389">
+    <w:name w:val="ListLabel 389"/>
+    <w:qFormat/>
+    <w:rPr>
+      <w:u w:val="none"/>
+    </w:rPr>
+  </w:style>
+  <w:style w:type="character" w:styleId="ListLabel390">
+    <w:name w:val="ListLabel 390"/>
+    <w:qFormat/>
+    <w:rPr>
+      <w:u w:val="none"/>
+    </w:rPr>
+  </w:style>
+  <w:style w:type="character" w:styleId="ListLabel391">
+    <w:name w:val="ListLabel 391"/>
+    <w:qFormat/>
+    <w:rPr>
+      <w:u w:val="none"/>
+    </w:rPr>
+  </w:style>
+  <w:style w:type="character" w:styleId="ListLabel392">
+    <w:name w:val="ListLabel 392"/>
+    <w:qFormat/>
+    <w:rPr>
+      <w:u w:val="none"/>
+    </w:rPr>
+  </w:style>
+  <w:style w:type="character" w:styleId="ListLabel393">
+    <w:name w:val="ListLabel 393"/>
+    <w:qFormat/>
+    <w:rPr>
+      <w:u w:val="none"/>
+    </w:rPr>
+  </w:style>
+  <w:style w:type="character" w:styleId="ListLabel394">
+    <w:name w:val="ListLabel 394"/>
+    <w:qFormat/>
+    <w:rPr>
+      <w:u w:val="none"/>
+    </w:rPr>
+  </w:style>
+  <w:style w:type="character" w:styleId="ListLabel395">
+    <w:name w:val="ListLabel 395"/>
+    <w:qFormat/>
+    <w:rPr>
+      <w:u w:val="none"/>
+    </w:rPr>
+  </w:style>
+  <w:style w:type="character" w:styleId="ListLabel396">
+    <w:name w:val="ListLabel 396"/>
+    <w:qFormat/>
+    <w:rPr>
+      <w:u w:val="none"/>
+    </w:rPr>
+  </w:style>
+  <w:style w:type="character" w:styleId="ListLabel397">
+    <w:name w:val="ListLabel 397"/>
+    <w:qFormat/>
+    <w:rPr>
+      <w:rFonts w:eastAsia="Arial" w:cs="Arial"/>
+      <w:b w:val="false"/>
+      <w:i w:val="false"/>
+      <w:sz w:val="24"/>
+      <w:u w:val="none"/>
+    </w:rPr>
+  </w:style>
+  <w:style w:type="character" w:styleId="ListLabel398">
+    <w:name w:val="ListLabel 398"/>
+    <w:qFormat/>
+    <w:rPr>
+      <w:u w:val="none"/>
+    </w:rPr>
+  </w:style>
+  <w:style w:type="character" w:styleId="ListLabel399">
+    <w:name w:val="ListLabel 399"/>
+    <w:qFormat/>
+    <w:rPr>
+      <w:u w:val="none"/>
+    </w:rPr>
+  </w:style>
+  <w:style w:type="character" w:styleId="ListLabel400">
+    <w:name w:val="ListLabel 400"/>
+    <w:qFormat/>
+    <w:rPr>
+      <w:u w:val="none"/>
+    </w:rPr>
+  </w:style>
+  <w:style w:type="character" w:styleId="ListLabel401">
+    <w:name w:val="ListLabel 401"/>
+    <w:qFormat/>
+    <w:rPr>
+      <w:u w:val="none"/>
+    </w:rPr>
+  </w:style>
+  <w:style w:type="character" w:styleId="ListLabel402">
+    <w:name w:val="ListLabel 402"/>
+    <w:qFormat/>
+    <w:rPr>
+      <w:u w:val="none"/>
+    </w:rPr>
+  </w:style>
+  <w:style w:type="character" w:styleId="ListLabel403">
+    <w:name w:val="ListLabel 403"/>
+    <w:qFormat/>
+    <w:rPr>
+      <w:u w:val="none"/>
+    </w:rPr>
+  </w:style>
+  <w:style w:type="character" w:styleId="ListLabel404">
+    <w:name w:val="ListLabel 404"/>
+    <w:qFormat/>
+    <w:rPr>
+      <w:u w:val="none"/>
+    </w:rPr>
+  </w:style>
+  <w:style w:type="character" w:styleId="ListLabel405">
+    <w:name w:val="ListLabel 405"/>
+    <w:qFormat/>
+    <w:rPr>
+      <w:u w:val="none"/>
+    </w:rPr>
+  </w:style>
+  <w:style w:type="character" w:styleId="ListLabel406">
+    <w:name w:val="ListLabel 406"/>
+    <w:qFormat/>
+    <w:rPr>
+      <w:rFonts w:eastAsia="Arial" w:cs="Arial"/>
+      <w:b w:val="false"/>
+      <w:i w:val="false"/>
+      <w:sz w:val="24"/>
+      <w:u w:val="none"/>
+    </w:rPr>
+  </w:style>
+  <w:style w:type="character" w:styleId="ListLabel407">
+    <w:name w:val="ListLabel 407"/>
+    <w:qFormat/>
+    <w:rPr>
+      <w:u w:val="none"/>
+    </w:rPr>
+  </w:style>
+  <w:style w:type="character" w:styleId="ListLabel408">
+    <w:name w:val="ListLabel 408"/>
+    <w:qFormat/>
+    <w:rPr>
+      <w:u w:val="none"/>
+    </w:rPr>
+  </w:style>
+  <w:style w:type="character" w:styleId="ListLabel409">
+    <w:name w:val="ListLabel 409"/>
+    <w:qFormat/>
+    <w:rPr>
+      <w:u w:val="none"/>
+    </w:rPr>
+  </w:style>
+  <w:style w:type="character" w:styleId="ListLabel410">
+    <w:name w:val="ListLabel 410"/>
+    <w:qFormat/>
+    <w:rPr>
+      <w:u w:val="none"/>
+    </w:rPr>
+  </w:style>
+  <w:style w:type="character" w:styleId="ListLabel411">
+    <w:name w:val="ListLabel 411"/>
+    <w:qFormat/>
+    <w:rPr>
+      <w:u w:val="none"/>
+    </w:rPr>
+  </w:style>
+  <w:style w:type="character" w:styleId="ListLabel412">
+    <w:name w:val="ListLabel 412"/>
+    <w:qFormat/>
+    <w:rPr>
+      <w:u w:val="none"/>
+    </w:rPr>
+  </w:style>
+  <w:style w:type="character" w:styleId="ListLabel413">
+    <w:name w:val="ListLabel 413"/>
+    <w:qFormat/>
+    <w:rPr>
+      <w:u w:val="none"/>
+    </w:rPr>
+  </w:style>
+  <w:style w:type="character" w:styleId="ListLabel414">
+    <w:name w:val="ListLabel 414"/>
+    <w:qFormat/>
+    <w:rPr>
+      <w:u w:val="none"/>
+    </w:rPr>
+  </w:style>
+  <w:style w:type="character" w:styleId="ListLabel415">
+    <w:name w:val="ListLabel 415"/>
+    <w:qFormat/>
+    <w:rPr>
+      <w:rFonts w:ascii="Times New Roman" w:hAnsi="Times New Roman"/>
+      <w:sz w:val="24"/>
+      <w:u w:val="none"/>
+    </w:rPr>
+  </w:style>
+  <w:style w:type="character" w:styleId="ListLabel416">
+    <w:name w:val="ListLabel 416"/>
+    <w:qFormat/>
+    <w:rPr>
+      <w:u w:val="none"/>
+    </w:rPr>
+  </w:style>
+  <w:style w:type="character" w:styleId="ListLabel417">
+    <w:name w:val="ListLabel 417"/>
+    <w:qFormat/>
+    <w:rPr>
+      <w:u w:val="none"/>
+    </w:rPr>
+  </w:style>
+  <w:style w:type="character" w:styleId="ListLabel418">
+    <w:name w:val="ListLabel 418"/>
+    <w:qFormat/>
+    <w:rPr>
+      <w:u w:val="none"/>
+    </w:rPr>
+  </w:style>
+  <w:style w:type="character" w:styleId="ListLabel419">
+    <w:name w:val="ListLabel 419"/>
+    <w:qFormat/>
+    <w:rPr>
+      <w:u w:val="none"/>
+    </w:rPr>
+  </w:style>
+  <w:style w:type="character" w:styleId="ListLabel420">
+    <w:name w:val="ListLabel 420"/>
+    <w:qFormat/>
+    <w:rPr>
+      <w:u w:val="none"/>
+    </w:rPr>
+  </w:style>
+  <w:style w:type="character" w:styleId="ListLabel421">
+    <w:name w:val="ListLabel 421"/>
+    <w:qFormat/>
+    <w:rPr>
+      <w:u w:val="none"/>
+    </w:rPr>
+  </w:style>
+  <w:style w:type="character" w:styleId="ListLabel422">
+    <w:name w:val="ListLabel 422"/>
+    <w:qFormat/>
+    <w:rPr>
+      <w:u w:val="none"/>
+    </w:rPr>
+  </w:style>
+  <w:style w:type="character" w:styleId="ListLabel423">
+    <w:name w:val="ListLabel 423"/>
+    <w:qFormat/>
+    <w:rPr>
+      <w:u w:val="none"/>
+    </w:rPr>
+  </w:style>
+  <w:style w:type="character" w:styleId="ListLabel424">
+    <w:name w:val="ListLabel 424"/>
+    <w:qFormat/>
+    <w:rPr>
+      <w:rFonts w:ascii="Times New Roman" w:hAnsi="Times New Roman"/>
+      <w:sz w:val="24"/>
+      <w:szCs w:val="24"/>
+      <w:u w:val="none"/>
+    </w:rPr>
+  </w:style>
+  <w:style w:type="character" w:styleId="ListLabel425">
+    <w:name w:val="ListLabel 425"/>
+    <w:qFormat/>
+    <w:rPr>
+      <w:u w:val="none"/>
+    </w:rPr>
+  </w:style>
+  <w:style w:type="character" w:styleId="ListLabel426">
+    <w:name w:val="ListLabel 426"/>
+    <w:qFormat/>
+    <w:rPr>
+      <w:u w:val="none"/>
+    </w:rPr>
+  </w:style>
+  <w:style w:type="character" w:styleId="ListLabel427">
+    <w:name w:val="ListLabel 427"/>
+    <w:qFormat/>
+    <w:rPr>
+      <w:u w:val="none"/>
+    </w:rPr>
+  </w:style>
+  <w:style w:type="character" w:styleId="ListLabel428">
+    <w:name w:val="ListLabel 428"/>
+    <w:qFormat/>
+    <w:rPr>
+      <w:u w:val="none"/>
+    </w:rPr>
+  </w:style>
+  <w:style w:type="character" w:styleId="ListLabel429">
+    <w:name w:val="ListLabel 429"/>
+    <w:qFormat/>
+    <w:rPr>
+      <w:u w:val="none"/>
+    </w:rPr>
+  </w:style>
+  <w:style w:type="character" w:styleId="ListLabel430">
+    <w:name w:val="ListLabel 430"/>
+    <w:qFormat/>
+    <w:rPr>
+      <w:u w:val="none"/>
+    </w:rPr>
+  </w:style>
+  <w:style w:type="character" w:styleId="ListLabel431">
+    <w:name w:val="ListLabel 431"/>
+    <w:qFormat/>
+    <w:rPr>
+      <w:u w:val="none"/>
+    </w:rPr>
+  </w:style>
+  <w:style w:type="character" w:styleId="ListLabel432">
+    <w:name w:val="ListLabel 432"/>
+    <w:qFormat/>
+    <w:rPr>
+      <w:u w:val="none"/>
+    </w:rPr>
+  </w:style>
+  <w:style w:type="character" w:styleId="ListLabel433">
+    <w:name w:val="ListLabel 433"/>
+    <w:qFormat/>
+    <w:rPr>
+      <w:rFonts w:ascii="Times New Roman" w:hAnsi="Times New Roman"/>
+      <w:sz w:val="24"/>
+      <w:szCs w:val="24"/>
+      <w:u w:val="none"/>
+    </w:rPr>
+  </w:style>
+  <w:style w:type="character" w:styleId="ListLabel434">
+    <w:name w:val="ListLabel 434"/>
+    <w:qFormat/>
+    <w:rPr>
+      <w:u w:val="none"/>
+    </w:rPr>
+  </w:style>
+  <w:style w:type="character" w:styleId="ListLabel435">
+    <w:name w:val="ListLabel 435"/>
+    <w:qFormat/>
+    <w:rPr>
+      <w:u w:val="none"/>
+    </w:rPr>
+  </w:style>
+  <w:style w:type="character" w:styleId="ListLabel436">
+    <w:name w:val="ListLabel 436"/>
+    <w:qFormat/>
+    <w:rPr>
+      <w:u w:val="none"/>
+    </w:rPr>
+  </w:style>
+  <w:style w:type="character" w:styleId="ListLabel437">
+    <w:name w:val="ListLabel 437"/>
+    <w:qFormat/>
+    <w:rPr>
+      <w:u w:val="none"/>
+    </w:rPr>
+  </w:style>
+  <w:style w:type="character" w:styleId="ListLabel438">
+    <w:name w:val="ListLabel 438"/>
+    <w:qFormat/>
+    <w:rPr>
+      <w:u w:val="none"/>
+    </w:rPr>
+  </w:style>
+  <w:style w:type="character" w:styleId="ListLabel439">
+    <w:name w:val="ListLabel 439"/>
+    <w:qFormat/>
+    <w:rPr>
+      <w:u w:val="none"/>
+    </w:rPr>
+  </w:style>
+  <w:style w:type="character" w:styleId="ListLabel440">
+    <w:name w:val="ListLabel 440"/>
+    <w:qFormat/>
+    <w:rPr>
+      <w:u w:val="none"/>
+    </w:rPr>
+  </w:style>
+  <w:style w:type="character" w:styleId="ListLabel441">
+    <w:name w:val="ListLabel 441"/>
+    <w:qFormat/>
+    <w:rPr>
+      <w:u w:val="none"/>
+    </w:rPr>
+  </w:style>
+  <w:style w:type="character" w:styleId="ListLabel442">
+    <w:name w:val="ListLabel 442"/>
+    <w:qFormat/>
+    <w:rPr>
+      <w:rFonts w:eastAsia="Arial" w:cs="Arial"/>
+      <w:b w:val="false"/>
+      <w:i w:val="false"/>
+      <w:sz w:val="24"/>
+      <w:u w:val="none"/>
+    </w:rPr>
+  </w:style>
+  <w:style w:type="character" w:styleId="ListLabel443">
+    <w:name w:val="ListLabel 443"/>
+    <w:qFormat/>
+    <w:rPr>
+      <w:u w:val="none"/>
+    </w:rPr>
+  </w:style>
+  <w:style w:type="character" w:styleId="ListLabel444">
+    <w:name w:val="ListLabel 444"/>
+    <w:qFormat/>
+    <w:rPr>
+      <w:u w:val="none"/>
+    </w:rPr>
+  </w:style>
+  <w:style w:type="character" w:styleId="ListLabel445">
+    <w:name w:val="ListLabel 445"/>
+    <w:qFormat/>
+    <w:rPr>
+      <w:u w:val="none"/>
+    </w:rPr>
+  </w:style>
+  <w:style w:type="character" w:styleId="ListLabel446">
+    <w:name w:val="ListLabel 446"/>
+    <w:qFormat/>
+    <w:rPr>
+      <w:u w:val="none"/>
+    </w:rPr>
+  </w:style>
+  <w:style w:type="character" w:styleId="ListLabel447">
+    <w:name w:val="ListLabel 447"/>
+    <w:qFormat/>
+    <w:rPr>
+      <w:u w:val="none"/>
+    </w:rPr>
+  </w:style>
+  <w:style w:type="character" w:styleId="ListLabel448">
+    <w:name w:val="ListLabel 448"/>
+    <w:qFormat/>
+    <w:rPr>
+      <w:u w:val="none"/>
+    </w:rPr>
+  </w:style>
+  <w:style w:type="character" w:styleId="ListLabel449">
+    <w:name w:val="ListLabel 449"/>
+    <w:qFormat/>
+    <w:rPr>
+      <w:u w:val="none"/>
+    </w:rPr>
+  </w:style>
+  <w:style w:type="character" w:styleId="ListLabel450">
+    <w:name w:val="ListLabel 450"/>
+    <w:qFormat/>
+    <w:rPr>
+      <w:u w:val="none"/>
+    </w:rPr>
+  </w:style>
+  <w:style w:type="character" w:styleId="ListLabel451">
+    <w:name w:val="ListLabel 451"/>
+    <w:qFormat/>
+    <w:rPr>
+      <w:rFonts w:ascii="Times New Roman" w:hAnsi="Times New Roman"/>
+      <w:sz w:val="24"/>
+      <w:u w:val="none"/>
+    </w:rPr>
+  </w:style>
+  <w:style w:type="character" w:styleId="ListLabel452">
+    <w:name w:val="ListLabel 452"/>
+    <w:qFormat/>
+    <w:rPr>
+      <w:u w:val="none"/>
+    </w:rPr>
+  </w:style>
+  <w:style w:type="character" w:styleId="ListLabel453">
+    <w:name w:val="ListLabel 453"/>
+    <w:qFormat/>
+    <w:rPr>
+      <w:u w:val="none"/>
+    </w:rPr>
+  </w:style>
+  <w:style w:type="character" w:styleId="ListLabel454">
+    <w:name w:val="ListLabel 454"/>
+    <w:qFormat/>
+    <w:rPr>
+      <w:u w:val="none"/>
+    </w:rPr>
+  </w:style>
+  <w:style w:type="character" w:styleId="ListLabel455">
+    <w:name w:val="ListLabel 455"/>
+    <w:qFormat/>
+    <w:rPr>
+      <w:u w:val="none"/>
+    </w:rPr>
+  </w:style>
+  <w:style w:type="character" w:styleId="ListLabel456">
+    <w:name w:val="ListLabel 456"/>
+    <w:qFormat/>
+    <w:rPr>
+      <w:u w:val="none"/>
+    </w:rPr>
+  </w:style>
+  <w:style w:type="character" w:styleId="ListLabel457">
+    <w:name w:val="ListLabel 457"/>
+    <w:qFormat/>
+    <w:rPr>
+      <w:u w:val="none"/>
+    </w:rPr>
+  </w:style>
+  <w:style w:type="character" w:styleId="ListLabel458">
+    <w:name w:val="ListLabel 458"/>
+    <w:qFormat/>
+    <w:rPr>
+      <w:u w:val="none"/>
+    </w:rPr>
+  </w:style>
+  <w:style w:type="character" w:styleId="ListLabel459">
+    <w:name w:val="ListLabel 459"/>
+    <w:qFormat/>
+    <w:rPr>
+      <w:u w:val="none"/>
+    </w:rPr>
+  </w:style>
+  <w:style w:type="character" w:styleId="ListLabel460">
+    <w:name w:val="ListLabel 460"/>
+    <w:qFormat/>
+    <w:rPr>
+      <w:rFonts w:eastAsia="Arial" w:cs="Arial"/>
+      <w:b w:val="false"/>
+      <w:i w:val="false"/>
+      <w:sz w:val="24"/>
+      <w:u w:val="none"/>
+    </w:rPr>
+  </w:style>
+  <w:style w:type="character" w:styleId="ListLabel461">
+    <w:name w:val="ListLabel 461"/>
+    <w:qFormat/>
+    <w:rPr>
+      <w:u w:val="none"/>
+    </w:rPr>
+  </w:style>
+  <w:style w:type="character" w:styleId="ListLabel462">
+    <w:name w:val="ListLabel 462"/>
+    <w:qFormat/>
+    <w:rPr>
+      <w:u w:val="none"/>
+    </w:rPr>
+  </w:style>
+  <w:style w:type="character" w:styleId="ListLabel463">
+    <w:name w:val="ListLabel 463"/>
+    <w:qFormat/>
+    <w:rPr>
+      <w:u w:val="none"/>
+    </w:rPr>
+  </w:style>
+  <w:style w:type="character" w:styleId="ListLabel464">
+    <w:name w:val="ListLabel 464"/>
+    <w:qFormat/>
+    <w:rPr>
+      <w:u w:val="none"/>
+    </w:rPr>
+  </w:style>
+  <w:style w:type="character" w:styleId="ListLabel465">
+    <w:name w:val="ListLabel 465"/>
+    <w:qFormat/>
+    <w:rPr>
+      <w:u w:val="none"/>
+    </w:rPr>
+  </w:style>
+  <w:style w:type="character" w:styleId="ListLabel466">
+    <w:name w:val="ListLabel 466"/>
+    <w:qFormat/>
+    <w:rPr>
+      <w:u w:val="none"/>
+    </w:rPr>
+  </w:style>
+  <w:style w:type="character" w:styleId="ListLabel467">
+    <w:name w:val="ListLabel 467"/>
+    <w:qFormat/>
+    <w:rPr>
+      <w:u w:val="none"/>
+    </w:rPr>
+  </w:style>
+  <w:style w:type="character" w:styleId="ListLabel468">
+    <w:name w:val="ListLabel 468"/>
+    <w:qFormat/>
+    <w:rPr>
+      <w:u w:val="none"/>
+    </w:rPr>
+  </w:style>
+  <w:style w:type="character" w:styleId="ListLabel469">
+    <w:name w:val="ListLabel 469"/>
+    <w:qFormat/>
+    <w:rPr>
+      <w:rFonts w:eastAsia="Arial" w:cs="Arial"/>
+      <w:b w:val="false"/>
+      <w:i w:val="false"/>
+      <w:sz w:val="24"/>
+      <w:u w:val="none"/>
+    </w:rPr>
+  </w:style>
+  <w:style w:type="character" w:styleId="ListLabel470">
+    <w:name w:val="ListLabel 470"/>
+    <w:qFormat/>
+    <w:rPr>
+      <w:u w:val="none"/>
+    </w:rPr>
+  </w:style>
+  <w:style w:type="character" w:styleId="ListLabel471">
+    <w:name w:val="ListLabel 471"/>
+    <w:qFormat/>
+    <w:rPr>
+      <w:u w:val="none"/>
+    </w:rPr>
+  </w:style>
+  <w:style w:type="character" w:styleId="ListLabel472">
+    <w:name w:val="ListLabel 472"/>
+    <w:qFormat/>
+    <w:rPr>
+      <w:u w:val="none"/>
+    </w:rPr>
+  </w:style>
+  <w:style w:type="character" w:styleId="ListLabel473">
+    <w:name w:val="ListLabel 473"/>
+    <w:qFormat/>
+    <w:rPr>
+      <w:u w:val="none"/>
+    </w:rPr>
+  </w:style>
+  <w:style w:type="character" w:styleId="ListLabel474">
+    <w:name w:val="ListLabel 474"/>
+    <w:qFormat/>
+    <w:rPr>
+      <w:u w:val="none"/>
+    </w:rPr>
+  </w:style>
+  <w:style w:type="character" w:styleId="ListLabel475">
+    <w:name w:val="ListLabel 475"/>
+    <w:qFormat/>
+    <w:rPr>
+      <w:u w:val="none"/>
+    </w:rPr>
+  </w:style>
+  <w:style w:type="character" w:styleId="ListLabel476">
+    <w:name w:val="ListLabel 476"/>
+    <w:qFormat/>
+    <w:rPr>
+      <w:u w:val="none"/>
+    </w:rPr>
+  </w:style>
+  <w:style w:type="character" w:styleId="ListLabel477">
+    <w:name w:val="ListLabel 477"/>
+    <w:qFormat/>
+    <w:rPr>
+      <w:u w:val="none"/>
+    </w:rPr>
+  </w:style>
+  <w:style w:type="character" w:styleId="ListLabel478">
+    <w:name w:val="ListLabel 478"/>
+    <w:qFormat/>
+    <w:rPr>
+      <w:rFonts w:ascii="Times New Roman" w:hAnsi="Times New Roman"/>
+      <w:i w:val="false"/>
+      <w:sz w:val="24"/>
+      <w:u w:val="none"/>
+    </w:rPr>
+  </w:style>
+  <w:style w:type="character" w:styleId="ListLabel479">
+    <w:name w:val="ListLabel 479"/>
+    <w:qFormat/>
+    <w:rPr>
+      <w:u w:val="none"/>
+    </w:rPr>
+  </w:style>
+  <w:style w:type="character" w:styleId="ListLabel480">
+    <w:name w:val="ListLabel 480"/>
+    <w:qFormat/>
+    <w:rPr>
+      <w:u w:val="none"/>
+    </w:rPr>
+  </w:style>
+  <w:style w:type="character" w:styleId="ListLabel481">
+    <w:name w:val="ListLabel 481"/>
+    <w:qFormat/>
+    <w:rPr>
+      <w:u w:val="none"/>
+    </w:rPr>
+  </w:style>
+  <w:style w:type="character" w:styleId="ListLabel482">
+    <w:name w:val="ListLabel 482"/>
+    <w:qFormat/>
+    <w:rPr>
+      <w:u w:val="none"/>
+    </w:rPr>
+  </w:style>
+  <w:style w:type="character" w:styleId="ListLabel483">
+    <w:name w:val="ListLabel 483"/>
+    <w:qFormat/>
+    <w:rPr>
+      <w:u w:val="none"/>
+    </w:rPr>
+  </w:style>
+  <w:style w:type="character" w:styleId="ListLabel484">
+    <w:name w:val="ListLabel 484"/>
+    <w:qFormat/>
+    <w:rPr>
+      <w:u w:val="none"/>
+    </w:rPr>
+  </w:style>
+  <w:style w:type="character" w:styleId="ListLabel485">
+    <w:name w:val="ListLabel 485"/>
+    <w:qFormat/>
+    <w:rPr>
+      <w:u w:val="none"/>
+    </w:rPr>
+  </w:style>
+  <w:style w:type="character" w:styleId="ListLabel486">
+    <w:name w:val="ListLabel 486"/>
+    <w:qFormat/>
+    <w:rPr>
+      <w:u w:val="none"/>
+    </w:rPr>
+  </w:style>
+  <w:style w:type="character" w:styleId="ListLabel487">
+    <w:name w:val="ListLabel 487"/>
+    <w:qFormat/>
+    <w:rPr>
+      <w:rFonts w:ascii="Times New Roman" w:hAnsi="Times New Roman"/>
+      <w:b/>
+      <w:i w:val="false"/>
+      <w:sz w:val="24"/>
+      <w:u w:val="none"/>
+    </w:rPr>
+  </w:style>
+  <w:style w:type="character" w:styleId="ListLabel488">
+    <w:name w:val="ListLabel 488"/>
+    <w:qFormat/>
+    <w:rPr>
+      <w:u w:val="none"/>
+    </w:rPr>
+  </w:style>
+  <w:style w:type="character" w:styleId="ListLabel489">
+    <w:name w:val="ListLabel 489"/>
+    <w:qFormat/>
+    <w:rPr>
+      <w:u w:val="none"/>
+    </w:rPr>
+  </w:style>
+  <w:style w:type="character" w:styleId="ListLabel490">
+    <w:name w:val="ListLabel 490"/>
+    <w:qFormat/>
+    <w:rPr>
+      <w:u w:val="none"/>
+    </w:rPr>
+  </w:style>
+  <w:style w:type="character" w:styleId="ListLabel491">
+    <w:name w:val="ListLabel 491"/>
+    <w:qFormat/>
+    <w:rPr>
+      <w:u w:val="none"/>
+    </w:rPr>
+  </w:style>
+  <w:style w:type="character" w:styleId="ListLabel492">
+    <w:name w:val="ListLabel 492"/>
+    <w:qFormat/>
+    <w:rPr>
+      <w:u w:val="none"/>
+    </w:rPr>
+  </w:style>
+  <w:style w:type="character" w:styleId="ListLabel493">
+    <w:name w:val="ListLabel 493"/>
+    <w:qFormat/>
+    <w:rPr>
+      <w:u w:val="none"/>
+    </w:rPr>
+  </w:style>
+  <w:style w:type="character" w:styleId="ListLabel494">
+    <w:name w:val="ListLabel 494"/>
+    <w:qFormat/>
+    <w:rPr>
+      <w:u w:val="none"/>
+    </w:rPr>
+  </w:style>
+  <w:style w:type="character" w:styleId="ListLabel495">
+    <w:name w:val="ListLabel 495"/>
+    <w:qFormat/>
+    <w:rPr>
+      <w:u w:val="none"/>
+    </w:rPr>
+  </w:style>
+  <w:style w:type="character" w:styleId="ListLabel496">
+    <w:name w:val="ListLabel 496"/>
+    <w:qFormat/>
+    <w:rPr>
+      <w:rFonts w:eastAsia="Arial" w:cs="Arial"/>
+      <w:b w:val="false"/>
+      <w:i w:val="false"/>
+      <w:sz w:val="24"/>
+      <w:u w:val="none"/>
+    </w:rPr>
+  </w:style>
+  <w:style w:type="character" w:styleId="ListLabel497">
+    <w:name w:val="ListLabel 497"/>
+    <w:qFormat/>
+    <w:rPr>
+      <w:u w:val="none"/>
+    </w:rPr>
+  </w:style>
+  <w:style w:type="character" w:styleId="ListLabel498">
+    <w:name w:val="ListLabel 498"/>
+    <w:qFormat/>
+    <w:rPr>
+      <w:u w:val="none"/>
+    </w:rPr>
+  </w:style>
+  <w:style w:type="character" w:styleId="ListLabel499">
+    <w:name w:val="ListLabel 499"/>
+    <w:qFormat/>
+    <w:rPr>
+      <w:u w:val="none"/>
+    </w:rPr>
+  </w:style>
+  <w:style w:type="character" w:styleId="ListLabel500">
+    <w:name w:val="ListLabel 500"/>
+    <w:qFormat/>
+    <w:rPr>
+      <w:u w:val="none"/>
+    </w:rPr>
+  </w:style>
+  <w:style w:type="character" w:styleId="ListLabel501">
+    <w:name w:val="ListLabel 501"/>
+    <w:qFormat/>
+    <w:rPr>
+      <w:u w:val="none"/>
+    </w:rPr>
+  </w:style>
+  <w:style w:type="character" w:styleId="ListLabel502">
+    <w:name w:val="ListLabel 502"/>
+    <w:qFormat/>
+    <w:rPr>
+      <w:u w:val="none"/>
+    </w:rPr>
+  </w:style>
+  <w:style w:type="character" w:styleId="ListLabel503">
+    <w:name w:val="ListLabel 503"/>
+    <w:qFormat/>
+    <w:rPr>
+      <w:u w:val="none"/>
+    </w:rPr>
+  </w:style>
+  <w:style w:type="character" w:styleId="ListLabel504">
+    <w:name w:val="ListLabel 504"/>
+    <w:qFormat/>
+    <w:rPr>
+      <w:u w:val="none"/>
+    </w:rPr>
+  </w:style>
+  <w:style w:type="character" w:styleId="ListLabel505">
+    <w:name w:val="ListLabel 505"/>
+    <w:qFormat/>
+    <w:rPr>
+      <w:rFonts w:ascii="Times New Roman" w:hAnsi="Times New Roman"/>
+      <w:sz w:val="24"/>
+      <w:u w:val="none"/>
+    </w:rPr>
+  </w:style>
+  <w:style w:type="character" w:styleId="ListLabel506">
+    <w:name w:val="ListLabel 506"/>
+    <w:qFormat/>
+    <w:rPr>
+      <w:u w:val="none"/>
+    </w:rPr>
+  </w:style>
+  <w:style w:type="character" w:styleId="ListLabel507">
+    <w:name w:val="ListLabel 507"/>
+    <w:qFormat/>
+    <w:rPr>
+      <w:u w:val="none"/>
+    </w:rPr>
+  </w:style>
+  <w:style w:type="character" w:styleId="ListLabel508">
+    <w:name w:val="ListLabel 508"/>
+    <w:qFormat/>
+    <w:rPr>
+      <w:u w:val="none"/>
+    </w:rPr>
+  </w:style>
+  <w:style w:type="character" w:styleId="ListLabel509">
+    <w:name w:val="ListLabel 509"/>
+    <w:qFormat/>
+    <w:rPr>
+      <w:u w:val="none"/>
+    </w:rPr>
+  </w:style>
+  <w:style w:type="character" w:styleId="ListLabel510">
+    <w:name w:val="ListLabel 510"/>
+    <w:qFormat/>
+    <w:rPr>
+      <w:u w:val="none"/>
+    </w:rPr>
+  </w:style>
+  <w:style w:type="character" w:styleId="ListLabel511">
+    <w:name w:val="ListLabel 511"/>
+    <w:qFormat/>
+    <w:rPr>
+      <w:u w:val="none"/>
+    </w:rPr>
+  </w:style>
+  <w:style w:type="character" w:styleId="ListLabel512">
+    <w:name w:val="ListLabel 512"/>
+    <w:qFormat/>
+    <w:rPr>
+      <w:u w:val="none"/>
+    </w:rPr>
+  </w:style>
+  <w:style w:type="character" w:styleId="ListLabel513">
+    <w:name w:val="ListLabel 513"/>
+    <w:qFormat/>
+    <w:rPr>
+      <w:u w:val="none"/>
+    </w:rPr>
+  </w:style>
+  <w:style w:type="character" w:styleId="ListLabel514">
+    <w:name w:val="ListLabel 514"/>
+    <w:qFormat/>
+    <w:rPr>
+      <w:rFonts w:ascii="Times New Roman" w:hAnsi="Times New Roman"/>
+      <w:i w:val="false"/>
+      <w:sz w:val="24"/>
+      <w:u w:val="none"/>
+    </w:rPr>
+  </w:style>
+  <w:style w:type="character" w:styleId="ListLabel515">
+    <w:name w:val="ListLabel 515"/>
+    <w:qFormat/>
+    <w:rPr>
+      <w:u w:val="none"/>
+    </w:rPr>
+  </w:style>
+  <w:style w:type="character" w:styleId="ListLabel516">
+    <w:name w:val="ListLabel 516"/>
+    <w:qFormat/>
+    <w:rPr>
+      <w:u w:val="none"/>
+    </w:rPr>
+  </w:style>
+  <w:style w:type="character" w:styleId="ListLabel517">
+    <w:name w:val="ListLabel 517"/>
+    <w:qFormat/>
+    <w:rPr>
+      <w:u w:val="none"/>
+    </w:rPr>
+  </w:style>
+  <w:style w:type="character" w:styleId="ListLabel518">
+    <w:name w:val="ListLabel 518"/>
+    <w:qFormat/>
+    <w:rPr>
+      <w:u w:val="none"/>
+    </w:rPr>
+  </w:style>
+  <w:style w:type="character" w:styleId="ListLabel519">
+    <w:name w:val="ListLabel 519"/>
+    <w:qFormat/>
+    <w:rPr>
+      <w:u w:val="none"/>
+    </w:rPr>
+  </w:style>
+  <w:style w:type="character" w:styleId="ListLabel520">
+    <w:name w:val="ListLabel 520"/>
+    <w:qFormat/>
+    <w:rPr>
+      <w:u w:val="none"/>
+    </w:rPr>
+  </w:style>
+  <w:style w:type="character" w:styleId="ListLabel521">
+    <w:name w:val="ListLabel 521"/>
+    <w:qFormat/>
+    <w:rPr>
+      <w:u w:val="none"/>
+    </w:rPr>
+  </w:style>
+  <w:style w:type="character" w:styleId="ListLabel522">
+    <w:name w:val="ListLabel 522"/>
+    <w:qFormat/>
+    <w:rPr>
+      <w:u w:val="none"/>
+    </w:rPr>
+  </w:style>
+  <w:style w:type="character" w:styleId="ListLabel523">
+    <w:name w:val="ListLabel 523"/>
+    <w:qFormat/>
+    <w:rPr>
+      <w:rFonts w:eastAsia="Arial" w:cs="Arial"/>
+      <w:b w:val="false"/>
+      <w:i w:val="false"/>
+      <w:sz w:val="24"/>
+      <w:u w:val="none"/>
+    </w:rPr>
+  </w:style>
+  <w:style w:type="character" w:styleId="ListLabel524">
+    <w:name w:val="ListLabel 524"/>
+    <w:qFormat/>
+    <w:rPr>
+      <w:u w:val="none"/>
+    </w:rPr>
+  </w:style>
+  <w:style w:type="character" w:styleId="ListLabel525">
+    <w:name w:val="ListLabel 525"/>
+    <w:qFormat/>
+    <w:rPr>
+      <w:u w:val="none"/>
+    </w:rPr>
+  </w:style>
+  <w:style w:type="character" w:styleId="ListLabel526">
+    <w:name w:val="ListLabel 526"/>
+    <w:qFormat/>
+    <w:rPr>
+      <w:u w:val="none"/>
+    </w:rPr>
+  </w:style>
+  <w:style w:type="character" w:styleId="ListLabel527">
+    <w:name w:val="ListLabel 527"/>
+    <w:qFormat/>
+    <w:rPr>
+      <w:u w:val="none"/>
+    </w:rPr>
+  </w:style>
+  <w:style w:type="character" w:styleId="ListLabel528">
+    <w:name w:val="ListLabel 528"/>
+    <w:qFormat/>
+    <w:rPr>
+      <w:u w:val="none"/>
+    </w:rPr>
+  </w:style>
+  <w:style w:type="character" w:styleId="ListLabel529">
+    <w:name w:val="ListLabel 529"/>
+    <w:qFormat/>
+    <w:rPr>
+      <w:u w:val="none"/>
+    </w:rPr>
+  </w:style>
+  <w:style w:type="character" w:styleId="ListLabel530">
+    <w:name w:val="ListLabel 530"/>
+    <w:qFormat/>
+    <w:rPr>
+      <w:u w:val="none"/>
+    </w:rPr>
+  </w:style>
+  <w:style w:type="character" w:styleId="ListLabel531">
+    <w:name w:val="ListLabel 531"/>
+    <w:qFormat/>
+    <w:rPr>
+      <w:u w:val="none"/>
+    </w:rPr>
+  </w:style>
+  <w:style w:type="character" w:styleId="ListLabel532">
+    <w:name w:val="ListLabel 532"/>
+    <w:qFormat/>
+    <w:rPr>
+      <w:rFonts w:eastAsia="Arial" w:cs="Arial"/>
+      <w:b w:val="false"/>
+      <w:i w:val="false"/>
+      <w:sz w:val="24"/>
+      <w:u w:val="none"/>
+    </w:rPr>
+  </w:style>
+  <w:style w:type="character" w:styleId="ListLabel533">
+    <w:name w:val="ListLabel 533"/>
+    <w:qFormat/>
+    <w:rPr>
+      <w:u w:val="none"/>
+    </w:rPr>
+  </w:style>
+  <w:style w:type="character" w:styleId="ListLabel534">
+    <w:name w:val="ListLabel 534"/>
+    <w:qFormat/>
+    <w:rPr>
+      <w:u w:val="none"/>
+    </w:rPr>
+  </w:style>
+  <w:style w:type="character" w:styleId="ListLabel535">
+    <w:name w:val="ListLabel 535"/>
+    <w:qFormat/>
+    <w:rPr>
+      <w:u w:val="none"/>
+    </w:rPr>
+  </w:style>
+  <w:style w:type="character" w:styleId="ListLabel536">
+    <w:name w:val="ListLabel 536"/>
+    <w:qFormat/>
+    <w:rPr>
+      <w:u w:val="none"/>
+    </w:rPr>
+  </w:style>
+  <w:style w:type="character" w:styleId="ListLabel537">
+    <w:name w:val="ListLabel 537"/>
+    <w:qFormat/>
+    <w:rPr>
+      <w:u w:val="none"/>
+    </w:rPr>
+  </w:style>
+  <w:style w:type="character" w:styleId="ListLabel538">
+    <w:name w:val="ListLabel 538"/>
+    <w:qFormat/>
+    <w:rPr>
+      <w:u w:val="none"/>
+    </w:rPr>
+  </w:style>
+  <w:style w:type="character" w:styleId="ListLabel539">
+    <w:name w:val="ListLabel 539"/>
+    <w:qFormat/>
+    <w:rPr>
+      <w:u w:val="none"/>
+    </w:rPr>
+  </w:style>
+  <w:style w:type="character" w:styleId="ListLabel540">
+    <w:name w:val="ListLabel 540"/>
+    <w:qFormat/>
+    <w:rPr>
+      <w:u w:val="none"/>
+    </w:rPr>
+  </w:style>
+  <w:style w:type="character" w:styleId="ListLabel541">
+    <w:name w:val="ListLabel 541"/>
+    <w:qFormat/>
+    <w:rPr>
+      <w:rFonts w:ascii="Times New Roman" w:hAnsi="Times New Roman"/>
+      <w:sz w:val="24"/>
+      <w:u w:val="none"/>
+    </w:rPr>
+  </w:style>
+  <w:style w:type="character" w:styleId="ListLabel542">
+    <w:name w:val="ListLabel 542"/>
+    <w:qFormat/>
+    <w:rPr>
+      <w:u w:val="none"/>
+    </w:rPr>
+  </w:style>
+  <w:style w:type="character" w:styleId="ListLabel543">
+    <w:name w:val="ListLabel 543"/>
+    <w:qFormat/>
+    <w:rPr>
+      <w:u w:val="none"/>
+    </w:rPr>
+  </w:style>
+  <w:style w:type="character" w:styleId="ListLabel544">
+    <w:name w:val="ListLabel 544"/>
+    <w:qFormat/>
+    <w:rPr>
+      <w:u w:val="none"/>
+    </w:rPr>
+  </w:style>
+  <w:style w:type="character" w:styleId="ListLabel545">
+    <w:name w:val="ListLabel 545"/>
+    <w:qFormat/>
+    <w:rPr>
+      <w:u w:val="none"/>
+    </w:rPr>
+  </w:style>
+  <w:style w:type="character" w:styleId="ListLabel546">
+    <w:name w:val="ListLabel 546"/>
+    <w:qFormat/>
+    <w:rPr>
+      <w:u w:val="none"/>
+    </w:rPr>
+  </w:style>
+  <w:style w:type="character" w:styleId="ListLabel547">
+    <w:name w:val="ListLabel 547"/>
+    <w:qFormat/>
+    <w:rPr>
+      <w:u w:val="none"/>
+    </w:rPr>
+  </w:style>
+  <w:style w:type="character" w:styleId="ListLabel548">
+    <w:name w:val="ListLabel 548"/>
+    <w:qFormat/>
+    <w:rPr>
+      <w:u w:val="none"/>
+    </w:rPr>
+  </w:style>
+  <w:style w:type="character" w:styleId="ListLabel549">
+    <w:name w:val="ListLabel 549"/>
+    <w:qFormat/>
+    <w:rPr>
+      <w:u w:val="none"/>
+    </w:rPr>
+  </w:style>
+  <w:style w:type="character" w:styleId="ListLabel550">
+    <w:name w:val="ListLabel 550"/>
+    <w:qFormat/>
+    <w:rPr>
+      <w:rFonts w:ascii="Times New Roman" w:hAnsi="Times New Roman"/>
+      <w:i w:val="false"/>
+      <w:sz w:val="24"/>
+      <w:u w:val="none"/>
+    </w:rPr>
+  </w:style>
+  <w:style w:type="character" w:styleId="ListLabel551">
+    <w:name w:val="ListLabel 551"/>
+    <w:qFormat/>
+    <w:rPr>
+      <w:u w:val="none"/>
+    </w:rPr>
+  </w:style>
+  <w:style w:type="character" w:styleId="ListLabel552">
+    <w:name w:val="ListLabel 552"/>
+    <w:qFormat/>
+    <w:rPr>
+      <w:u w:val="none"/>
+    </w:rPr>
+  </w:style>
+  <w:style w:type="character" w:styleId="ListLabel553">
+    <w:name w:val="ListLabel 553"/>
+    <w:qFormat/>
+    <w:rPr>
+      <w:u w:val="none"/>
+    </w:rPr>
+  </w:style>
+  <w:style w:type="character" w:styleId="ListLabel554">
+    <w:name w:val="ListLabel 554"/>
+    <w:qFormat/>
+    <w:rPr>
+      <w:u w:val="none"/>
+    </w:rPr>
+  </w:style>
+  <w:style w:type="character" w:styleId="ListLabel555">
+    <w:name w:val="ListLabel 555"/>
+    <w:qFormat/>
+    <w:rPr>
+      <w:u w:val="none"/>
+    </w:rPr>
+  </w:style>
+  <w:style w:type="character" w:styleId="ListLabel556">
+    <w:name w:val="ListLabel 556"/>
+    <w:qFormat/>
+    <w:rPr>
+      <w:u w:val="none"/>
+    </w:rPr>
+  </w:style>
+  <w:style w:type="character" w:styleId="ListLabel557">
+    <w:name w:val="ListLabel 557"/>
+    <w:qFormat/>
+    <w:rPr>
+      <w:u w:val="none"/>
+    </w:rPr>
+  </w:style>
+  <w:style w:type="character" w:styleId="ListLabel558">
+    <w:name w:val="ListLabel 558"/>
     <w:qFormat/>
     <w:rPr>
       <w:u w:val="none"/>
@@ -13074,7 +15206,7 @@
       <w:rFonts w:cs="Droid Sans Devanagari"/>
     </w:rPr>
   </w:style>
-  <w:style w:type="paragraph" w:styleId="Normal1" w:default="1">
+  <w:style w:type="paragraph" w:styleId="LOnormal" w:default="1">
     <w:name w:val="LO-normal"/>
     <w:qFormat/>
     <w:pPr>
@@ -13094,8 +15226,8 @@
   </w:style>
   <w:style w:type="paragraph" w:styleId="Title">
     <w:name w:val="Title"/>
-    <w:basedOn w:val="Normal1"/>
-    <w:next w:val="Normal1"/>
+    <w:basedOn w:val="LOnormal"/>
+    <w:next w:val="LOnormal"/>
     <w:qFormat/>
     <w:pPr>
       <w:keepNext w:val="true"/>
@@ -13109,8 +15241,8 @@
   </w:style>
   <w:style w:type="paragraph" w:styleId="Subtitle">
     <w:name w:val="Subtitle"/>
-    <w:basedOn w:val="Normal1"/>
-    <w:next w:val="Normal1"/>
+    <w:basedOn w:val="LOnormal"/>
+    <w:next w:val="LOnormal"/>
     <w:qFormat/>
     <w:pPr>
       <w:keepNext w:val="true"/>
@@ -13121,6 +15253,28 @@
       <w:color w:val="666666"/>
       <w:sz w:val="30"/>
       <w:szCs w:val="30"/>
+    </w:rPr>
+  </w:style>
+  <w:style w:type="paragraph" w:styleId="TableContents">
+    <w:name w:val="Table Contents"/>
+    <w:basedOn w:val="Normal"/>
+    <w:qFormat/>
+    <w:pPr>
+      <w:suppressLineNumbers/>
+    </w:pPr>
+    <w:rPr/>
+  </w:style>
+  <w:style w:type="paragraph" w:styleId="TableHeading">
+    <w:name w:val="Table Heading"/>
+    <w:basedOn w:val="TableContents"/>
+    <w:qFormat/>
+    <w:pPr>
+      <w:suppressLineNumbers/>
+      <w:jc w:val="center"/>
+    </w:pPr>
+    <w:rPr>
+      <w:b/>
+      <w:bCs/>
     </w:rPr>
   </w:style>
   <w:style w:type="table" w:default="1" w:styleId="TableNormal">

</xml_diff>

<commit_message>
Remove rendundant `}` in template
</commit_message>
<xml_diff>
--- a/registry/templates/paper0000001.docx
+++ b/registry/templates/paper0000001.docx
@@ -3708,11 +3708,7 @@
             <w:pPr>
               <w:pStyle w:val="LOnormal"/>
               <w:ind w:hanging="0"/>
-              <w:rPr>
-                <w:rFonts w:ascii="Times New Roman" w:hAnsi="Times New Roman" w:eastAsia="Times New Roman" w:cs="Times New Roman"/>
-                <w:sz w:val="24"/>
-                <w:szCs w:val="24"/>
-              </w:rPr>
+              <w:rPr/>
             </w:pPr>
             <w:r>
               <w:rPr>
@@ -3720,7 +3716,7 @@
                 <w:sz w:val="24"/>
                 <w:szCs w:val="24"/>
               </w:rPr>
-              <w:t>Р/р {{buyer.bankAccount.accountIdentification[0].id}}}</w:t>
+              <w:t>Р/р {{buyer.bankAccount.accountIdentification[0].id}}</w:t>
             </w:r>
           </w:p>
           <w:p>
@@ -4111,12 +4107,12 @@
       </w:tblPr>
       <w:tblGrid>
         <w:gridCol w:w="1455"/>
-        <w:gridCol w:w="1453"/>
+        <w:gridCol w:w="1452"/>
         <w:gridCol w:w="1454"/>
         <w:gridCol w:w="1453"/>
         <w:gridCol w:w="1454"/>
         <w:gridCol w:w="1454"/>
-        <w:gridCol w:w="222"/>
+        <w:gridCol w:w="223"/>
         <w:gridCol w:w="1244"/>
       </w:tblGrid>
       <w:tr>
@@ -4164,7 +4160,7 @@
         </w:tc>
         <w:tc>
           <w:tcPr>
-            <w:tcW w:w="1453" w:type="dxa"/>
+            <w:tcW w:w="1452" w:type="dxa"/>
             <w:tcBorders>
               <w:top w:val="single" w:sz="8" w:space="0" w:color="000000"/>
               <w:left w:val="single" w:sz="6" w:space="0" w:color="000000"/>
@@ -4379,7 +4375,7 @@
         </w:tc>
         <w:tc>
           <w:tcPr>
-            <w:tcW w:w="1466" w:type="dxa"/>
+            <w:tcW w:w="1467" w:type="dxa"/>
             <w:gridSpan w:val="2"/>
             <w:tcBorders>
               <w:top w:val="single" w:sz="8" w:space="0" w:color="000000"/>
@@ -4495,7 +4491,7 @@
         </w:tc>
         <w:tc>
           <w:tcPr>
-            <w:tcW w:w="1453" w:type="dxa"/>
+            <w:tcW w:w="1452" w:type="dxa"/>
             <w:tcBorders>
               <w:top w:val="single" w:sz="6" w:space="0" w:color="000000"/>
               <w:left w:val="single" w:sz="6" w:space="0" w:color="000000"/>
@@ -4653,7 +4649,7 @@
         </w:tc>
         <w:tc>
           <w:tcPr>
-            <w:tcW w:w="1466" w:type="dxa"/>
+            <w:tcW w:w="1467" w:type="dxa"/>
             <w:gridSpan w:val="2"/>
             <w:tcBorders>
               <w:top w:val="single" w:sz="6" w:space="0" w:color="000000"/>
@@ -19481,6 +19477,2053 @@
       <w:u w:val="none"/>
     </w:rPr>
   </w:style>
+  <w:style w:type="character" w:styleId="ListLabel1117">
+    <w:name w:val="ListLabel 1117"/>
+    <w:qFormat/>
+    <w:rPr>
+      <w:rFonts w:ascii="Times New Roman" w:hAnsi="Times New Roman"/>
+      <w:sz w:val="24"/>
+      <w:u w:val="none"/>
+    </w:rPr>
+  </w:style>
+  <w:style w:type="character" w:styleId="ListLabel1118">
+    <w:name w:val="ListLabel 1118"/>
+    <w:qFormat/>
+    <w:rPr>
+      <w:u w:val="none"/>
+    </w:rPr>
+  </w:style>
+  <w:style w:type="character" w:styleId="ListLabel1119">
+    <w:name w:val="ListLabel 1119"/>
+    <w:qFormat/>
+    <w:rPr>
+      <w:u w:val="none"/>
+    </w:rPr>
+  </w:style>
+  <w:style w:type="character" w:styleId="ListLabel1120">
+    <w:name w:val="ListLabel 1120"/>
+    <w:qFormat/>
+    <w:rPr>
+      <w:u w:val="none"/>
+    </w:rPr>
+  </w:style>
+  <w:style w:type="character" w:styleId="ListLabel1121">
+    <w:name w:val="ListLabel 1121"/>
+    <w:qFormat/>
+    <w:rPr>
+      <w:u w:val="none"/>
+    </w:rPr>
+  </w:style>
+  <w:style w:type="character" w:styleId="ListLabel1122">
+    <w:name w:val="ListLabel 1122"/>
+    <w:qFormat/>
+    <w:rPr>
+      <w:u w:val="none"/>
+    </w:rPr>
+  </w:style>
+  <w:style w:type="character" w:styleId="ListLabel1123">
+    <w:name w:val="ListLabel 1123"/>
+    <w:qFormat/>
+    <w:rPr>
+      <w:u w:val="none"/>
+    </w:rPr>
+  </w:style>
+  <w:style w:type="character" w:styleId="ListLabel1124">
+    <w:name w:val="ListLabel 1124"/>
+    <w:qFormat/>
+    <w:rPr>
+      <w:u w:val="none"/>
+    </w:rPr>
+  </w:style>
+  <w:style w:type="character" w:styleId="ListLabel1125">
+    <w:name w:val="ListLabel 1125"/>
+    <w:qFormat/>
+    <w:rPr>
+      <w:u w:val="none"/>
+    </w:rPr>
+  </w:style>
+  <w:style w:type="character" w:styleId="ListLabel1126">
+    <w:name w:val="ListLabel 1126"/>
+    <w:qFormat/>
+    <w:rPr>
+      <w:sz w:val="24"/>
+      <w:u w:val="none"/>
+    </w:rPr>
+  </w:style>
+  <w:style w:type="character" w:styleId="ListLabel1127">
+    <w:name w:val="ListLabel 1127"/>
+    <w:qFormat/>
+    <w:rPr>
+      <w:u w:val="none"/>
+    </w:rPr>
+  </w:style>
+  <w:style w:type="character" w:styleId="ListLabel1128">
+    <w:name w:val="ListLabel 1128"/>
+    <w:qFormat/>
+    <w:rPr>
+      <w:u w:val="none"/>
+    </w:rPr>
+  </w:style>
+  <w:style w:type="character" w:styleId="ListLabel1129">
+    <w:name w:val="ListLabel 1129"/>
+    <w:qFormat/>
+    <w:rPr>
+      <w:u w:val="none"/>
+    </w:rPr>
+  </w:style>
+  <w:style w:type="character" w:styleId="ListLabel1130">
+    <w:name w:val="ListLabel 1130"/>
+    <w:qFormat/>
+    <w:rPr>
+      <w:u w:val="none"/>
+    </w:rPr>
+  </w:style>
+  <w:style w:type="character" w:styleId="ListLabel1131">
+    <w:name w:val="ListLabel 1131"/>
+    <w:qFormat/>
+    <w:rPr>
+      <w:u w:val="none"/>
+    </w:rPr>
+  </w:style>
+  <w:style w:type="character" w:styleId="ListLabel1132">
+    <w:name w:val="ListLabel 1132"/>
+    <w:qFormat/>
+    <w:rPr>
+      <w:u w:val="none"/>
+    </w:rPr>
+  </w:style>
+  <w:style w:type="character" w:styleId="ListLabel1133">
+    <w:name w:val="ListLabel 1133"/>
+    <w:qFormat/>
+    <w:rPr>
+      <w:u w:val="none"/>
+    </w:rPr>
+  </w:style>
+  <w:style w:type="character" w:styleId="ListLabel1134">
+    <w:name w:val="ListLabel 1134"/>
+    <w:qFormat/>
+    <w:rPr>
+      <w:u w:val="none"/>
+    </w:rPr>
+  </w:style>
+  <w:style w:type="character" w:styleId="ListLabel1135">
+    <w:name w:val="ListLabel 1135"/>
+    <w:qFormat/>
+    <w:rPr>
+      <w:rFonts w:ascii="Times New Roman" w:hAnsi="Times New Roman"/>
+      <w:sz w:val="24"/>
+      <w:szCs w:val="24"/>
+      <w:u w:val="none"/>
+    </w:rPr>
+  </w:style>
+  <w:style w:type="character" w:styleId="ListLabel1136">
+    <w:name w:val="ListLabel 1136"/>
+    <w:qFormat/>
+    <w:rPr>
+      <w:u w:val="none"/>
+    </w:rPr>
+  </w:style>
+  <w:style w:type="character" w:styleId="ListLabel1137">
+    <w:name w:val="ListLabel 1137"/>
+    <w:qFormat/>
+    <w:rPr>
+      <w:u w:val="none"/>
+    </w:rPr>
+  </w:style>
+  <w:style w:type="character" w:styleId="ListLabel1138">
+    <w:name w:val="ListLabel 1138"/>
+    <w:qFormat/>
+    <w:rPr>
+      <w:u w:val="none"/>
+    </w:rPr>
+  </w:style>
+  <w:style w:type="character" w:styleId="ListLabel1139">
+    <w:name w:val="ListLabel 1139"/>
+    <w:qFormat/>
+    <w:rPr>
+      <w:u w:val="none"/>
+    </w:rPr>
+  </w:style>
+  <w:style w:type="character" w:styleId="ListLabel1140">
+    <w:name w:val="ListLabel 1140"/>
+    <w:qFormat/>
+    <w:rPr>
+      <w:u w:val="none"/>
+    </w:rPr>
+  </w:style>
+  <w:style w:type="character" w:styleId="ListLabel1141">
+    <w:name w:val="ListLabel 1141"/>
+    <w:qFormat/>
+    <w:rPr>
+      <w:u w:val="none"/>
+    </w:rPr>
+  </w:style>
+  <w:style w:type="character" w:styleId="ListLabel1142">
+    <w:name w:val="ListLabel 1142"/>
+    <w:qFormat/>
+    <w:rPr>
+      <w:u w:val="none"/>
+    </w:rPr>
+  </w:style>
+  <w:style w:type="character" w:styleId="ListLabel1143">
+    <w:name w:val="ListLabel 1143"/>
+    <w:qFormat/>
+    <w:rPr>
+      <w:u w:val="none"/>
+    </w:rPr>
+  </w:style>
+  <w:style w:type="character" w:styleId="ListLabel1144">
+    <w:name w:val="ListLabel 1144"/>
+    <w:qFormat/>
+    <w:rPr>
+      <w:rFonts w:ascii="Times New Roman" w:hAnsi="Times New Roman"/>
+      <w:sz w:val="24"/>
+      <w:u w:val="none"/>
+    </w:rPr>
+  </w:style>
+  <w:style w:type="character" w:styleId="ListLabel1145">
+    <w:name w:val="ListLabel 1145"/>
+    <w:qFormat/>
+    <w:rPr>
+      <w:u w:val="none"/>
+    </w:rPr>
+  </w:style>
+  <w:style w:type="character" w:styleId="ListLabel1146">
+    <w:name w:val="ListLabel 1146"/>
+    <w:qFormat/>
+    <w:rPr>
+      <w:u w:val="none"/>
+    </w:rPr>
+  </w:style>
+  <w:style w:type="character" w:styleId="ListLabel1147">
+    <w:name w:val="ListLabel 1147"/>
+    <w:qFormat/>
+    <w:rPr>
+      <w:u w:val="none"/>
+    </w:rPr>
+  </w:style>
+  <w:style w:type="character" w:styleId="ListLabel1148">
+    <w:name w:val="ListLabel 1148"/>
+    <w:qFormat/>
+    <w:rPr>
+      <w:u w:val="none"/>
+    </w:rPr>
+  </w:style>
+  <w:style w:type="character" w:styleId="ListLabel1149">
+    <w:name w:val="ListLabel 1149"/>
+    <w:qFormat/>
+    <w:rPr>
+      <w:u w:val="none"/>
+    </w:rPr>
+  </w:style>
+  <w:style w:type="character" w:styleId="ListLabel1150">
+    <w:name w:val="ListLabel 1150"/>
+    <w:qFormat/>
+    <w:rPr>
+      <w:u w:val="none"/>
+    </w:rPr>
+  </w:style>
+  <w:style w:type="character" w:styleId="ListLabel1151">
+    <w:name w:val="ListLabel 1151"/>
+    <w:qFormat/>
+    <w:rPr>
+      <w:u w:val="none"/>
+    </w:rPr>
+  </w:style>
+  <w:style w:type="character" w:styleId="ListLabel1152">
+    <w:name w:val="ListLabel 1152"/>
+    <w:qFormat/>
+    <w:rPr>
+      <w:u w:val="none"/>
+    </w:rPr>
+  </w:style>
+  <w:style w:type="character" w:styleId="ListLabel1153">
+    <w:name w:val="ListLabel 1153"/>
+    <w:qFormat/>
+    <w:rPr>
+      <w:sz w:val="24"/>
+      <w:u w:val="none"/>
+    </w:rPr>
+  </w:style>
+  <w:style w:type="character" w:styleId="ListLabel1154">
+    <w:name w:val="ListLabel 1154"/>
+    <w:qFormat/>
+    <w:rPr>
+      <w:u w:val="none"/>
+    </w:rPr>
+  </w:style>
+  <w:style w:type="character" w:styleId="ListLabel1155">
+    <w:name w:val="ListLabel 1155"/>
+    <w:qFormat/>
+    <w:rPr>
+      <w:u w:val="none"/>
+    </w:rPr>
+  </w:style>
+  <w:style w:type="character" w:styleId="ListLabel1156">
+    <w:name w:val="ListLabel 1156"/>
+    <w:qFormat/>
+    <w:rPr>
+      <w:u w:val="none"/>
+    </w:rPr>
+  </w:style>
+  <w:style w:type="character" w:styleId="ListLabel1157">
+    <w:name w:val="ListLabel 1157"/>
+    <w:qFormat/>
+    <w:rPr>
+      <w:u w:val="none"/>
+    </w:rPr>
+  </w:style>
+  <w:style w:type="character" w:styleId="ListLabel1158">
+    <w:name w:val="ListLabel 1158"/>
+    <w:qFormat/>
+    <w:rPr>
+      <w:u w:val="none"/>
+    </w:rPr>
+  </w:style>
+  <w:style w:type="character" w:styleId="ListLabel1159">
+    <w:name w:val="ListLabel 1159"/>
+    <w:qFormat/>
+    <w:rPr>
+      <w:u w:val="none"/>
+    </w:rPr>
+  </w:style>
+  <w:style w:type="character" w:styleId="ListLabel1160">
+    <w:name w:val="ListLabel 1160"/>
+    <w:qFormat/>
+    <w:rPr>
+      <w:u w:val="none"/>
+    </w:rPr>
+  </w:style>
+  <w:style w:type="character" w:styleId="ListLabel1161">
+    <w:name w:val="ListLabel 1161"/>
+    <w:qFormat/>
+    <w:rPr>
+      <w:u w:val="none"/>
+    </w:rPr>
+  </w:style>
+  <w:style w:type="character" w:styleId="ListLabel1162">
+    <w:name w:val="ListLabel 1162"/>
+    <w:qFormat/>
+    <w:rPr>
+      <w:rFonts w:ascii="Times New Roman" w:hAnsi="Times New Roman"/>
+      <w:i w:val="false"/>
+      <w:sz w:val="24"/>
+      <w:u w:val="none"/>
+    </w:rPr>
+  </w:style>
+  <w:style w:type="character" w:styleId="ListLabel1163">
+    <w:name w:val="ListLabel 1163"/>
+    <w:qFormat/>
+    <w:rPr>
+      <w:u w:val="none"/>
+    </w:rPr>
+  </w:style>
+  <w:style w:type="character" w:styleId="ListLabel1164">
+    <w:name w:val="ListLabel 1164"/>
+    <w:qFormat/>
+    <w:rPr>
+      <w:u w:val="none"/>
+    </w:rPr>
+  </w:style>
+  <w:style w:type="character" w:styleId="ListLabel1165">
+    <w:name w:val="ListLabel 1165"/>
+    <w:qFormat/>
+    <w:rPr>
+      <w:u w:val="none"/>
+    </w:rPr>
+  </w:style>
+  <w:style w:type="character" w:styleId="ListLabel1166">
+    <w:name w:val="ListLabel 1166"/>
+    <w:qFormat/>
+    <w:rPr>
+      <w:u w:val="none"/>
+    </w:rPr>
+  </w:style>
+  <w:style w:type="character" w:styleId="ListLabel1167">
+    <w:name w:val="ListLabel 1167"/>
+    <w:qFormat/>
+    <w:rPr>
+      <w:u w:val="none"/>
+    </w:rPr>
+  </w:style>
+  <w:style w:type="character" w:styleId="ListLabel1168">
+    <w:name w:val="ListLabel 1168"/>
+    <w:qFormat/>
+    <w:rPr>
+      <w:u w:val="none"/>
+    </w:rPr>
+  </w:style>
+  <w:style w:type="character" w:styleId="ListLabel1169">
+    <w:name w:val="ListLabel 1169"/>
+    <w:qFormat/>
+    <w:rPr>
+      <w:u w:val="none"/>
+    </w:rPr>
+  </w:style>
+  <w:style w:type="character" w:styleId="ListLabel1170">
+    <w:name w:val="ListLabel 1170"/>
+    <w:qFormat/>
+    <w:rPr>
+      <w:u w:val="none"/>
+    </w:rPr>
+  </w:style>
+  <w:style w:type="character" w:styleId="ListLabel1171">
+    <w:name w:val="ListLabel 1171"/>
+    <w:qFormat/>
+    <w:rPr>
+      <w:rFonts w:ascii="Times New Roman" w:hAnsi="Times New Roman"/>
+      <w:i w:val="false"/>
+      <w:sz w:val="24"/>
+      <w:u w:val="none"/>
+    </w:rPr>
+  </w:style>
+  <w:style w:type="character" w:styleId="ListLabel1172">
+    <w:name w:val="ListLabel 1172"/>
+    <w:qFormat/>
+    <w:rPr>
+      <w:u w:val="none"/>
+    </w:rPr>
+  </w:style>
+  <w:style w:type="character" w:styleId="ListLabel1173">
+    <w:name w:val="ListLabel 1173"/>
+    <w:qFormat/>
+    <w:rPr>
+      <w:u w:val="none"/>
+    </w:rPr>
+  </w:style>
+  <w:style w:type="character" w:styleId="ListLabel1174">
+    <w:name w:val="ListLabel 1174"/>
+    <w:qFormat/>
+    <w:rPr>
+      <w:u w:val="none"/>
+    </w:rPr>
+  </w:style>
+  <w:style w:type="character" w:styleId="ListLabel1175">
+    <w:name w:val="ListLabel 1175"/>
+    <w:qFormat/>
+    <w:rPr>
+      <w:u w:val="none"/>
+    </w:rPr>
+  </w:style>
+  <w:style w:type="character" w:styleId="ListLabel1176">
+    <w:name w:val="ListLabel 1176"/>
+    <w:qFormat/>
+    <w:rPr>
+      <w:u w:val="none"/>
+    </w:rPr>
+  </w:style>
+  <w:style w:type="character" w:styleId="ListLabel1177">
+    <w:name w:val="ListLabel 1177"/>
+    <w:qFormat/>
+    <w:rPr>
+      <w:u w:val="none"/>
+    </w:rPr>
+  </w:style>
+  <w:style w:type="character" w:styleId="ListLabel1178">
+    <w:name w:val="ListLabel 1178"/>
+    <w:qFormat/>
+    <w:rPr>
+      <w:u w:val="none"/>
+    </w:rPr>
+  </w:style>
+  <w:style w:type="character" w:styleId="ListLabel1179">
+    <w:name w:val="ListLabel 1179"/>
+    <w:qFormat/>
+    <w:rPr>
+      <w:u w:val="none"/>
+    </w:rPr>
+  </w:style>
+  <w:style w:type="character" w:styleId="ListLabel1180">
+    <w:name w:val="ListLabel 1180"/>
+    <w:qFormat/>
+    <w:rPr>
+      <w:rFonts w:eastAsia="Arial" w:cs="Arial"/>
+      <w:b w:val="false"/>
+      <w:i w:val="false"/>
+      <w:sz w:val="24"/>
+      <w:u w:val="none"/>
+    </w:rPr>
+  </w:style>
+  <w:style w:type="character" w:styleId="ListLabel1181">
+    <w:name w:val="ListLabel 1181"/>
+    <w:qFormat/>
+    <w:rPr>
+      <w:u w:val="none"/>
+    </w:rPr>
+  </w:style>
+  <w:style w:type="character" w:styleId="ListLabel1182">
+    <w:name w:val="ListLabel 1182"/>
+    <w:qFormat/>
+    <w:rPr>
+      <w:u w:val="none"/>
+    </w:rPr>
+  </w:style>
+  <w:style w:type="character" w:styleId="ListLabel1183">
+    <w:name w:val="ListLabel 1183"/>
+    <w:qFormat/>
+    <w:rPr>
+      <w:u w:val="none"/>
+    </w:rPr>
+  </w:style>
+  <w:style w:type="character" w:styleId="ListLabel1184">
+    <w:name w:val="ListLabel 1184"/>
+    <w:qFormat/>
+    <w:rPr>
+      <w:u w:val="none"/>
+    </w:rPr>
+  </w:style>
+  <w:style w:type="character" w:styleId="ListLabel1185">
+    <w:name w:val="ListLabel 1185"/>
+    <w:qFormat/>
+    <w:rPr>
+      <w:u w:val="none"/>
+    </w:rPr>
+  </w:style>
+  <w:style w:type="character" w:styleId="ListLabel1186">
+    <w:name w:val="ListLabel 1186"/>
+    <w:qFormat/>
+    <w:rPr>
+      <w:u w:val="none"/>
+    </w:rPr>
+  </w:style>
+  <w:style w:type="character" w:styleId="ListLabel1187">
+    <w:name w:val="ListLabel 1187"/>
+    <w:qFormat/>
+    <w:rPr>
+      <w:u w:val="none"/>
+    </w:rPr>
+  </w:style>
+  <w:style w:type="character" w:styleId="ListLabel1188">
+    <w:name w:val="ListLabel 1188"/>
+    <w:qFormat/>
+    <w:rPr>
+      <w:u w:val="none"/>
+    </w:rPr>
+  </w:style>
+  <w:style w:type="character" w:styleId="ListLabel1189">
+    <w:name w:val="ListLabel 1189"/>
+    <w:qFormat/>
+    <w:rPr>
+      <w:rFonts w:ascii="Times New Roman" w:hAnsi="Times New Roman"/>
+      <w:i w:val="false"/>
+      <w:sz w:val="24"/>
+      <w:u w:val="none"/>
+    </w:rPr>
+  </w:style>
+  <w:style w:type="character" w:styleId="ListLabel1190">
+    <w:name w:val="ListLabel 1190"/>
+    <w:qFormat/>
+    <w:rPr>
+      <w:u w:val="none"/>
+    </w:rPr>
+  </w:style>
+  <w:style w:type="character" w:styleId="ListLabel1191">
+    <w:name w:val="ListLabel 1191"/>
+    <w:qFormat/>
+    <w:rPr>
+      <w:u w:val="none"/>
+    </w:rPr>
+  </w:style>
+  <w:style w:type="character" w:styleId="ListLabel1192">
+    <w:name w:val="ListLabel 1192"/>
+    <w:qFormat/>
+    <w:rPr>
+      <w:u w:val="none"/>
+    </w:rPr>
+  </w:style>
+  <w:style w:type="character" w:styleId="ListLabel1193">
+    <w:name w:val="ListLabel 1193"/>
+    <w:qFormat/>
+    <w:rPr>
+      <w:u w:val="none"/>
+    </w:rPr>
+  </w:style>
+  <w:style w:type="character" w:styleId="ListLabel1194">
+    <w:name w:val="ListLabel 1194"/>
+    <w:qFormat/>
+    <w:rPr>
+      <w:u w:val="none"/>
+    </w:rPr>
+  </w:style>
+  <w:style w:type="character" w:styleId="ListLabel1195">
+    <w:name w:val="ListLabel 1195"/>
+    <w:qFormat/>
+    <w:rPr>
+      <w:u w:val="none"/>
+    </w:rPr>
+  </w:style>
+  <w:style w:type="character" w:styleId="ListLabel1196">
+    <w:name w:val="ListLabel 1196"/>
+    <w:qFormat/>
+    <w:rPr>
+      <w:u w:val="none"/>
+    </w:rPr>
+  </w:style>
+  <w:style w:type="character" w:styleId="ListLabel1197">
+    <w:name w:val="ListLabel 1197"/>
+    <w:qFormat/>
+    <w:rPr>
+      <w:u w:val="none"/>
+    </w:rPr>
+  </w:style>
+  <w:style w:type="character" w:styleId="ListLabel1198">
+    <w:name w:val="ListLabel 1198"/>
+    <w:qFormat/>
+    <w:rPr>
+      <w:rFonts w:ascii="Times New Roman" w:hAnsi="Times New Roman"/>
+      <w:i w:val="false"/>
+      <w:sz w:val="24"/>
+      <w:u w:val="none"/>
+    </w:rPr>
+  </w:style>
+  <w:style w:type="character" w:styleId="ListLabel1199">
+    <w:name w:val="ListLabel 1199"/>
+    <w:qFormat/>
+    <w:rPr>
+      <w:u w:val="none"/>
+    </w:rPr>
+  </w:style>
+  <w:style w:type="character" w:styleId="ListLabel1200">
+    <w:name w:val="ListLabel 1200"/>
+    <w:qFormat/>
+    <w:rPr>
+      <w:u w:val="none"/>
+    </w:rPr>
+  </w:style>
+  <w:style w:type="character" w:styleId="ListLabel1201">
+    <w:name w:val="ListLabel 1201"/>
+    <w:qFormat/>
+    <w:rPr>
+      <w:u w:val="none"/>
+    </w:rPr>
+  </w:style>
+  <w:style w:type="character" w:styleId="ListLabel1202">
+    <w:name w:val="ListLabel 1202"/>
+    <w:qFormat/>
+    <w:rPr>
+      <w:u w:val="none"/>
+    </w:rPr>
+  </w:style>
+  <w:style w:type="character" w:styleId="ListLabel1203">
+    <w:name w:val="ListLabel 1203"/>
+    <w:qFormat/>
+    <w:rPr>
+      <w:u w:val="none"/>
+    </w:rPr>
+  </w:style>
+  <w:style w:type="character" w:styleId="ListLabel1204">
+    <w:name w:val="ListLabel 1204"/>
+    <w:qFormat/>
+    <w:rPr>
+      <w:u w:val="none"/>
+    </w:rPr>
+  </w:style>
+  <w:style w:type="character" w:styleId="ListLabel1205">
+    <w:name w:val="ListLabel 1205"/>
+    <w:qFormat/>
+    <w:rPr>
+      <w:u w:val="none"/>
+    </w:rPr>
+  </w:style>
+  <w:style w:type="character" w:styleId="ListLabel1206">
+    <w:name w:val="ListLabel 1206"/>
+    <w:qFormat/>
+    <w:rPr>
+      <w:u w:val="none"/>
+    </w:rPr>
+  </w:style>
+  <w:style w:type="character" w:styleId="ListLabel1207">
+    <w:name w:val="ListLabel 1207"/>
+    <w:qFormat/>
+    <w:rPr>
+      <w:rFonts w:ascii="Times New Roman" w:hAnsi="Times New Roman"/>
+      <w:b/>
+      <w:sz w:val="24"/>
+      <w:u w:val="none"/>
+    </w:rPr>
+  </w:style>
+  <w:style w:type="character" w:styleId="ListLabel1208">
+    <w:name w:val="ListLabel 1208"/>
+    <w:qFormat/>
+    <w:rPr>
+      <w:u w:val="none"/>
+    </w:rPr>
+  </w:style>
+  <w:style w:type="character" w:styleId="ListLabel1209">
+    <w:name w:val="ListLabel 1209"/>
+    <w:qFormat/>
+    <w:rPr>
+      <w:u w:val="none"/>
+    </w:rPr>
+  </w:style>
+  <w:style w:type="character" w:styleId="ListLabel1210">
+    <w:name w:val="ListLabel 1210"/>
+    <w:qFormat/>
+    <w:rPr>
+      <w:u w:val="none"/>
+    </w:rPr>
+  </w:style>
+  <w:style w:type="character" w:styleId="ListLabel1211">
+    <w:name w:val="ListLabel 1211"/>
+    <w:qFormat/>
+    <w:rPr>
+      <w:u w:val="none"/>
+    </w:rPr>
+  </w:style>
+  <w:style w:type="character" w:styleId="ListLabel1212">
+    <w:name w:val="ListLabel 1212"/>
+    <w:qFormat/>
+    <w:rPr>
+      <w:u w:val="none"/>
+    </w:rPr>
+  </w:style>
+  <w:style w:type="character" w:styleId="ListLabel1213">
+    <w:name w:val="ListLabel 1213"/>
+    <w:qFormat/>
+    <w:rPr>
+      <w:u w:val="none"/>
+    </w:rPr>
+  </w:style>
+  <w:style w:type="character" w:styleId="ListLabel1214">
+    <w:name w:val="ListLabel 1214"/>
+    <w:qFormat/>
+    <w:rPr>
+      <w:u w:val="none"/>
+    </w:rPr>
+  </w:style>
+  <w:style w:type="character" w:styleId="ListLabel1215">
+    <w:name w:val="ListLabel 1215"/>
+    <w:qFormat/>
+    <w:rPr>
+      <w:u w:val="none"/>
+    </w:rPr>
+  </w:style>
+  <w:style w:type="character" w:styleId="ListLabel1216">
+    <w:name w:val="ListLabel 1216"/>
+    <w:qFormat/>
+    <w:rPr>
+      <w:rFonts w:eastAsia="Arial" w:cs="Arial"/>
+      <w:b w:val="false"/>
+      <w:i w:val="false"/>
+      <w:sz w:val="24"/>
+      <w:u w:val="none"/>
+    </w:rPr>
+  </w:style>
+  <w:style w:type="character" w:styleId="ListLabel1217">
+    <w:name w:val="ListLabel 1217"/>
+    <w:qFormat/>
+    <w:rPr>
+      <w:u w:val="none"/>
+    </w:rPr>
+  </w:style>
+  <w:style w:type="character" w:styleId="ListLabel1218">
+    <w:name w:val="ListLabel 1218"/>
+    <w:qFormat/>
+    <w:rPr>
+      <w:u w:val="none"/>
+    </w:rPr>
+  </w:style>
+  <w:style w:type="character" w:styleId="ListLabel1219">
+    <w:name w:val="ListLabel 1219"/>
+    <w:qFormat/>
+    <w:rPr>
+      <w:u w:val="none"/>
+    </w:rPr>
+  </w:style>
+  <w:style w:type="character" w:styleId="ListLabel1220">
+    <w:name w:val="ListLabel 1220"/>
+    <w:qFormat/>
+    <w:rPr>
+      <w:u w:val="none"/>
+    </w:rPr>
+  </w:style>
+  <w:style w:type="character" w:styleId="ListLabel1221">
+    <w:name w:val="ListLabel 1221"/>
+    <w:qFormat/>
+    <w:rPr>
+      <w:u w:val="none"/>
+    </w:rPr>
+  </w:style>
+  <w:style w:type="character" w:styleId="ListLabel1222">
+    <w:name w:val="ListLabel 1222"/>
+    <w:qFormat/>
+    <w:rPr>
+      <w:u w:val="none"/>
+    </w:rPr>
+  </w:style>
+  <w:style w:type="character" w:styleId="ListLabel1223">
+    <w:name w:val="ListLabel 1223"/>
+    <w:qFormat/>
+    <w:rPr>
+      <w:u w:val="none"/>
+    </w:rPr>
+  </w:style>
+  <w:style w:type="character" w:styleId="ListLabel1224">
+    <w:name w:val="ListLabel 1224"/>
+    <w:qFormat/>
+    <w:rPr>
+      <w:u w:val="none"/>
+    </w:rPr>
+  </w:style>
+  <w:style w:type="character" w:styleId="ListLabel1225">
+    <w:name w:val="ListLabel 1225"/>
+    <w:qFormat/>
+    <w:rPr>
+      <w:rFonts w:ascii="Times New Roman" w:hAnsi="Times New Roman"/>
+      <w:i w:val="false"/>
+      <w:sz w:val="24"/>
+      <w:u w:val="none"/>
+    </w:rPr>
+  </w:style>
+  <w:style w:type="character" w:styleId="ListLabel1226">
+    <w:name w:val="ListLabel 1226"/>
+    <w:qFormat/>
+    <w:rPr>
+      <w:u w:val="none"/>
+    </w:rPr>
+  </w:style>
+  <w:style w:type="character" w:styleId="ListLabel1227">
+    <w:name w:val="ListLabel 1227"/>
+    <w:qFormat/>
+    <w:rPr>
+      <w:u w:val="none"/>
+    </w:rPr>
+  </w:style>
+  <w:style w:type="character" w:styleId="ListLabel1228">
+    <w:name w:val="ListLabel 1228"/>
+    <w:qFormat/>
+    <w:rPr>
+      <w:u w:val="none"/>
+    </w:rPr>
+  </w:style>
+  <w:style w:type="character" w:styleId="ListLabel1229">
+    <w:name w:val="ListLabel 1229"/>
+    <w:qFormat/>
+    <w:rPr>
+      <w:u w:val="none"/>
+    </w:rPr>
+  </w:style>
+  <w:style w:type="character" w:styleId="ListLabel1230">
+    <w:name w:val="ListLabel 1230"/>
+    <w:qFormat/>
+    <w:rPr>
+      <w:u w:val="none"/>
+    </w:rPr>
+  </w:style>
+  <w:style w:type="character" w:styleId="ListLabel1231">
+    <w:name w:val="ListLabel 1231"/>
+    <w:qFormat/>
+    <w:rPr>
+      <w:u w:val="none"/>
+    </w:rPr>
+  </w:style>
+  <w:style w:type="character" w:styleId="ListLabel1232">
+    <w:name w:val="ListLabel 1232"/>
+    <w:qFormat/>
+    <w:rPr>
+      <w:u w:val="none"/>
+    </w:rPr>
+  </w:style>
+  <w:style w:type="character" w:styleId="ListLabel1233">
+    <w:name w:val="ListLabel 1233"/>
+    <w:qFormat/>
+    <w:rPr>
+      <w:u w:val="none"/>
+    </w:rPr>
+  </w:style>
+  <w:style w:type="character" w:styleId="ListLabel1234">
+    <w:name w:val="ListLabel 1234"/>
+    <w:qFormat/>
+    <w:rPr>
+      <w:rFonts w:eastAsia="Arial" w:cs="Arial"/>
+      <w:b w:val="false"/>
+      <w:i w:val="false"/>
+      <w:sz w:val="24"/>
+      <w:u w:val="none"/>
+    </w:rPr>
+  </w:style>
+  <w:style w:type="character" w:styleId="ListLabel1235">
+    <w:name w:val="ListLabel 1235"/>
+    <w:qFormat/>
+    <w:rPr>
+      <w:u w:val="none"/>
+    </w:rPr>
+  </w:style>
+  <w:style w:type="character" w:styleId="ListLabel1236">
+    <w:name w:val="ListLabel 1236"/>
+    <w:qFormat/>
+    <w:rPr>
+      <w:u w:val="none"/>
+    </w:rPr>
+  </w:style>
+  <w:style w:type="character" w:styleId="ListLabel1237">
+    <w:name w:val="ListLabel 1237"/>
+    <w:qFormat/>
+    <w:rPr>
+      <w:u w:val="none"/>
+    </w:rPr>
+  </w:style>
+  <w:style w:type="character" w:styleId="ListLabel1238">
+    <w:name w:val="ListLabel 1238"/>
+    <w:qFormat/>
+    <w:rPr>
+      <w:u w:val="none"/>
+    </w:rPr>
+  </w:style>
+  <w:style w:type="character" w:styleId="ListLabel1239">
+    <w:name w:val="ListLabel 1239"/>
+    <w:qFormat/>
+    <w:rPr>
+      <w:u w:val="none"/>
+    </w:rPr>
+  </w:style>
+  <w:style w:type="character" w:styleId="ListLabel1240">
+    <w:name w:val="ListLabel 1240"/>
+    <w:qFormat/>
+    <w:rPr>
+      <w:u w:val="none"/>
+    </w:rPr>
+  </w:style>
+  <w:style w:type="character" w:styleId="ListLabel1241">
+    <w:name w:val="ListLabel 1241"/>
+    <w:qFormat/>
+    <w:rPr>
+      <w:u w:val="none"/>
+    </w:rPr>
+  </w:style>
+  <w:style w:type="character" w:styleId="ListLabel1242">
+    <w:name w:val="ListLabel 1242"/>
+    <w:qFormat/>
+    <w:rPr>
+      <w:u w:val="none"/>
+    </w:rPr>
+  </w:style>
+  <w:style w:type="character" w:styleId="ListLabel1243">
+    <w:name w:val="ListLabel 1243"/>
+    <w:qFormat/>
+    <w:rPr>
+      <w:rFonts w:eastAsia="Arial" w:cs="Arial"/>
+      <w:b w:val="false"/>
+      <w:i w:val="false"/>
+      <w:sz w:val="24"/>
+      <w:u w:val="none"/>
+    </w:rPr>
+  </w:style>
+  <w:style w:type="character" w:styleId="ListLabel1244">
+    <w:name w:val="ListLabel 1244"/>
+    <w:qFormat/>
+    <w:rPr>
+      <w:u w:val="none"/>
+    </w:rPr>
+  </w:style>
+  <w:style w:type="character" w:styleId="ListLabel1245">
+    <w:name w:val="ListLabel 1245"/>
+    <w:qFormat/>
+    <w:rPr>
+      <w:u w:val="none"/>
+    </w:rPr>
+  </w:style>
+  <w:style w:type="character" w:styleId="ListLabel1246">
+    <w:name w:val="ListLabel 1246"/>
+    <w:qFormat/>
+    <w:rPr>
+      <w:u w:val="none"/>
+    </w:rPr>
+  </w:style>
+  <w:style w:type="character" w:styleId="ListLabel1247">
+    <w:name w:val="ListLabel 1247"/>
+    <w:qFormat/>
+    <w:rPr>
+      <w:u w:val="none"/>
+    </w:rPr>
+  </w:style>
+  <w:style w:type="character" w:styleId="ListLabel1248">
+    <w:name w:val="ListLabel 1248"/>
+    <w:qFormat/>
+    <w:rPr>
+      <w:u w:val="none"/>
+    </w:rPr>
+  </w:style>
+  <w:style w:type="character" w:styleId="ListLabel1249">
+    <w:name w:val="ListLabel 1249"/>
+    <w:qFormat/>
+    <w:rPr>
+      <w:u w:val="none"/>
+    </w:rPr>
+  </w:style>
+  <w:style w:type="character" w:styleId="ListLabel1250">
+    <w:name w:val="ListLabel 1250"/>
+    <w:qFormat/>
+    <w:rPr>
+      <w:u w:val="none"/>
+    </w:rPr>
+  </w:style>
+  <w:style w:type="character" w:styleId="ListLabel1251">
+    <w:name w:val="ListLabel 1251"/>
+    <w:qFormat/>
+    <w:rPr>
+      <w:u w:val="none"/>
+    </w:rPr>
+  </w:style>
+  <w:style w:type="character" w:styleId="ListLabel1252">
+    <w:name w:val="ListLabel 1252"/>
+    <w:qFormat/>
+    <w:rPr>
+      <w:rFonts w:ascii="Times New Roman" w:hAnsi="Times New Roman"/>
+      <w:sz w:val="24"/>
+      <w:u w:val="none"/>
+    </w:rPr>
+  </w:style>
+  <w:style w:type="character" w:styleId="ListLabel1253">
+    <w:name w:val="ListLabel 1253"/>
+    <w:qFormat/>
+    <w:rPr>
+      <w:u w:val="none"/>
+    </w:rPr>
+  </w:style>
+  <w:style w:type="character" w:styleId="ListLabel1254">
+    <w:name w:val="ListLabel 1254"/>
+    <w:qFormat/>
+    <w:rPr>
+      <w:u w:val="none"/>
+    </w:rPr>
+  </w:style>
+  <w:style w:type="character" w:styleId="ListLabel1255">
+    <w:name w:val="ListLabel 1255"/>
+    <w:qFormat/>
+    <w:rPr>
+      <w:u w:val="none"/>
+    </w:rPr>
+  </w:style>
+  <w:style w:type="character" w:styleId="ListLabel1256">
+    <w:name w:val="ListLabel 1256"/>
+    <w:qFormat/>
+    <w:rPr>
+      <w:u w:val="none"/>
+    </w:rPr>
+  </w:style>
+  <w:style w:type="character" w:styleId="ListLabel1257">
+    <w:name w:val="ListLabel 1257"/>
+    <w:qFormat/>
+    <w:rPr>
+      <w:u w:val="none"/>
+    </w:rPr>
+  </w:style>
+  <w:style w:type="character" w:styleId="ListLabel1258">
+    <w:name w:val="ListLabel 1258"/>
+    <w:qFormat/>
+    <w:rPr>
+      <w:u w:val="none"/>
+    </w:rPr>
+  </w:style>
+  <w:style w:type="character" w:styleId="ListLabel1259">
+    <w:name w:val="ListLabel 1259"/>
+    <w:qFormat/>
+    <w:rPr>
+      <w:u w:val="none"/>
+    </w:rPr>
+  </w:style>
+  <w:style w:type="character" w:styleId="ListLabel1260">
+    <w:name w:val="ListLabel 1260"/>
+    <w:qFormat/>
+    <w:rPr>
+      <w:u w:val="none"/>
+    </w:rPr>
+  </w:style>
+  <w:style w:type="character" w:styleId="ListLabel1261">
+    <w:name w:val="ListLabel 1261"/>
+    <w:qFormat/>
+    <w:rPr>
+      <w:rFonts w:ascii="Times New Roman" w:hAnsi="Times New Roman"/>
+      <w:sz w:val="24"/>
+      <w:szCs w:val="24"/>
+      <w:u w:val="none"/>
+    </w:rPr>
+  </w:style>
+  <w:style w:type="character" w:styleId="ListLabel1262">
+    <w:name w:val="ListLabel 1262"/>
+    <w:qFormat/>
+    <w:rPr>
+      <w:u w:val="none"/>
+    </w:rPr>
+  </w:style>
+  <w:style w:type="character" w:styleId="ListLabel1263">
+    <w:name w:val="ListLabel 1263"/>
+    <w:qFormat/>
+    <w:rPr>
+      <w:u w:val="none"/>
+    </w:rPr>
+  </w:style>
+  <w:style w:type="character" w:styleId="ListLabel1264">
+    <w:name w:val="ListLabel 1264"/>
+    <w:qFormat/>
+    <w:rPr>
+      <w:u w:val="none"/>
+    </w:rPr>
+  </w:style>
+  <w:style w:type="character" w:styleId="ListLabel1265">
+    <w:name w:val="ListLabel 1265"/>
+    <w:qFormat/>
+    <w:rPr>
+      <w:u w:val="none"/>
+    </w:rPr>
+  </w:style>
+  <w:style w:type="character" w:styleId="ListLabel1266">
+    <w:name w:val="ListLabel 1266"/>
+    <w:qFormat/>
+    <w:rPr>
+      <w:u w:val="none"/>
+    </w:rPr>
+  </w:style>
+  <w:style w:type="character" w:styleId="ListLabel1267">
+    <w:name w:val="ListLabel 1267"/>
+    <w:qFormat/>
+    <w:rPr>
+      <w:u w:val="none"/>
+    </w:rPr>
+  </w:style>
+  <w:style w:type="character" w:styleId="ListLabel1268">
+    <w:name w:val="ListLabel 1268"/>
+    <w:qFormat/>
+    <w:rPr>
+      <w:u w:val="none"/>
+    </w:rPr>
+  </w:style>
+  <w:style w:type="character" w:styleId="ListLabel1269">
+    <w:name w:val="ListLabel 1269"/>
+    <w:qFormat/>
+    <w:rPr>
+      <w:u w:val="none"/>
+    </w:rPr>
+  </w:style>
+  <w:style w:type="character" w:styleId="ListLabel1270">
+    <w:name w:val="ListLabel 1270"/>
+    <w:qFormat/>
+    <w:rPr>
+      <w:rFonts w:ascii="Times New Roman" w:hAnsi="Times New Roman"/>
+      <w:sz w:val="24"/>
+      <w:szCs w:val="24"/>
+      <w:u w:val="none"/>
+    </w:rPr>
+  </w:style>
+  <w:style w:type="character" w:styleId="ListLabel1271">
+    <w:name w:val="ListLabel 1271"/>
+    <w:qFormat/>
+    <w:rPr>
+      <w:u w:val="none"/>
+    </w:rPr>
+  </w:style>
+  <w:style w:type="character" w:styleId="ListLabel1272">
+    <w:name w:val="ListLabel 1272"/>
+    <w:qFormat/>
+    <w:rPr>
+      <w:u w:val="none"/>
+    </w:rPr>
+  </w:style>
+  <w:style w:type="character" w:styleId="ListLabel1273">
+    <w:name w:val="ListLabel 1273"/>
+    <w:qFormat/>
+    <w:rPr>
+      <w:u w:val="none"/>
+    </w:rPr>
+  </w:style>
+  <w:style w:type="character" w:styleId="ListLabel1274">
+    <w:name w:val="ListLabel 1274"/>
+    <w:qFormat/>
+    <w:rPr>
+      <w:u w:val="none"/>
+    </w:rPr>
+  </w:style>
+  <w:style w:type="character" w:styleId="ListLabel1275">
+    <w:name w:val="ListLabel 1275"/>
+    <w:qFormat/>
+    <w:rPr>
+      <w:u w:val="none"/>
+    </w:rPr>
+  </w:style>
+  <w:style w:type="character" w:styleId="ListLabel1276">
+    <w:name w:val="ListLabel 1276"/>
+    <w:qFormat/>
+    <w:rPr>
+      <w:u w:val="none"/>
+    </w:rPr>
+  </w:style>
+  <w:style w:type="character" w:styleId="ListLabel1277">
+    <w:name w:val="ListLabel 1277"/>
+    <w:qFormat/>
+    <w:rPr>
+      <w:u w:val="none"/>
+    </w:rPr>
+  </w:style>
+  <w:style w:type="character" w:styleId="ListLabel1278">
+    <w:name w:val="ListLabel 1278"/>
+    <w:qFormat/>
+    <w:rPr>
+      <w:u w:val="none"/>
+    </w:rPr>
+  </w:style>
+  <w:style w:type="character" w:styleId="ListLabel1279">
+    <w:name w:val="ListLabel 1279"/>
+    <w:qFormat/>
+    <w:rPr>
+      <w:rFonts w:eastAsia="Arial" w:cs="Arial"/>
+      <w:b w:val="false"/>
+      <w:i w:val="false"/>
+      <w:sz w:val="24"/>
+      <w:u w:val="none"/>
+    </w:rPr>
+  </w:style>
+  <w:style w:type="character" w:styleId="ListLabel1280">
+    <w:name w:val="ListLabel 1280"/>
+    <w:qFormat/>
+    <w:rPr>
+      <w:u w:val="none"/>
+    </w:rPr>
+  </w:style>
+  <w:style w:type="character" w:styleId="ListLabel1281">
+    <w:name w:val="ListLabel 1281"/>
+    <w:qFormat/>
+    <w:rPr>
+      <w:u w:val="none"/>
+    </w:rPr>
+  </w:style>
+  <w:style w:type="character" w:styleId="ListLabel1282">
+    <w:name w:val="ListLabel 1282"/>
+    <w:qFormat/>
+    <w:rPr>
+      <w:u w:val="none"/>
+    </w:rPr>
+  </w:style>
+  <w:style w:type="character" w:styleId="ListLabel1283">
+    <w:name w:val="ListLabel 1283"/>
+    <w:qFormat/>
+    <w:rPr>
+      <w:u w:val="none"/>
+    </w:rPr>
+  </w:style>
+  <w:style w:type="character" w:styleId="ListLabel1284">
+    <w:name w:val="ListLabel 1284"/>
+    <w:qFormat/>
+    <w:rPr>
+      <w:u w:val="none"/>
+    </w:rPr>
+  </w:style>
+  <w:style w:type="character" w:styleId="ListLabel1285">
+    <w:name w:val="ListLabel 1285"/>
+    <w:qFormat/>
+    <w:rPr>
+      <w:u w:val="none"/>
+    </w:rPr>
+  </w:style>
+  <w:style w:type="character" w:styleId="ListLabel1286">
+    <w:name w:val="ListLabel 1286"/>
+    <w:qFormat/>
+    <w:rPr>
+      <w:u w:val="none"/>
+    </w:rPr>
+  </w:style>
+  <w:style w:type="character" w:styleId="ListLabel1287">
+    <w:name w:val="ListLabel 1287"/>
+    <w:qFormat/>
+    <w:rPr>
+      <w:u w:val="none"/>
+    </w:rPr>
+  </w:style>
+  <w:style w:type="character" w:styleId="ListLabel1288">
+    <w:name w:val="ListLabel 1288"/>
+    <w:qFormat/>
+    <w:rPr>
+      <w:rFonts w:ascii="Times New Roman" w:hAnsi="Times New Roman"/>
+      <w:sz w:val="24"/>
+      <w:u w:val="none"/>
+    </w:rPr>
+  </w:style>
+  <w:style w:type="character" w:styleId="ListLabel1289">
+    <w:name w:val="ListLabel 1289"/>
+    <w:qFormat/>
+    <w:rPr>
+      <w:u w:val="none"/>
+    </w:rPr>
+  </w:style>
+  <w:style w:type="character" w:styleId="ListLabel1290">
+    <w:name w:val="ListLabel 1290"/>
+    <w:qFormat/>
+    <w:rPr>
+      <w:u w:val="none"/>
+    </w:rPr>
+  </w:style>
+  <w:style w:type="character" w:styleId="ListLabel1291">
+    <w:name w:val="ListLabel 1291"/>
+    <w:qFormat/>
+    <w:rPr>
+      <w:u w:val="none"/>
+    </w:rPr>
+  </w:style>
+  <w:style w:type="character" w:styleId="ListLabel1292">
+    <w:name w:val="ListLabel 1292"/>
+    <w:qFormat/>
+    <w:rPr>
+      <w:u w:val="none"/>
+    </w:rPr>
+  </w:style>
+  <w:style w:type="character" w:styleId="ListLabel1293">
+    <w:name w:val="ListLabel 1293"/>
+    <w:qFormat/>
+    <w:rPr>
+      <w:u w:val="none"/>
+    </w:rPr>
+  </w:style>
+  <w:style w:type="character" w:styleId="ListLabel1294">
+    <w:name w:val="ListLabel 1294"/>
+    <w:qFormat/>
+    <w:rPr>
+      <w:u w:val="none"/>
+    </w:rPr>
+  </w:style>
+  <w:style w:type="character" w:styleId="ListLabel1295">
+    <w:name w:val="ListLabel 1295"/>
+    <w:qFormat/>
+    <w:rPr>
+      <w:u w:val="none"/>
+    </w:rPr>
+  </w:style>
+  <w:style w:type="character" w:styleId="ListLabel1296">
+    <w:name w:val="ListLabel 1296"/>
+    <w:qFormat/>
+    <w:rPr>
+      <w:u w:val="none"/>
+    </w:rPr>
+  </w:style>
+  <w:style w:type="character" w:styleId="ListLabel1297">
+    <w:name w:val="ListLabel 1297"/>
+    <w:qFormat/>
+    <w:rPr>
+      <w:rFonts w:eastAsia="Arial" w:cs="Arial"/>
+      <w:b w:val="false"/>
+      <w:i w:val="false"/>
+      <w:sz w:val="24"/>
+      <w:u w:val="none"/>
+    </w:rPr>
+  </w:style>
+  <w:style w:type="character" w:styleId="ListLabel1298">
+    <w:name w:val="ListLabel 1298"/>
+    <w:qFormat/>
+    <w:rPr>
+      <w:u w:val="none"/>
+    </w:rPr>
+  </w:style>
+  <w:style w:type="character" w:styleId="ListLabel1299">
+    <w:name w:val="ListLabel 1299"/>
+    <w:qFormat/>
+    <w:rPr>
+      <w:u w:val="none"/>
+    </w:rPr>
+  </w:style>
+  <w:style w:type="character" w:styleId="ListLabel1300">
+    <w:name w:val="ListLabel 1300"/>
+    <w:qFormat/>
+    <w:rPr>
+      <w:u w:val="none"/>
+    </w:rPr>
+  </w:style>
+  <w:style w:type="character" w:styleId="ListLabel1301">
+    <w:name w:val="ListLabel 1301"/>
+    <w:qFormat/>
+    <w:rPr>
+      <w:u w:val="none"/>
+    </w:rPr>
+  </w:style>
+  <w:style w:type="character" w:styleId="ListLabel1302">
+    <w:name w:val="ListLabel 1302"/>
+    <w:qFormat/>
+    <w:rPr>
+      <w:u w:val="none"/>
+    </w:rPr>
+  </w:style>
+  <w:style w:type="character" w:styleId="ListLabel1303">
+    <w:name w:val="ListLabel 1303"/>
+    <w:qFormat/>
+    <w:rPr>
+      <w:u w:val="none"/>
+    </w:rPr>
+  </w:style>
+  <w:style w:type="character" w:styleId="ListLabel1304">
+    <w:name w:val="ListLabel 1304"/>
+    <w:qFormat/>
+    <w:rPr>
+      <w:u w:val="none"/>
+    </w:rPr>
+  </w:style>
+  <w:style w:type="character" w:styleId="ListLabel1305">
+    <w:name w:val="ListLabel 1305"/>
+    <w:qFormat/>
+    <w:rPr>
+      <w:u w:val="none"/>
+    </w:rPr>
+  </w:style>
+  <w:style w:type="character" w:styleId="ListLabel1306">
+    <w:name w:val="ListLabel 1306"/>
+    <w:qFormat/>
+    <w:rPr>
+      <w:rFonts w:eastAsia="Arial" w:cs="Arial"/>
+      <w:b w:val="false"/>
+      <w:i w:val="false"/>
+      <w:sz w:val="24"/>
+      <w:u w:val="none"/>
+    </w:rPr>
+  </w:style>
+  <w:style w:type="character" w:styleId="ListLabel1307">
+    <w:name w:val="ListLabel 1307"/>
+    <w:qFormat/>
+    <w:rPr>
+      <w:u w:val="none"/>
+    </w:rPr>
+  </w:style>
+  <w:style w:type="character" w:styleId="ListLabel1308">
+    <w:name w:val="ListLabel 1308"/>
+    <w:qFormat/>
+    <w:rPr>
+      <w:u w:val="none"/>
+    </w:rPr>
+  </w:style>
+  <w:style w:type="character" w:styleId="ListLabel1309">
+    <w:name w:val="ListLabel 1309"/>
+    <w:qFormat/>
+    <w:rPr>
+      <w:u w:val="none"/>
+    </w:rPr>
+  </w:style>
+  <w:style w:type="character" w:styleId="ListLabel1310">
+    <w:name w:val="ListLabel 1310"/>
+    <w:qFormat/>
+    <w:rPr>
+      <w:u w:val="none"/>
+    </w:rPr>
+  </w:style>
+  <w:style w:type="character" w:styleId="ListLabel1311">
+    <w:name w:val="ListLabel 1311"/>
+    <w:qFormat/>
+    <w:rPr>
+      <w:u w:val="none"/>
+    </w:rPr>
+  </w:style>
+  <w:style w:type="character" w:styleId="ListLabel1312">
+    <w:name w:val="ListLabel 1312"/>
+    <w:qFormat/>
+    <w:rPr>
+      <w:u w:val="none"/>
+    </w:rPr>
+  </w:style>
+  <w:style w:type="character" w:styleId="ListLabel1313">
+    <w:name w:val="ListLabel 1313"/>
+    <w:qFormat/>
+    <w:rPr>
+      <w:u w:val="none"/>
+    </w:rPr>
+  </w:style>
+  <w:style w:type="character" w:styleId="ListLabel1314">
+    <w:name w:val="ListLabel 1314"/>
+    <w:qFormat/>
+    <w:rPr>
+      <w:u w:val="none"/>
+    </w:rPr>
+  </w:style>
+  <w:style w:type="character" w:styleId="ListLabel1315">
+    <w:name w:val="ListLabel 1315"/>
+    <w:qFormat/>
+    <w:rPr>
+      <w:rFonts w:ascii="Times New Roman" w:hAnsi="Times New Roman"/>
+      <w:i w:val="false"/>
+      <w:sz w:val="24"/>
+      <w:u w:val="none"/>
+    </w:rPr>
+  </w:style>
+  <w:style w:type="character" w:styleId="ListLabel1316">
+    <w:name w:val="ListLabel 1316"/>
+    <w:qFormat/>
+    <w:rPr>
+      <w:u w:val="none"/>
+    </w:rPr>
+  </w:style>
+  <w:style w:type="character" w:styleId="ListLabel1317">
+    <w:name w:val="ListLabel 1317"/>
+    <w:qFormat/>
+    <w:rPr>
+      <w:u w:val="none"/>
+    </w:rPr>
+  </w:style>
+  <w:style w:type="character" w:styleId="ListLabel1318">
+    <w:name w:val="ListLabel 1318"/>
+    <w:qFormat/>
+    <w:rPr>
+      <w:u w:val="none"/>
+    </w:rPr>
+  </w:style>
+  <w:style w:type="character" w:styleId="ListLabel1319">
+    <w:name w:val="ListLabel 1319"/>
+    <w:qFormat/>
+    <w:rPr>
+      <w:u w:val="none"/>
+    </w:rPr>
+  </w:style>
+  <w:style w:type="character" w:styleId="ListLabel1320">
+    <w:name w:val="ListLabel 1320"/>
+    <w:qFormat/>
+    <w:rPr>
+      <w:u w:val="none"/>
+    </w:rPr>
+  </w:style>
+  <w:style w:type="character" w:styleId="ListLabel1321">
+    <w:name w:val="ListLabel 1321"/>
+    <w:qFormat/>
+    <w:rPr>
+      <w:u w:val="none"/>
+    </w:rPr>
+  </w:style>
+  <w:style w:type="character" w:styleId="ListLabel1322">
+    <w:name w:val="ListLabel 1322"/>
+    <w:qFormat/>
+    <w:rPr>
+      <w:u w:val="none"/>
+    </w:rPr>
+  </w:style>
+  <w:style w:type="character" w:styleId="ListLabel1323">
+    <w:name w:val="ListLabel 1323"/>
+    <w:qFormat/>
+    <w:rPr>
+      <w:u w:val="none"/>
+    </w:rPr>
+  </w:style>
+  <w:style w:type="character" w:styleId="ListLabel1324">
+    <w:name w:val="ListLabel 1324"/>
+    <w:qFormat/>
+    <w:rPr>
+      <w:rFonts w:ascii="Times New Roman" w:hAnsi="Times New Roman"/>
+      <w:b/>
+      <w:i w:val="false"/>
+      <w:sz w:val="24"/>
+      <w:u w:val="none"/>
+    </w:rPr>
+  </w:style>
+  <w:style w:type="character" w:styleId="ListLabel1325">
+    <w:name w:val="ListLabel 1325"/>
+    <w:qFormat/>
+    <w:rPr>
+      <w:u w:val="none"/>
+    </w:rPr>
+  </w:style>
+  <w:style w:type="character" w:styleId="ListLabel1326">
+    <w:name w:val="ListLabel 1326"/>
+    <w:qFormat/>
+    <w:rPr>
+      <w:u w:val="none"/>
+    </w:rPr>
+  </w:style>
+  <w:style w:type="character" w:styleId="ListLabel1327">
+    <w:name w:val="ListLabel 1327"/>
+    <w:qFormat/>
+    <w:rPr>
+      <w:u w:val="none"/>
+    </w:rPr>
+  </w:style>
+  <w:style w:type="character" w:styleId="ListLabel1328">
+    <w:name w:val="ListLabel 1328"/>
+    <w:qFormat/>
+    <w:rPr>
+      <w:u w:val="none"/>
+    </w:rPr>
+  </w:style>
+  <w:style w:type="character" w:styleId="ListLabel1329">
+    <w:name w:val="ListLabel 1329"/>
+    <w:qFormat/>
+    <w:rPr>
+      <w:u w:val="none"/>
+    </w:rPr>
+  </w:style>
+  <w:style w:type="character" w:styleId="ListLabel1330">
+    <w:name w:val="ListLabel 1330"/>
+    <w:qFormat/>
+    <w:rPr>
+      <w:u w:val="none"/>
+    </w:rPr>
+  </w:style>
+  <w:style w:type="character" w:styleId="ListLabel1331">
+    <w:name w:val="ListLabel 1331"/>
+    <w:qFormat/>
+    <w:rPr>
+      <w:u w:val="none"/>
+    </w:rPr>
+  </w:style>
+  <w:style w:type="character" w:styleId="ListLabel1332">
+    <w:name w:val="ListLabel 1332"/>
+    <w:qFormat/>
+    <w:rPr>
+      <w:u w:val="none"/>
+    </w:rPr>
+  </w:style>
+  <w:style w:type="character" w:styleId="ListLabel1333">
+    <w:name w:val="ListLabel 1333"/>
+    <w:qFormat/>
+    <w:rPr>
+      <w:rFonts w:eastAsia="Arial" w:cs="Arial"/>
+      <w:b w:val="false"/>
+      <w:i w:val="false"/>
+      <w:sz w:val="24"/>
+      <w:u w:val="none"/>
+    </w:rPr>
+  </w:style>
+  <w:style w:type="character" w:styleId="ListLabel1334">
+    <w:name w:val="ListLabel 1334"/>
+    <w:qFormat/>
+    <w:rPr>
+      <w:u w:val="none"/>
+    </w:rPr>
+  </w:style>
+  <w:style w:type="character" w:styleId="ListLabel1335">
+    <w:name w:val="ListLabel 1335"/>
+    <w:qFormat/>
+    <w:rPr>
+      <w:u w:val="none"/>
+    </w:rPr>
+  </w:style>
+  <w:style w:type="character" w:styleId="ListLabel1336">
+    <w:name w:val="ListLabel 1336"/>
+    <w:qFormat/>
+    <w:rPr>
+      <w:u w:val="none"/>
+    </w:rPr>
+  </w:style>
+  <w:style w:type="character" w:styleId="ListLabel1337">
+    <w:name w:val="ListLabel 1337"/>
+    <w:qFormat/>
+    <w:rPr>
+      <w:u w:val="none"/>
+    </w:rPr>
+  </w:style>
+  <w:style w:type="character" w:styleId="ListLabel1338">
+    <w:name w:val="ListLabel 1338"/>
+    <w:qFormat/>
+    <w:rPr>
+      <w:u w:val="none"/>
+    </w:rPr>
+  </w:style>
+  <w:style w:type="character" w:styleId="ListLabel1339">
+    <w:name w:val="ListLabel 1339"/>
+    <w:qFormat/>
+    <w:rPr>
+      <w:u w:val="none"/>
+    </w:rPr>
+  </w:style>
+  <w:style w:type="character" w:styleId="ListLabel1340">
+    <w:name w:val="ListLabel 1340"/>
+    <w:qFormat/>
+    <w:rPr>
+      <w:u w:val="none"/>
+    </w:rPr>
+  </w:style>
+  <w:style w:type="character" w:styleId="ListLabel1341">
+    <w:name w:val="ListLabel 1341"/>
+    <w:qFormat/>
+    <w:rPr>
+      <w:u w:val="none"/>
+    </w:rPr>
+  </w:style>
+  <w:style w:type="character" w:styleId="ListLabel1342">
+    <w:name w:val="ListLabel 1342"/>
+    <w:qFormat/>
+    <w:rPr>
+      <w:rFonts w:ascii="Times New Roman" w:hAnsi="Times New Roman"/>
+      <w:sz w:val="24"/>
+      <w:u w:val="none"/>
+    </w:rPr>
+  </w:style>
+  <w:style w:type="character" w:styleId="ListLabel1343">
+    <w:name w:val="ListLabel 1343"/>
+    <w:qFormat/>
+    <w:rPr>
+      <w:u w:val="none"/>
+    </w:rPr>
+  </w:style>
+  <w:style w:type="character" w:styleId="ListLabel1344">
+    <w:name w:val="ListLabel 1344"/>
+    <w:qFormat/>
+    <w:rPr>
+      <w:u w:val="none"/>
+    </w:rPr>
+  </w:style>
+  <w:style w:type="character" w:styleId="ListLabel1345">
+    <w:name w:val="ListLabel 1345"/>
+    <w:qFormat/>
+    <w:rPr>
+      <w:u w:val="none"/>
+    </w:rPr>
+  </w:style>
+  <w:style w:type="character" w:styleId="ListLabel1346">
+    <w:name w:val="ListLabel 1346"/>
+    <w:qFormat/>
+    <w:rPr>
+      <w:u w:val="none"/>
+    </w:rPr>
+  </w:style>
+  <w:style w:type="character" w:styleId="ListLabel1347">
+    <w:name w:val="ListLabel 1347"/>
+    <w:qFormat/>
+    <w:rPr>
+      <w:u w:val="none"/>
+    </w:rPr>
+  </w:style>
+  <w:style w:type="character" w:styleId="ListLabel1348">
+    <w:name w:val="ListLabel 1348"/>
+    <w:qFormat/>
+    <w:rPr>
+      <w:u w:val="none"/>
+    </w:rPr>
+  </w:style>
+  <w:style w:type="character" w:styleId="ListLabel1349">
+    <w:name w:val="ListLabel 1349"/>
+    <w:qFormat/>
+    <w:rPr>
+      <w:u w:val="none"/>
+    </w:rPr>
+  </w:style>
+  <w:style w:type="character" w:styleId="ListLabel1350">
+    <w:name w:val="ListLabel 1350"/>
+    <w:qFormat/>
+    <w:rPr>
+      <w:u w:val="none"/>
+    </w:rPr>
+  </w:style>
+  <w:style w:type="character" w:styleId="ListLabel1351">
+    <w:name w:val="ListLabel 1351"/>
+    <w:qFormat/>
+    <w:rPr>
+      <w:rFonts w:ascii="Times New Roman" w:hAnsi="Times New Roman"/>
+      <w:i w:val="false"/>
+      <w:sz w:val="24"/>
+      <w:u w:val="none"/>
+    </w:rPr>
+  </w:style>
+  <w:style w:type="character" w:styleId="ListLabel1352">
+    <w:name w:val="ListLabel 1352"/>
+    <w:qFormat/>
+    <w:rPr>
+      <w:u w:val="none"/>
+    </w:rPr>
+  </w:style>
+  <w:style w:type="character" w:styleId="ListLabel1353">
+    <w:name w:val="ListLabel 1353"/>
+    <w:qFormat/>
+    <w:rPr>
+      <w:u w:val="none"/>
+    </w:rPr>
+  </w:style>
+  <w:style w:type="character" w:styleId="ListLabel1354">
+    <w:name w:val="ListLabel 1354"/>
+    <w:qFormat/>
+    <w:rPr>
+      <w:u w:val="none"/>
+    </w:rPr>
+  </w:style>
+  <w:style w:type="character" w:styleId="ListLabel1355">
+    <w:name w:val="ListLabel 1355"/>
+    <w:qFormat/>
+    <w:rPr>
+      <w:u w:val="none"/>
+    </w:rPr>
+  </w:style>
+  <w:style w:type="character" w:styleId="ListLabel1356">
+    <w:name w:val="ListLabel 1356"/>
+    <w:qFormat/>
+    <w:rPr>
+      <w:u w:val="none"/>
+    </w:rPr>
+  </w:style>
+  <w:style w:type="character" w:styleId="ListLabel1357">
+    <w:name w:val="ListLabel 1357"/>
+    <w:qFormat/>
+    <w:rPr>
+      <w:u w:val="none"/>
+    </w:rPr>
+  </w:style>
+  <w:style w:type="character" w:styleId="ListLabel1358">
+    <w:name w:val="ListLabel 1358"/>
+    <w:qFormat/>
+    <w:rPr>
+      <w:u w:val="none"/>
+    </w:rPr>
+  </w:style>
+  <w:style w:type="character" w:styleId="ListLabel1359">
+    <w:name w:val="ListLabel 1359"/>
+    <w:qFormat/>
+    <w:rPr>
+      <w:u w:val="none"/>
+    </w:rPr>
+  </w:style>
+  <w:style w:type="character" w:styleId="ListLabel1360">
+    <w:name w:val="ListLabel 1360"/>
+    <w:qFormat/>
+    <w:rPr>
+      <w:rFonts w:eastAsia="Arial" w:cs="Arial"/>
+      <w:b w:val="false"/>
+      <w:i w:val="false"/>
+      <w:sz w:val="24"/>
+      <w:u w:val="none"/>
+    </w:rPr>
+  </w:style>
+  <w:style w:type="character" w:styleId="ListLabel1361">
+    <w:name w:val="ListLabel 1361"/>
+    <w:qFormat/>
+    <w:rPr>
+      <w:u w:val="none"/>
+    </w:rPr>
+  </w:style>
+  <w:style w:type="character" w:styleId="ListLabel1362">
+    <w:name w:val="ListLabel 1362"/>
+    <w:qFormat/>
+    <w:rPr>
+      <w:u w:val="none"/>
+    </w:rPr>
+  </w:style>
+  <w:style w:type="character" w:styleId="ListLabel1363">
+    <w:name w:val="ListLabel 1363"/>
+    <w:qFormat/>
+    <w:rPr>
+      <w:u w:val="none"/>
+    </w:rPr>
+  </w:style>
+  <w:style w:type="character" w:styleId="ListLabel1364">
+    <w:name w:val="ListLabel 1364"/>
+    <w:qFormat/>
+    <w:rPr>
+      <w:u w:val="none"/>
+    </w:rPr>
+  </w:style>
+  <w:style w:type="character" w:styleId="ListLabel1365">
+    <w:name w:val="ListLabel 1365"/>
+    <w:qFormat/>
+    <w:rPr>
+      <w:u w:val="none"/>
+    </w:rPr>
+  </w:style>
+  <w:style w:type="character" w:styleId="ListLabel1366">
+    <w:name w:val="ListLabel 1366"/>
+    <w:qFormat/>
+    <w:rPr>
+      <w:u w:val="none"/>
+    </w:rPr>
+  </w:style>
+  <w:style w:type="character" w:styleId="ListLabel1367">
+    <w:name w:val="ListLabel 1367"/>
+    <w:qFormat/>
+    <w:rPr>
+      <w:u w:val="none"/>
+    </w:rPr>
+  </w:style>
+  <w:style w:type="character" w:styleId="ListLabel1368">
+    <w:name w:val="ListLabel 1368"/>
+    <w:qFormat/>
+    <w:rPr>
+      <w:u w:val="none"/>
+    </w:rPr>
+  </w:style>
+  <w:style w:type="character" w:styleId="ListLabel1369">
+    <w:name w:val="ListLabel 1369"/>
+    <w:qFormat/>
+    <w:rPr>
+      <w:rFonts w:eastAsia="Arial" w:cs="Arial"/>
+      <w:b w:val="false"/>
+      <w:i w:val="false"/>
+      <w:sz w:val="24"/>
+      <w:u w:val="none"/>
+    </w:rPr>
+  </w:style>
+  <w:style w:type="character" w:styleId="ListLabel1370">
+    <w:name w:val="ListLabel 1370"/>
+    <w:qFormat/>
+    <w:rPr>
+      <w:u w:val="none"/>
+    </w:rPr>
+  </w:style>
+  <w:style w:type="character" w:styleId="ListLabel1371">
+    <w:name w:val="ListLabel 1371"/>
+    <w:qFormat/>
+    <w:rPr>
+      <w:u w:val="none"/>
+    </w:rPr>
+  </w:style>
+  <w:style w:type="character" w:styleId="ListLabel1372">
+    <w:name w:val="ListLabel 1372"/>
+    <w:qFormat/>
+    <w:rPr>
+      <w:u w:val="none"/>
+    </w:rPr>
+  </w:style>
+  <w:style w:type="character" w:styleId="ListLabel1373">
+    <w:name w:val="ListLabel 1373"/>
+    <w:qFormat/>
+    <w:rPr>
+      <w:u w:val="none"/>
+    </w:rPr>
+  </w:style>
+  <w:style w:type="character" w:styleId="ListLabel1374">
+    <w:name w:val="ListLabel 1374"/>
+    <w:qFormat/>
+    <w:rPr>
+      <w:u w:val="none"/>
+    </w:rPr>
+  </w:style>
+  <w:style w:type="character" w:styleId="ListLabel1375">
+    <w:name w:val="ListLabel 1375"/>
+    <w:qFormat/>
+    <w:rPr>
+      <w:u w:val="none"/>
+    </w:rPr>
+  </w:style>
+  <w:style w:type="character" w:styleId="ListLabel1376">
+    <w:name w:val="ListLabel 1376"/>
+    <w:qFormat/>
+    <w:rPr>
+      <w:u w:val="none"/>
+    </w:rPr>
+  </w:style>
+  <w:style w:type="character" w:styleId="ListLabel1377">
+    <w:name w:val="ListLabel 1377"/>
+    <w:qFormat/>
+    <w:rPr>
+      <w:u w:val="none"/>
+    </w:rPr>
+  </w:style>
+  <w:style w:type="character" w:styleId="ListLabel1378">
+    <w:name w:val="ListLabel 1378"/>
+    <w:qFormat/>
+    <w:rPr>
+      <w:rFonts w:ascii="Times New Roman" w:hAnsi="Times New Roman"/>
+      <w:sz w:val="24"/>
+      <w:u w:val="none"/>
+    </w:rPr>
+  </w:style>
+  <w:style w:type="character" w:styleId="ListLabel1379">
+    <w:name w:val="ListLabel 1379"/>
+    <w:qFormat/>
+    <w:rPr>
+      <w:u w:val="none"/>
+    </w:rPr>
+  </w:style>
+  <w:style w:type="character" w:styleId="ListLabel1380">
+    <w:name w:val="ListLabel 1380"/>
+    <w:qFormat/>
+    <w:rPr>
+      <w:u w:val="none"/>
+    </w:rPr>
+  </w:style>
+  <w:style w:type="character" w:styleId="ListLabel1381">
+    <w:name w:val="ListLabel 1381"/>
+    <w:qFormat/>
+    <w:rPr>
+      <w:u w:val="none"/>
+    </w:rPr>
+  </w:style>
+  <w:style w:type="character" w:styleId="ListLabel1382">
+    <w:name w:val="ListLabel 1382"/>
+    <w:qFormat/>
+    <w:rPr>
+      <w:u w:val="none"/>
+    </w:rPr>
+  </w:style>
+  <w:style w:type="character" w:styleId="ListLabel1383">
+    <w:name w:val="ListLabel 1383"/>
+    <w:qFormat/>
+    <w:rPr>
+      <w:u w:val="none"/>
+    </w:rPr>
+  </w:style>
+  <w:style w:type="character" w:styleId="ListLabel1384">
+    <w:name w:val="ListLabel 1384"/>
+    <w:qFormat/>
+    <w:rPr>
+      <w:u w:val="none"/>
+    </w:rPr>
+  </w:style>
+  <w:style w:type="character" w:styleId="ListLabel1385">
+    <w:name w:val="ListLabel 1385"/>
+    <w:qFormat/>
+    <w:rPr>
+      <w:u w:val="none"/>
+    </w:rPr>
+  </w:style>
+  <w:style w:type="character" w:styleId="ListLabel1386">
+    <w:name w:val="ListLabel 1386"/>
+    <w:qFormat/>
+    <w:rPr>
+      <w:u w:val="none"/>
+    </w:rPr>
+  </w:style>
+  <w:style w:type="character" w:styleId="ListLabel1387">
+    <w:name w:val="ListLabel 1387"/>
+    <w:qFormat/>
+    <w:rPr>
+      <w:rFonts w:ascii="Times New Roman" w:hAnsi="Times New Roman"/>
+      <w:i w:val="false"/>
+      <w:sz w:val="24"/>
+      <w:u w:val="none"/>
+    </w:rPr>
+  </w:style>
+  <w:style w:type="character" w:styleId="ListLabel1388">
+    <w:name w:val="ListLabel 1388"/>
+    <w:qFormat/>
+    <w:rPr>
+      <w:u w:val="none"/>
+    </w:rPr>
+  </w:style>
+  <w:style w:type="character" w:styleId="ListLabel1389">
+    <w:name w:val="ListLabel 1389"/>
+    <w:qFormat/>
+    <w:rPr>
+      <w:u w:val="none"/>
+    </w:rPr>
+  </w:style>
+  <w:style w:type="character" w:styleId="ListLabel1390">
+    <w:name w:val="ListLabel 1390"/>
+    <w:qFormat/>
+    <w:rPr>
+      <w:u w:val="none"/>
+    </w:rPr>
+  </w:style>
+  <w:style w:type="character" w:styleId="ListLabel1391">
+    <w:name w:val="ListLabel 1391"/>
+    <w:qFormat/>
+    <w:rPr>
+      <w:u w:val="none"/>
+    </w:rPr>
+  </w:style>
+  <w:style w:type="character" w:styleId="ListLabel1392">
+    <w:name w:val="ListLabel 1392"/>
+    <w:qFormat/>
+    <w:rPr>
+      <w:u w:val="none"/>
+    </w:rPr>
+  </w:style>
+  <w:style w:type="character" w:styleId="ListLabel1393">
+    <w:name w:val="ListLabel 1393"/>
+    <w:qFormat/>
+    <w:rPr>
+      <w:u w:val="none"/>
+    </w:rPr>
+  </w:style>
+  <w:style w:type="character" w:styleId="ListLabel1394">
+    <w:name w:val="ListLabel 1394"/>
+    <w:qFormat/>
+    <w:rPr>
+      <w:u w:val="none"/>
+    </w:rPr>
+  </w:style>
+  <w:style w:type="character" w:styleId="ListLabel1395">
+    <w:name w:val="ListLabel 1395"/>
+    <w:qFormat/>
+    <w:rPr>
+      <w:u w:val="none"/>
+    </w:rPr>
+  </w:style>
   <w:style w:type="paragraph" w:styleId="Heading">
     <w:name w:val="Heading"/>
     <w:basedOn w:val="Normal"/>

</xml_diff>

<commit_message>
Add contract end date in template
</commit_message>
<xml_diff>
--- a/registry/templates/paper0000001.docx
+++ b/registry/templates/paper0000001.docx
@@ -54,8 +54,18 @@
         </w:rPr>
         <w:t xml:space="preserve">м. Київ                                                                   </w:t>
         <w:tab/>
-        <w:t xml:space="preserve">      {{contract.dateSigned|format_date|default(’”__” ________ 20__ року’)}}</w:t>
+        <w:t xml:space="preserve">      </w:t>
       </w:r>
+      <w:bookmarkStart w:id="0" w:name="__DdeLink__375_3985221393"/>
+      <w:r>
+        <w:rPr>
+          <w:rFonts w:eastAsia="Times New Roman" w:cs="Times New Roman" w:ascii="Times New Roman" w:hAnsi="Times New Roman"/>
+          <w:sz w:val="24"/>
+          <w:szCs w:val="24"/>
+        </w:rPr>
+        <w:t>{{contract.dateSigned|format_date|default(’”__” ________ 20__ року’)}}</w:t>
+      </w:r>
+      <w:bookmarkEnd w:id="0"/>
     </w:p>
     <w:p>
       <w:pPr>
@@ -173,7 +183,7 @@
         </w:rPr>
         <w:t>{{contract.suppliers[0].name|default(“</w:t>
       </w:r>
-      <w:bookmarkStart w:id="0" w:name="__DdeLink__1576_2887957235"/>
+      <w:bookmarkStart w:id="1" w:name="__DdeLink__1576_2887957235"/>
       <w:r>
         <w:rPr>
           <w:rFonts w:eastAsia="Times New Roman" w:cs="Times New Roman" w:ascii="Times New Roman" w:hAnsi="Times New Roman"/>
@@ -183,7 +193,7 @@
         </w:rPr>
         <w:t>____________________</w:t>
       </w:r>
-      <w:bookmarkEnd w:id="0"/>
+      <w:bookmarkEnd w:id="1"/>
       <w:r>
         <w:rPr>
           <w:rFonts w:eastAsia="Times New Roman" w:cs="Times New Roman" w:ascii="Times New Roman" w:hAnsi="Times New Roman"/>
@@ -2931,11 +2941,7 @@
         <w:pStyle w:val="LOnormal"/>
         <w:ind w:firstLine="566"/>
         <w:jc w:val="both"/>
-        <w:rPr>
-          <w:rFonts w:ascii="Times New Roman" w:hAnsi="Times New Roman" w:eastAsia="Times New Roman" w:cs="Times New Roman"/>
-          <w:sz w:val="24"/>
-          <w:szCs w:val="24"/>
-        </w:rPr>
+        <w:rPr/>
       </w:pPr>
       <w:r>
         <w:rPr>
@@ -2943,7 +2949,23 @@
           <w:sz w:val="24"/>
           <w:szCs w:val="24"/>
         </w:rPr>
-        <w:t>10.1 Цей Договір набирає чинності з моменту підписання Сторонами, скріплення печатками Сторін і діє до 31 грудня 2019 року включно, але в будь-якому випадку до повного виконання Сторонами своїх зобов’язань в частині розрахунків.</w:t>
+        <w:t>10.1 Цей Договір набирає чинності з моменту підписання Сторонами, скріплення печатками Сторін і діє до {{contract.</w:t>
+      </w:r>
+      <w:r>
+        <w:rPr>
+          <w:rFonts w:eastAsia="Times New Roman" w:cs="Times New Roman" w:ascii="Times New Roman" w:hAnsi="Times New Roman"/>
+          <w:sz w:val="24"/>
+          <w:szCs w:val="24"/>
+        </w:rPr>
+        <w:t>period.endDate</w:t>
+      </w:r>
+      <w:r>
+        <w:rPr>
+          <w:rFonts w:eastAsia="Times New Roman" w:cs="Times New Roman" w:ascii="Times New Roman" w:hAnsi="Times New Roman"/>
+          <w:sz w:val="24"/>
+          <w:szCs w:val="24"/>
+        </w:rPr>
+        <w:t>|format_date|default(’”__” ________ 20__ року’)}} включно, але в будь-якому випадку до повного виконання Сторонами своїх зобов’язань в частині розрахунків.</w:t>
       </w:r>
     </w:p>
     <w:p>
@@ -2957,8 +2979,8 @@
           <w:szCs w:val="24"/>
         </w:rPr>
       </w:pPr>
-      <w:bookmarkStart w:id="1" w:name="_gjdgxs"/>
-      <w:bookmarkEnd w:id="1"/>
+      <w:bookmarkStart w:id="2" w:name="_gjdgxs"/>
+      <w:bookmarkEnd w:id="2"/>
       <w:r>
         <w:rPr>
           <w:rFonts w:eastAsia="Times New Roman" w:cs="Times New Roman" w:ascii="Times New Roman" w:hAnsi="Times New Roman"/>
@@ -4107,12 +4129,12 @@
       </w:tblPr>
       <w:tblGrid>
         <w:gridCol w:w="1455"/>
-        <w:gridCol w:w="1452"/>
+        <w:gridCol w:w="1450"/>
         <w:gridCol w:w="1454"/>
         <w:gridCol w:w="1453"/>
         <w:gridCol w:w="1454"/>
         <w:gridCol w:w="1454"/>
-        <w:gridCol w:w="223"/>
+        <w:gridCol w:w="225"/>
         <w:gridCol w:w="1244"/>
       </w:tblGrid>
       <w:tr>
@@ -4160,7 +4182,7 @@
         </w:tc>
         <w:tc>
           <w:tcPr>
-            <w:tcW w:w="1452" w:type="dxa"/>
+            <w:tcW w:w="1450" w:type="dxa"/>
             <w:tcBorders>
               <w:top w:val="single" w:sz="8" w:space="0" w:color="000000"/>
               <w:left w:val="single" w:sz="6" w:space="0" w:color="000000"/>
@@ -4375,7 +4397,7 @@
         </w:tc>
         <w:tc>
           <w:tcPr>
-            <w:tcW w:w="1467" w:type="dxa"/>
+            <w:tcW w:w="1469" w:type="dxa"/>
             <w:gridSpan w:val="2"/>
             <w:tcBorders>
               <w:top w:val="single" w:sz="8" w:space="0" w:color="000000"/>
@@ -4491,7 +4513,7 @@
         </w:tc>
         <w:tc>
           <w:tcPr>
-            <w:tcW w:w="1452" w:type="dxa"/>
+            <w:tcW w:w="1450" w:type="dxa"/>
             <w:tcBorders>
               <w:top w:val="single" w:sz="6" w:space="0" w:color="000000"/>
               <w:left w:val="single" w:sz="6" w:space="0" w:color="000000"/>
@@ -4649,7 +4671,7 @@
         </w:tc>
         <w:tc>
           <w:tcPr>
-            <w:tcW w:w="1467" w:type="dxa"/>
+            <w:tcW w:w="1469" w:type="dxa"/>
             <w:gridSpan w:val="2"/>
             <w:tcBorders>
               <w:top w:val="single" w:sz="6" w:space="0" w:color="000000"/>
@@ -5129,8 +5151,8 @@
           <w:rFonts w:ascii="Liberation Serif" w:hAnsi="Liberation Serif" w:eastAsia="Liberation Serif" w:cs="Liberation Serif"/>
         </w:rPr>
       </w:pPr>
-      <w:bookmarkStart w:id="2" w:name="_3dy6vkm"/>
-      <w:bookmarkEnd w:id="2"/>
+      <w:bookmarkStart w:id="3" w:name="_3dy6vkm"/>
+      <w:bookmarkEnd w:id="3"/>
       <w:r>
         <w:rPr>
           <w:rFonts w:eastAsia="Times New Roman" w:cs="Times New Roman" w:ascii="Times New Roman" w:hAnsi="Times New Roman"/>
@@ -21524,6 +21546,2053 @@
       <w:u w:val="none"/>
     </w:rPr>
   </w:style>
+  <w:style w:type="character" w:styleId="ListLabel1396">
+    <w:name w:val="ListLabel 1396"/>
+    <w:qFormat/>
+    <w:rPr>
+      <w:rFonts w:ascii="Times New Roman" w:hAnsi="Times New Roman"/>
+      <w:sz w:val="24"/>
+      <w:u w:val="none"/>
+    </w:rPr>
+  </w:style>
+  <w:style w:type="character" w:styleId="ListLabel1397">
+    <w:name w:val="ListLabel 1397"/>
+    <w:qFormat/>
+    <w:rPr>
+      <w:u w:val="none"/>
+    </w:rPr>
+  </w:style>
+  <w:style w:type="character" w:styleId="ListLabel1398">
+    <w:name w:val="ListLabel 1398"/>
+    <w:qFormat/>
+    <w:rPr>
+      <w:u w:val="none"/>
+    </w:rPr>
+  </w:style>
+  <w:style w:type="character" w:styleId="ListLabel1399">
+    <w:name w:val="ListLabel 1399"/>
+    <w:qFormat/>
+    <w:rPr>
+      <w:u w:val="none"/>
+    </w:rPr>
+  </w:style>
+  <w:style w:type="character" w:styleId="ListLabel1400">
+    <w:name w:val="ListLabel 1400"/>
+    <w:qFormat/>
+    <w:rPr>
+      <w:u w:val="none"/>
+    </w:rPr>
+  </w:style>
+  <w:style w:type="character" w:styleId="ListLabel1401">
+    <w:name w:val="ListLabel 1401"/>
+    <w:qFormat/>
+    <w:rPr>
+      <w:u w:val="none"/>
+    </w:rPr>
+  </w:style>
+  <w:style w:type="character" w:styleId="ListLabel1402">
+    <w:name w:val="ListLabel 1402"/>
+    <w:qFormat/>
+    <w:rPr>
+      <w:u w:val="none"/>
+    </w:rPr>
+  </w:style>
+  <w:style w:type="character" w:styleId="ListLabel1403">
+    <w:name w:val="ListLabel 1403"/>
+    <w:qFormat/>
+    <w:rPr>
+      <w:u w:val="none"/>
+    </w:rPr>
+  </w:style>
+  <w:style w:type="character" w:styleId="ListLabel1404">
+    <w:name w:val="ListLabel 1404"/>
+    <w:qFormat/>
+    <w:rPr>
+      <w:u w:val="none"/>
+    </w:rPr>
+  </w:style>
+  <w:style w:type="character" w:styleId="ListLabel1405">
+    <w:name w:val="ListLabel 1405"/>
+    <w:qFormat/>
+    <w:rPr>
+      <w:sz w:val="24"/>
+      <w:u w:val="none"/>
+    </w:rPr>
+  </w:style>
+  <w:style w:type="character" w:styleId="ListLabel1406">
+    <w:name w:val="ListLabel 1406"/>
+    <w:qFormat/>
+    <w:rPr>
+      <w:u w:val="none"/>
+    </w:rPr>
+  </w:style>
+  <w:style w:type="character" w:styleId="ListLabel1407">
+    <w:name w:val="ListLabel 1407"/>
+    <w:qFormat/>
+    <w:rPr>
+      <w:u w:val="none"/>
+    </w:rPr>
+  </w:style>
+  <w:style w:type="character" w:styleId="ListLabel1408">
+    <w:name w:val="ListLabel 1408"/>
+    <w:qFormat/>
+    <w:rPr>
+      <w:u w:val="none"/>
+    </w:rPr>
+  </w:style>
+  <w:style w:type="character" w:styleId="ListLabel1409">
+    <w:name w:val="ListLabel 1409"/>
+    <w:qFormat/>
+    <w:rPr>
+      <w:u w:val="none"/>
+    </w:rPr>
+  </w:style>
+  <w:style w:type="character" w:styleId="ListLabel1410">
+    <w:name w:val="ListLabel 1410"/>
+    <w:qFormat/>
+    <w:rPr>
+      <w:u w:val="none"/>
+    </w:rPr>
+  </w:style>
+  <w:style w:type="character" w:styleId="ListLabel1411">
+    <w:name w:val="ListLabel 1411"/>
+    <w:qFormat/>
+    <w:rPr>
+      <w:u w:val="none"/>
+    </w:rPr>
+  </w:style>
+  <w:style w:type="character" w:styleId="ListLabel1412">
+    <w:name w:val="ListLabel 1412"/>
+    <w:qFormat/>
+    <w:rPr>
+      <w:u w:val="none"/>
+    </w:rPr>
+  </w:style>
+  <w:style w:type="character" w:styleId="ListLabel1413">
+    <w:name w:val="ListLabel 1413"/>
+    <w:qFormat/>
+    <w:rPr>
+      <w:u w:val="none"/>
+    </w:rPr>
+  </w:style>
+  <w:style w:type="character" w:styleId="ListLabel1414">
+    <w:name w:val="ListLabel 1414"/>
+    <w:qFormat/>
+    <w:rPr>
+      <w:rFonts w:ascii="Times New Roman" w:hAnsi="Times New Roman"/>
+      <w:sz w:val="24"/>
+      <w:szCs w:val="24"/>
+      <w:u w:val="none"/>
+    </w:rPr>
+  </w:style>
+  <w:style w:type="character" w:styleId="ListLabel1415">
+    <w:name w:val="ListLabel 1415"/>
+    <w:qFormat/>
+    <w:rPr>
+      <w:u w:val="none"/>
+    </w:rPr>
+  </w:style>
+  <w:style w:type="character" w:styleId="ListLabel1416">
+    <w:name w:val="ListLabel 1416"/>
+    <w:qFormat/>
+    <w:rPr>
+      <w:u w:val="none"/>
+    </w:rPr>
+  </w:style>
+  <w:style w:type="character" w:styleId="ListLabel1417">
+    <w:name w:val="ListLabel 1417"/>
+    <w:qFormat/>
+    <w:rPr>
+      <w:u w:val="none"/>
+    </w:rPr>
+  </w:style>
+  <w:style w:type="character" w:styleId="ListLabel1418">
+    <w:name w:val="ListLabel 1418"/>
+    <w:qFormat/>
+    <w:rPr>
+      <w:u w:val="none"/>
+    </w:rPr>
+  </w:style>
+  <w:style w:type="character" w:styleId="ListLabel1419">
+    <w:name w:val="ListLabel 1419"/>
+    <w:qFormat/>
+    <w:rPr>
+      <w:u w:val="none"/>
+    </w:rPr>
+  </w:style>
+  <w:style w:type="character" w:styleId="ListLabel1420">
+    <w:name w:val="ListLabel 1420"/>
+    <w:qFormat/>
+    <w:rPr>
+      <w:u w:val="none"/>
+    </w:rPr>
+  </w:style>
+  <w:style w:type="character" w:styleId="ListLabel1421">
+    <w:name w:val="ListLabel 1421"/>
+    <w:qFormat/>
+    <w:rPr>
+      <w:u w:val="none"/>
+    </w:rPr>
+  </w:style>
+  <w:style w:type="character" w:styleId="ListLabel1422">
+    <w:name w:val="ListLabel 1422"/>
+    <w:qFormat/>
+    <w:rPr>
+      <w:u w:val="none"/>
+    </w:rPr>
+  </w:style>
+  <w:style w:type="character" w:styleId="ListLabel1423">
+    <w:name w:val="ListLabel 1423"/>
+    <w:qFormat/>
+    <w:rPr>
+      <w:rFonts w:ascii="Times New Roman" w:hAnsi="Times New Roman"/>
+      <w:sz w:val="24"/>
+      <w:u w:val="none"/>
+    </w:rPr>
+  </w:style>
+  <w:style w:type="character" w:styleId="ListLabel1424">
+    <w:name w:val="ListLabel 1424"/>
+    <w:qFormat/>
+    <w:rPr>
+      <w:u w:val="none"/>
+    </w:rPr>
+  </w:style>
+  <w:style w:type="character" w:styleId="ListLabel1425">
+    <w:name w:val="ListLabel 1425"/>
+    <w:qFormat/>
+    <w:rPr>
+      <w:u w:val="none"/>
+    </w:rPr>
+  </w:style>
+  <w:style w:type="character" w:styleId="ListLabel1426">
+    <w:name w:val="ListLabel 1426"/>
+    <w:qFormat/>
+    <w:rPr>
+      <w:u w:val="none"/>
+    </w:rPr>
+  </w:style>
+  <w:style w:type="character" w:styleId="ListLabel1427">
+    <w:name w:val="ListLabel 1427"/>
+    <w:qFormat/>
+    <w:rPr>
+      <w:u w:val="none"/>
+    </w:rPr>
+  </w:style>
+  <w:style w:type="character" w:styleId="ListLabel1428">
+    <w:name w:val="ListLabel 1428"/>
+    <w:qFormat/>
+    <w:rPr>
+      <w:u w:val="none"/>
+    </w:rPr>
+  </w:style>
+  <w:style w:type="character" w:styleId="ListLabel1429">
+    <w:name w:val="ListLabel 1429"/>
+    <w:qFormat/>
+    <w:rPr>
+      <w:u w:val="none"/>
+    </w:rPr>
+  </w:style>
+  <w:style w:type="character" w:styleId="ListLabel1430">
+    <w:name w:val="ListLabel 1430"/>
+    <w:qFormat/>
+    <w:rPr>
+      <w:u w:val="none"/>
+    </w:rPr>
+  </w:style>
+  <w:style w:type="character" w:styleId="ListLabel1431">
+    <w:name w:val="ListLabel 1431"/>
+    <w:qFormat/>
+    <w:rPr>
+      <w:u w:val="none"/>
+    </w:rPr>
+  </w:style>
+  <w:style w:type="character" w:styleId="ListLabel1432">
+    <w:name w:val="ListLabel 1432"/>
+    <w:qFormat/>
+    <w:rPr>
+      <w:sz w:val="24"/>
+      <w:u w:val="none"/>
+    </w:rPr>
+  </w:style>
+  <w:style w:type="character" w:styleId="ListLabel1433">
+    <w:name w:val="ListLabel 1433"/>
+    <w:qFormat/>
+    <w:rPr>
+      <w:u w:val="none"/>
+    </w:rPr>
+  </w:style>
+  <w:style w:type="character" w:styleId="ListLabel1434">
+    <w:name w:val="ListLabel 1434"/>
+    <w:qFormat/>
+    <w:rPr>
+      <w:u w:val="none"/>
+    </w:rPr>
+  </w:style>
+  <w:style w:type="character" w:styleId="ListLabel1435">
+    <w:name w:val="ListLabel 1435"/>
+    <w:qFormat/>
+    <w:rPr>
+      <w:u w:val="none"/>
+    </w:rPr>
+  </w:style>
+  <w:style w:type="character" w:styleId="ListLabel1436">
+    <w:name w:val="ListLabel 1436"/>
+    <w:qFormat/>
+    <w:rPr>
+      <w:u w:val="none"/>
+    </w:rPr>
+  </w:style>
+  <w:style w:type="character" w:styleId="ListLabel1437">
+    <w:name w:val="ListLabel 1437"/>
+    <w:qFormat/>
+    <w:rPr>
+      <w:u w:val="none"/>
+    </w:rPr>
+  </w:style>
+  <w:style w:type="character" w:styleId="ListLabel1438">
+    <w:name w:val="ListLabel 1438"/>
+    <w:qFormat/>
+    <w:rPr>
+      <w:u w:val="none"/>
+    </w:rPr>
+  </w:style>
+  <w:style w:type="character" w:styleId="ListLabel1439">
+    <w:name w:val="ListLabel 1439"/>
+    <w:qFormat/>
+    <w:rPr>
+      <w:u w:val="none"/>
+    </w:rPr>
+  </w:style>
+  <w:style w:type="character" w:styleId="ListLabel1440">
+    <w:name w:val="ListLabel 1440"/>
+    <w:qFormat/>
+    <w:rPr>
+      <w:u w:val="none"/>
+    </w:rPr>
+  </w:style>
+  <w:style w:type="character" w:styleId="ListLabel1441">
+    <w:name w:val="ListLabel 1441"/>
+    <w:qFormat/>
+    <w:rPr>
+      <w:rFonts w:ascii="Times New Roman" w:hAnsi="Times New Roman"/>
+      <w:i w:val="false"/>
+      <w:sz w:val="24"/>
+      <w:u w:val="none"/>
+    </w:rPr>
+  </w:style>
+  <w:style w:type="character" w:styleId="ListLabel1442">
+    <w:name w:val="ListLabel 1442"/>
+    <w:qFormat/>
+    <w:rPr>
+      <w:u w:val="none"/>
+    </w:rPr>
+  </w:style>
+  <w:style w:type="character" w:styleId="ListLabel1443">
+    <w:name w:val="ListLabel 1443"/>
+    <w:qFormat/>
+    <w:rPr>
+      <w:u w:val="none"/>
+    </w:rPr>
+  </w:style>
+  <w:style w:type="character" w:styleId="ListLabel1444">
+    <w:name w:val="ListLabel 1444"/>
+    <w:qFormat/>
+    <w:rPr>
+      <w:u w:val="none"/>
+    </w:rPr>
+  </w:style>
+  <w:style w:type="character" w:styleId="ListLabel1445">
+    <w:name w:val="ListLabel 1445"/>
+    <w:qFormat/>
+    <w:rPr>
+      <w:u w:val="none"/>
+    </w:rPr>
+  </w:style>
+  <w:style w:type="character" w:styleId="ListLabel1446">
+    <w:name w:val="ListLabel 1446"/>
+    <w:qFormat/>
+    <w:rPr>
+      <w:u w:val="none"/>
+    </w:rPr>
+  </w:style>
+  <w:style w:type="character" w:styleId="ListLabel1447">
+    <w:name w:val="ListLabel 1447"/>
+    <w:qFormat/>
+    <w:rPr>
+      <w:u w:val="none"/>
+    </w:rPr>
+  </w:style>
+  <w:style w:type="character" w:styleId="ListLabel1448">
+    <w:name w:val="ListLabel 1448"/>
+    <w:qFormat/>
+    <w:rPr>
+      <w:u w:val="none"/>
+    </w:rPr>
+  </w:style>
+  <w:style w:type="character" w:styleId="ListLabel1449">
+    <w:name w:val="ListLabel 1449"/>
+    <w:qFormat/>
+    <w:rPr>
+      <w:u w:val="none"/>
+    </w:rPr>
+  </w:style>
+  <w:style w:type="character" w:styleId="ListLabel1450">
+    <w:name w:val="ListLabel 1450"/>
+    <w:qFormat/>
+    <w:rPr>
+      <w:rFonts w:ascii="Times New Roman" w:hAnsi="Times New Roman"/>
+      <w:i w:val="false"/>
+      <w:sz w:val="24"/>
+      <w:u w:val="none"/>
+    </w:rPr>
+  </w:style>
+  <w:style w:type="character" w:styleId="ListLabel1451">
+    <w:name w:val="ListLabel 1451"/>
+    <w:qFormat/>
+    <w:rPr>
+      <w:u w:val="none"/>
+    </w:rPr>
+  </w:style>
+  <w:style w:type="character" w:styleId="ListLabel1452">
+    <w:name w:val="ListLabel 1452"/>
+    <w:qFormat/>
+    <w:rPr>
+      <w:u w:val="none"/>
+    </w:rPr>
+  </w:style>
+  <w:style w:type="character" w:styleId="ListLabel1453">
+    <w:name w:val="ListLabel 1453"/>
+    <w:qFormat/>
+    <w:rPr>
+      <w:u w:val="none"/>
+    </w:rPr>
+  </w:style>
+  <w:style w:type="character" w:styleId="ListLabel1454">
+    <w:name w:val="ListLabel 1454"/>
+    <w:qFormat/>
+    <w:rPr>
+      <w:u w:val="none"/>
+    </w:rPr>
+  </w:style>
+  <w:style w:type="character" w:styleId="ListLabel1455">
+    <w:name w:val="ListLabel 1455"/>
+    <w:qFormat/>
+    <w:rPr>
+      <w:u w:val="none"/>
+    </w:rPr>
+  </w:style>
+  <w:style w:type="character" w:styleId="ListLabel1456">
+    <w:name w:val="ListLabel 1456"/>
+    <w:qFormat/>
+    <w:rPr>
+      <w:u w:val="none"/>
+    </w:rPr>
+  </w:style>
+  <w:style w:type="character" w:styleId="ListLabel1457">
+    <w:name w:val="ListLabel 1457"/>
+    <w:qFormat/>
+    <w:rPr>
+      <w:u w:val="none"/>
+    </w:rPr>
+  </w:style>
+  <w:style w:type="character" w:styleId="ListLabel1458">
+    <w:name w:val="ListLabel 1458"/>
+    <w:qFormat/>
+    <w:rPr>
+      <w:u w:val="none"/>
+    </w:rPr>
+  </w:style>
+  <w:style w:type="character" w:styleId="ListLabel1459">
+    <w:name w:val="ListLabel 1459"/>
+    <w:qFormat/>
+    <w:rPr>
+      <w:rFonts w:eastAsia="Arial" w:cs="Arial"/>
+      <w:b w:val="false"/>
+      <w:i w:val="false"/>
+      <w:sz w:val="24"/>
+      <w:u w:val="none"/>
+    </w:rPr>
+  </w:style>
+  <w:style w:type="character" w:styleId="ListLabel1460">
+    <w:name w:val="ListLabel 1460"/>
+    <w:qFormat/>
+    <w:rPr>
+      <w:u w:val="none"/>
+    </w:rPr>
+  </w:style>
+  <w:style w:type="character" w:styleId="ListLabel1461">
+    <w:name w:val="ListLabel 1461"/>
+    <w:qFormat/>
+    <w:rPr>
+      <w:u w:val="none"/>
+    </w:rPr>
+  </w:style>
+  <w:style w:type="character" w:styleId="ListLabel1462">
+    <w:name w:val="ListLabel 1462"/>
+    <w:qFormat/>
+    <w:rPr>
+      <w:u w:val="none"/>
+    </w:rPr>
+  </w:style>
+  <w:style w:type="character" w:styleId="ListLabel1463">
+    <w:name w:val="ListLabel 1463"/>
+    <w:qFormat/>
+    <w:rPr>
+      <w:u w:val="none"/>
+    </w:rPr>
+  </w:style>
+  <w:style w:type="character" w:styleId="ListLabel1464">
+    <w:name w:val="ListLabel 1464"/>
+    <w:qFormat/>
+    <w:rPr>
+      <w:u w:val="none"/>
+    </w:rPr>
+  </w:style>
+  <w:style w:type="character" w:styleId="ListLabel1465">
+    <w:name w:val="ListLabel 1465"/>
+    <w:qFormat/>
+    <w:rPr>
+      <w:u w:val="none"/>
+    </w:rPr>
+  </w:style>
+  <w:style w:type="character" w:styleId="ListLabel1466">
+    <w:name w:val="ListLabel 1466"/>
+    <w:qFormat/>
+    <w:rPr>
+      <w:u w:val="none"/>
+    </w:rPr>
+  </w:style>
+  <w:style w:type="character" w:styleId="ListLabel1467">
+    <w:name w:val="ListLabel 1467"/>
+    <w:qFormat/>
+    <w:rPr>
+      <w:u w:val="none"/>
+    </w:rPr>
+  </w:style>
+  <w:style w:type="character" w:styleId="ListLabel1468">
+    <w:name w:val="ListLabel 1468"/>
+    <w:qFormat/>
+    <w:rPr>
+      <w:rFonts w:ascii="Times New Roman" w:hAnsi="Times New Roman"/>
+      <w:i w:val="false"/>
+      <w:sz w:val="24"/>
+      <w:u w:val="none"/>
+    </w:rPr>
+  </w:style>
+  <w:style w:type="character" w:styleId="ListLabel1469">
+    <w:name w:val="ListLabel 1469"/>
+    <w:qFormat/>
+    <w:rPr>
+      <w:u w:val="none"/>
+    </w:rPr>
+  </w:style>
+  <w:style w:type="character" w:styleId="ListLabel1470">
+    <w:name w:val="ListLabel 1470"/>
+    <w:qFormat/>
+    <w:rPr>
+      <w:u w:val="none"/>
+    </w:rPr>
+  </w:style>
+  <w:style w:type="character" w:styleId="ListLabel1471">
+    <w:name w:val="ListLabel 1471"/>
+    <w:qFormat/>
+    <w:rPr>
+      <w:u w:val="none"/>
+    </w:rPr>
+  </w:style>
+  <w:style w:type="character" w:styleId="ListLabel1472">
+    <w:name w:val="ListLabel 1472"/>
+    <w:qFormat/>
+    <w:rPr>
+      <w:u w:val="none"/>
+    </w:rPr>
+  </w:style>
+  <w:style w:type="character" w:styleId="ListLabel1473">
+    <w:name w:val="ListLabel 1473"/>
+    <w:qFormat/>
+    <w:rPr>
+      <w:u w:val="none"/>
+    </w:rPr>
+  </w:style>
+  <w:style w:type="character" w:styleId="ListLabel1474">
+    <w:name w:val="ListLabel 1474"/>
+    <w:qFormat/>
+    <w:rPr>
+      <w:u w:val="none"/>
+    </w:rPr>
+  </w:style>
+  <w:style w:type="character" w:styleId="ListLabel1475">
+    <w:name w:val="ListLabel 1475"/>
+    <w:qFormat/>
+    <w:rPr>
+      <w:u w:val="none"/>
+    </w:rPr>
+  </w:style>
+  <w:style w:type="character" w:styleId="ListLabel1476">
+    <w:name w:val="ListLabel 1476"/>
+    <w:qFormat/>
+    <w:rPr>
+      <w:u w:val="none"/>
+    </w:rPr>
+  </w:style>
+  <w:style w:type="character" w:styleId="ListLabel1477">
+    <w:name w:val="ListLabel 1477"/>
+    <w:qFormat/>
+    <w:rPr>
+      <w:rFonts w:ascii="Times New Roman" w:hAnsi="Times New Roman"/>
+      <w:i w:val="false"/>
+      <w:sz w:val="24"/>
+      <w:u w:val="none"/>
+    </w:rPr>
+  </w:style>
+  <w:style w:type="character" w:styleId="ListLabel1478">
+    <w:name w:val="ListLabel 1478"/>
+    <w:qFormat/>
+    <w:rPr>
+      <w:u w:val="none"/>
+    </w:rPr>
+  </w:style>
+  <w:style w:type="character" w:styleId="ListLabel1479">
+    <w:name w:val="ListLabel 1479"/>
+    <w:qFormat/>
+    <w:rPr>
+      <w:u w:val="none"/>
+    </w:rPr>
+  </w:style>
+  <w:style w:type="character" w:styleId="ListLabel1480">
+    <w:name w:val="ListLabel 1480"/>
+    <w:qFormat/>
+    <w:rPr>
+      <w:u w:val="none"/>
+    </w:rPr>
+  </w:style>
+  <w:style w:type="character" w:styleId="ListLabel1481">
+    <w:name w:val="ListLabel 1481"/>
+    <w:qFormat/>
+    <w:rPr>
+      <w:u w:val="none"/>
+    </w:rPr>
+  </w:style>
+  <w:style w:type="character" w:styleId="ListLabel1482">
+    <w:name w:val="ListLabel 1482"/>
+    <w:qFormat/>
+    <w:rPr>
+      <w:u w:val="none"/>
+    </w:rPr>
+  </w:style>
+  <w:style w:type="character" w:styleId="ListLabel1483">
+    <w:name w:val="ListLabel 1483"/>
+    <w:qFormat/>
+    <w:rPr>
+      <w:u w:val="none"/>
+    </w:rPr>
+  </w:style>
+  <w:style w:type="character" w:styleId="ListLabel1484">
+    <w:name w:val="ListLabel 1484"/>
+    <w:qFormat/>
+    <w:rPr>
+      <w:u w:val="none"/>
+    </w:rPr>
+  </w:style>
+  <w:style w:type="character" w:styleId="ListLabel1485">
+    <w:name w:val="ListLabel 1485"/>
+    <w:qFormat/>
+    <w:rPr>
+      <w:u w:val="none"/>
+    </w:rPr>
+  </w:style>
+  <w:style w:type="character" w:styleId="ListLabel1486">
+    <w:name w:val="ListLabel 1486"/>
+    <w:qFormat/>
+    <w:rPr>
+      <w:rFonts w:ascii="Times New Roman" w:hAnsi="Times New Roman"/>
+      <w:b/>
+      <w:sz w:val="24"/>
+      <w:u w:val="none"/>
+    </w:rPr>
+  </w:style>
+  <w:style w:type="character" w:styleId="ListLabel1487">
+    <w:name w:val="ListLabel 1487"/>
+    <w:qFormat/>
+    <w:rPr>
+      <w:u w:val="none"/>
+    </w:rPr>
+  </w:style>
+  <w:style w:type="character" w:styleId="ListLabel1488">
+    <w:name w:val="ListLabel 1488"/>
+    <w:qFormat/>
+    <w:rPr>
+      <w:u w:val="none"/>
+    </w:rPr>
+  </w:style>
+  <w:style w:type="character" w:styleId="ListLabel1489">
+    <w:name w:val="ListLabel 1489"/>
+    <w:qFormat/>
+    <w:rPr>
+      <w:u w:val="none"/>
+    </w:rPr>
+  </w:style>
+  <w:style w:type="character" w:styleId="ListLabel1490">
+    <w:name w:val="ListLabel 1490"/>
+    <w:qFormat/>
+    <w:rPr>
+      <w:u w:val="none"/>
+    </w:rPr>
+  </w:style>
+  <w:style w:type="character" w:styleId="ListLabel1491">
+    <w:name w:val="ListLabel 1491"/>
+    <w:qFormat/>
+    <w:rPr>
+      <w:u w:val="none"/>
+    </w:rPr>
+  </w:style>
+  <w:style w:type="character" w:styleId="ListLabel1492">
+    <w:name w:val="ListLabel 1492"/>
+    <w:qFormat/>
+    <w:rPr>
+      <w:u w:val="none"/>
+    </w:rPr>
+  </w:style>
+  <w:style w:type="character" w:styleId="ListLabel1493">
+    <w:name w:val="ListLabel 1493"/>
+    <w:qFormat/>
+    <w:rPr>
+      <w:u w:val="none"/>
+    </w:rPr>
+  </w:style>
+  <w:style w:type="character" w:styleId="ListLabel1494">
+    <w:name w:val="ListLabel 1494"/>
+    <w:qFormat/>
+    <w:rPr>
+      <w:u w:val="none"/>
+    </w:rPr>
+  </w:style>
+  <w:style w:type="character" w:styleId="ListLabel1495">
+    <w:name w:val="ListLabel 1495"/>
+    <w:qFormat/>
+    <w:rPr>
+      <w:rFonts w:eastAsia="Arial" w:cs="Arial"/>
+      <w:b w:val="false"/>
+      <w:i w:val="false"/>
+      <w:sz w:val="24"/>
+      <w:u w:val="none"/>
+    </w:rPr>
+  </w:style>
+  <w:style w:type="character" w:styleId="ListLabel1496">
+    <w:name w:val="ListLabel 1496"/>
+    <w:qFormat/>
+    <w:rPr>
+      <w:u w:val="none"/>
+    </w:rPr>
+  </w:style>
+  <w:style w:type="character" w:styleId="ListLabel1497">
+    <w:name w:val="ListLabel 1497"/>
+    <w:qFormat/>
+    <w:rPr>
+      <w:u w:val="none"/>
+    </w:rPr>
+  </w:style>
+  <w:style w:type="character" w:styleId="ListLabel1498">
+    <w:name w:val="ListLabel 1498"/>
+    <w:qFormat/>
+    <w:rPr>
+      <w:u w:val="none"/>
+    </w:rPr>
+  </w:style>
+  <w:style w:type="character" w:styleId="ListLabel1499">
+    <w:name w:val="ListLabel 1499"/>
+    <w:qFormat/>
+    <w:rPr>
+      <w:u w:val="none"/>
+    </w:rPr>
+  </w:style>
+  <w:style w:type="character" w:styleId="ListLabel1500">
+    <w:name w:val="ListLabel 1500"/>
+    <w:qFormat/>
+    <w:rPr>
+      <w:u w:val="none"/>
+    </w:rPr>
+  </w:style>
+  <w:style w:type="character" w:styleId="ListLabel1501">
+    <w:name w:val="ListLabel 1501"/>
+    <w:qFormat/>
+    <w:rPr>
+      <w:u w:val="none"/>
+    </w:rPr>
+  </w:style>
+  <w:style w:type="character" w:styleId="ListLabel1502">
+    <w:name w:val="ListLabel 1502"/>
+    <w:qFormat/>
+    <w:rPr>
+      <w:u w:val="none"/>
+    </w:rPr>
+  </w:style>
+  <w:style w:type="character" w:styleId="ListLabel1503">
+    <w:name w:val="ListLabel 1503"/>
+    <w:qFormat/>
+    <w:rPr>
+      <w:u w:val="none"/>
+    </w:rPr>
+  </w:style>
+  <w:style w:type="character" w:styleId="ListLabel1504">
+    <w:name w:val="ListLabel 1504"/>
+    <w:qFormat/>
+    <w:rPr>
+      <w:rFonts w:ascii="Times New Roman" w:hAnsi="Times New Roman"/>
+      <w:i w:val="false"/>
+      <w:sz w:val="24"/>
+      <w:u w:val="none"/>
+    </w:rPr>
+  </w:style>
+  <w:style w:type="character" w:styleId="ListLabel1505">
+    <w:name w:val="ListLabel 1505"/>
+    <w:qFormat/>
+    <w:rPr>
+      <w:u w:val="none"/>
+    </w:rPr>
+  </w:style>
+  <w:style w:type="character" w:styleId="ListLabel1506">
+    <w:name w:val="ListLabel 1506"/>
+    <w:qFormat/>
+    <w:rPr>
+      <w:u w:val="none"/>
+    </w:rPr>
+  </w:style>
+  <w:style w:type="character" w:styleId="ListLabel1507">
+    <w:name w:val="ListLabel 1507"/>
+    <w:qFormat/>
+    <w:rPr>
+      <w:u w:val="none"/>
+    </w:rPr>
+  </w:style>
+  <w:style w:type="character" w:styleId="ListLabel1508">
+    <w:name w:val="ListLabel 1508"/>
+    <w:qFormat/>
+    <w:rPr>
+      <w:u w:val="none"/>
+    </w:rPr>
+  </w:style>
+  <w:style w:type="character" w:styleId="ListLabel1509">
+    <w:name w:val="ListLabel 1509"/>
+    <w:qFormat/>
+    <w:rPr>
+      <w:u w:val="none"/>
+    </w:rPr>
+  </w:style>
+  <w:style w:type="character" w:styleId="ListLabel1510">
+    <w:name w:val="ListLabel 1510"/>
+    <w:qFormat/>
+    <w:rPr>
+      <w:u w:val="none"/>
+    </w:rPr>
+  </w:style>
+  <w:style w:type="character" w:styleId="ListLabel1511">
+    <w:name w:val="ListLabel 1511"/>
+    <w:qFormat/>
+    <w:rPr>
+      <w:u w:val="none"/>
+    </w:rPr>
+  </w:style>
+  <w:style w:type="character" w:styleId="ListLabel1512">
+    <w:name w:val="ListLabel 1512"/>
+    <w:qFormat/>
+    <w:rPr>
+      <w:u w:val="none"/>
+    </w:rPr>
+  </w:style>
+  <w:style w:type="character" w:styleId="ListLabel1513">
+    <w:name w:val="ListLabel 1513"/>
+    <w:qFormat/>
+    <w:rPr>
+      <w:rFonts w:eastAsia="Arial" w:cs="Arial"/>
+      <w:b w:val="false"/>
+      <w:i w:val="false"/>
+      <w:sz w:val="24"/>
+      <w:u w:val="none"/>
+    </w:rPr>
+  </w:style>
+  <w:style w:type="character" w:styleId="ListLabel1514">
+    <w:name w:val="ListLabel 1514"/>
+    <w:qFormat/>
+    <w:rPr>
+      <w:u w:val="none"/>
+    </w:rPr>
+  </w:style>
+  <w:style w:type="character" w:styleId="ListLabel1515">
+    <w:name w:val="ListLabel 1515"/>
+    <w:qFormat/>
+    <w:rPr>
+      <w:u w:val="none"/>
+    </w:rPr>
+  </w:style>
+  <w:style w:type="character" w:styleId="ListLabel1516">
+    <w:name w:val="ListLabel 1516"/>
+    <w:qFormat/>
+    <w:rPr>
+      <w:u w:val="none"/>
+    </w:rPr>
+  </w:style>
+  <w:style w:type="character" w:styleId="ListLabel1517">
+    <w:name w:val="ListLabel 1517"/>
+    <w:qFormat/>
+    <w:rPr>
+      <w:u w:val="none"/>
+    </w:rPr>
+  </w:style>
+  <w:style w:type="character" w:styleId="ListLabel1518">
+    <w:name w:val="ListLabel 1518"/>
+    <w:qFormat/>
+    <w:rPr>
+      <w:u w:val="none"/>
+    </w:rPr>
+  </w:style>
+  <w:style w:type="character" w:styleId="ListLabel1519">
+    <w:name w:val="ListLabel 1519"/>
+    <w:qFormat/>
+    <w:rPr>
+      <w:u w:val="none"/>
+    </w:rPr>
+  </w:style>
+  <w:style w:type="character" w:styleId="ListLabel1520">
+    <w:name w:val="ListLabel 1520"/>
+    <w:qFormat/>
+    <w:rPr>
+      <w:u w:val="none"/>
+    </w:rPr>
+  </w:style>
+  <w:style w:type="character" w:styleId="ListLabel1521">
+    <w:name w:val="ListLabel 1521"/>
+    <w:qFormat/>
+    <w:rPr>
+      <w:u w:val="none"/>
+    </w:rPr>
+  </w:style>
+  <w:style w:type="character" w:styleId="ListLabel1522">
+    <w:name w:val="ListLabel 1522"/>
+    <w:qFormat/>
+    <w:rPr>
+      <w:rFonts w:eastAsia="Arial" w:cs="Arial"/>
+      <w:b w:val="false"/>
+      <w:i w:val="false"/>
+      <w:sz w:val="24"/>
+      <w:u w:val="none"/>
+    </w:rPr>
+  </w:style>
+  <w:style w:type="character" w:styleId="ListLabel1523">
+    <w:name w:val="ListLabel 1523"/>
+    <w:qFormat/>
+    <w:rPr>
+      <w:u w:val="none"/>
+    </w:rPr>
+  </w:style>
+  <w:style w:type="character" w:styleId="ListLabel1524">
+    <w:name w:val="ListLabel 1524"/>
+    <w:qFormat/>
+    <w:rPr>
+      <w:u w:val="none"/>
+    </w:rPr>
+  </w:style>
+  <w:style w:type="character" w:styleId="ListLabel1525">
+    <w:name w:val="ListLabel 1525"/>
+    <w:qFormat/>
+    <w:rPr>
+      <w:u w:val="none"/>
+    </w:rPr>
+  </w:style>
+  <w:style w:type="character" w:styleId="ListLabel1526">
+    <w:name w:val="ListLabel 1526"/>
+    <w:qFormat/>
+    <w:rPr>
+      <w:u w:val="none"/>
+    </w:rPr>
+  </w:style>
+  <w:style w:type="character" w:styleId="ListLabel1527">
+    <w:name w:val="ListLabel 1527"/>
+    <w:qFormat/>
+    <w:rPr>
+      <w:u w:val="none"/>
+    </w:rPr>
+  </w:style>
+  <w:style w:type="character" w:styleId="ListLabel1528">
+    <w:name w:val="ListLabel 1528"/>
+    <w:qFormat/>
+    <w:rPr>
+      <w:u w:val="none"/>
+    </w:rPr>
+  </w:style>
+  <w:style w:type="character" w:styleId="ListLabel1529">
+    <w:name w:val="ListLabel 1529"/>
+    <w:qFormat/>
+    <w:rPr>
+      <w:u w:val="none"/>
+    </w:rPr>
+  </w:style>
+  <w:style w:type="character" w:styleId="ListLabel1530">
+    <w:name w:val="ListLabel 1530"/>
+    <w:qFormat/>
+    <w:rPr>
+      <w:u w:val="none"/>
+    </w:rPr>
+  </w:style>
+  <w:style w:type="character" w:styleId="ListLabel1531">
+    <w:name w:val="ListLabel 1531"/>
+    <w:qFormat/>
+    <w:rPr>
+      <w:rFonts w:ascii="Times New Roman" w:hAnsi="Times New Roman"/>
+      <w:sz w:val="24"/>
+      <w:u w:val="none"/>
+    </w:rPr>
+  </w:style>
+  <w:style w:type="character" w:styleId="ListLabel1532">
+    <w:name w:val="ListLabel 1532"/>
+    <w:qFormat/>
+    <w:rPr>
+      <w:u w:val="none"/>
+    </w:rPr>
+  </w:style>
+  <w:style w:type="character" w:styleId="ListLabel1533">
+    <w:name w:val="ListLabel 1533"/>
+    <w:qFormat/>
+    <w:rPr>
+      <w:u w:val="none"/>
+    </w:rPr>
+  </w:style>
+  <w:style w:type="character" w:styleId="ListLabel1534">
+    <w:name w:val="ListLabel 1534"/>
+    <w:qFormat/>
+    <w:rPr>
+      <w:u w:val="none"/>
+    </w:rPr>
+  </w:style>
+  <w:style w:type="character" w:styleId="ListLabel1535">
+    <w:name w:val="ListLabel 1535"/>
+    <w:qFormat/>
+    <w:rPr>
+      <w:u w:val="none"/>
+    </w:rPr>
+  </w:style>
+  <w:style w:type="character" w:styleId="ListLabel1536">
+    <w:name w:val="ListLabel 1536"/>
+    <w:qFormat/>
+    <w:rPr>
+      <w:u w:val="none"/>
+    </w:rPr>
+  </w:style>
+  <w:style w:type="character" w:styleId="ListLabel1537">
+    <w:name w:val="ListLabel 1537"/>
+    <w:qFormat/>
+    <w:rPr>
+      <w:u w:val="none"/>
+    </w:rPr>
+  </w:style>
+  <w:style w:type="character" w:styleId="ListLabel1538">
+    <w:name w:val="ListLabel 1538"/>
+    <w:qFormat/>
+    <w:rPr>
+      <w:u w:val="none"/>
+    </w:rPr>
+  </w:style>
+  <w:style w:type="character" w:styleId="ListLabel1539">
+    <w:name w:val="ListLabel 1539"/>
+    <w:qFormat/>
+    <w:rPr>
+      <w:u w:val="none"/>
+    </w:rPr>
+  </w:style>
+  <w:style w:type="character" w:styleId="ListLabel1540">
+    <w:name w:val="ListLabel 1540"/>
+    <w:qFormat/>
+    <w:rPr>
+      <w:rFonts w:ascii="Times New Roman" w:hAnsi="Times New Roman"/>
+      <w:sz w:val="24"/>
+      <w:szCs w:val="24"/>
+      <w:u w:val="none"/>
+    </w:rPr>
+  </w:style>
+  <w:style w:type="character" w:styleId="ListLabel1541">
+    <w:name w:val="ListLabel 1541"/>
+    <w:qFormat/>
+    <w:rPr>
+      <w:u w:val="none"/>
+    </w:rPr>
+  </w:style>
+  <w:style w:type="character" w:styleId="ListLabel1542">
+    <w:name w:val="ListLabel 1542"/>
+    <w:qFormat/>
+    <w:rPr>
+      <w:u w:val="none"/>
+    </w:rPr>
+  </w:style>
+  <w:style w:type="character" w:styleId="ListLabel1543">
+    <w:name w:val="ListLabel 1543"/>
+    <w:qFormat/>
+    <w:rPr>
+      <w:u w:val="none"/>
+    </w:rPr>
+  </w:style>
+  <w:style w:type="character" w:styleId="ListLabel1544">
+    <w:name w:val="ListLabel 1544"/>
+    <w:qFormat/>
+    <w:rPr>
+      <w:u w:val="none"/>
+    </w:rPr>
+  </w:style>
+  <w:style w:type="character" w:styleId="ListLabel1545">
+    <w:name w:val="ListLabel 1545"/>
+    <w:qFormat/>
+    <w:rPr>
+      <w:u w:val="none"/>
+    </w:rPr>
+  </w:style>
+  <w:style w:type="character" w:styleId="ListLabel1546">
+    <w:name w:val="ListLabel 1546"/>
+    <w:qFormat/>
+    <w:rPr>
+      <w:u w:val="none"/>
+    </w:rPr>
+  </w:style>
+  <w:style w:type="character" w:styleId="ListLabel1547">
+    <w:name w:val="ListLabel 1547"/>
+    <w:qFormat/>
+    <w:rPr>
+      <w:u w:val="none"/>
+    </w:rPr>
+  </w:style>
+  <w:style w:type="character" w:styleId="ListLabel1548">
+    <w:name w:val="ListLabel 1548"/>
+    <w:qFormat/>
+    <w:rPr>
+      <w:u w:val="none"/>
+    </w:rPr>
+  </w:style>
+  <w:style w:type="character" w:styleId="ListLabel1549">
+    <w:name w:val="ListLabel 1549"/>
+    <w:qFormat/>
+    <w:rPr>
+      <w:rFonts w:ascii="Times New Roman" w:hAnsi="Times New Roman"/>
+      <w:sz w:val="24"/>
+      <w:szCs w:val="24"/>
+      <w:u w:val="none"/>
+    </w:rPr>
+  </w:style>
+  <w:style w:type="character" w:styleId="ListLabel1550">
+    <w:name w:val="ListLabel 1550"/>
+    <w:qFormat/>
+    <w:rPr>
+      <w:u w:val="none"/>
+    </w:rPr>
+  </w:style>
+  <w:style w:type="character" w:styleId="ListLabel1551">
+    <w:name w:val="ListLabel 1551"/>
+    <w:qFormat/>
+    <w:rPr>
+      <w:u w:val="none"/>
+    </w:rPr>
+  </w:style>
+  <w:style w:type="character" w:styleId="ListLabel1552">
+    <w:name w:val="ListLabel 1552"/>
+    <w:qFormat/>
+    <w:rPr>
+      <w:u w:val="none"/>
+    </w:rPr>
+  </w:style>
+  <w:style w:type="character" w:styleId="ListLabel1553">
+    <w:name w:val="ListLabel 1553"/>
+    <w:qFormat/>
+    <w:rPr>
+      <w:u w:val="none"/>
+    </w:rPr>
+  </w:style>
+  <w:style w:type="character" w:styleId="ListLabel1554">
+    <w:name w:val="ListLabel 1554"/>
+    <w:qFormat/>
+    <w:rPr>
+      <w:u w:val="none"/>
+    </w:rPr>
+  </w:style>
+  <w:style w:type="character" w:styleId="ListLabel1555">
+    <w:name w:val="ListLabel 1555"/>
+    <w:qFormat/>
+    <w:rPr>
+      <w:u w:val="none"/>
+    </w:rPr>
+  </w:style>
+  <w:style w:type="character" w:styleId="ListLabel1556">
+    <w:name w:val="ListLabel 1556"/>
+    <w:qFormat/>
+    <w:rPr>
+      <w:u w:val="none"/>
+    </w:rPr>
+  </w:style>
+  <w:style w:type="character" w:styleId="ListLabel1557">
+    <w:name w:val="ListLabel 1557"/>
+    <w:qFormat/>
+    <w:rPr>
+      <w:u w:val="none"/>
+    </w:rPr>
+  </w:style>
+  <w:style w:type="character" w:styleId="ListLabel1558">
+    <w:name w:val="ListLabel 1558"/>
+    <w:qFormat/>
+    <w:rPr>
+      <w:rFonts w:eastAsia="Arial" w:cs="Arial"/>
+      <w:b w:val="false"/>
+      <w:i w:val="false"/>
+      <w:sz w:val="24"/>
+      <w:u w:val="none"/>
+    </w:rPr>
+  </w:style>
+  <w:style w:type="character" w:styleId="ListLabel1559">
+    <w:name w:val="ListLabel 1559"/>
+    <w:qFormat/>
+    <w:rPr>
+      <w:u w:val="none"/>
+    </w:rPr>
+  </w:style>
+  <w:style w:type="character" w:styleId="ListLabel1560">
+    <w:name w:val="ListLabel 1560"/>
+    <w:qFormat/>
+    <w:rPr>
+      <w:u w:val="none"/>
+    </w:rPr>
+  </w:style>
+  <w:style w:type="character" w:styleId="ListLabel1561">
+    <w:name w:val="ListLabel 1561"/>
+    <w:qFormat/>
+    <w:rPr>
+      <w:u w:val="none"/>
+    </w:rPr>
+  </w:style>
+  <w:style w:type="character" w:styleId="ListLabel1562">
+    <w:name w:val="ListLabel 1562"/>
+    <w:qFormat/>
+    <w:rPr>
+      <w:u w:val="none"/>
+    </w:rPr>
+  </w:style>
+  <w:style w:type="character" w:styleId="ListLabel1563">
+    <w:name w:val="ListLabel 1563"/>
+    <w:qFormat/>
+    <w:rPr>
+      <w:u w:val="none"/>
+    </w:rPr>
+  </w:style>
+  <w:style w:type="character" w:styleId="ListLabel1564">
+    <w:name w:val="ListLabel 1564"/>
+    <w:qFormat/>
+    <w:rPr>
+      <w:u w:val="none"/>
+    </w:rPr>
+  </w:style>
+  <w:style w:type="character" w:styleId="ListLabel1565">
+    <w:name w:val="ListLabel 1565"/>
+    <w:qFormat/>
+    <w:rPr>
+      <w:u w:val="none"/>
+    </w:rPr>
+  </w:style>
+  <w:style w:type="character" w:styleId="ListLabel1566">
+    <w:name w:val="ListLabel 1566"/>
+    <w:qFormat/>
+    <w:rPr>
+      <w:u w:val="none"/>
+    </w:rPr>
+  </w:style>
+  <w:style w:type="character" w:styleId="ListLabel1567">
+    <w:name w:val="ListLabel 1567"/>
+    <w:qFormat/>
+    <w:rPr>
+      <w:rFonts w:ascii="Times New Roman" w:hAnsi="Times New Roman"/>
+      <w:sz w:val="24"/>
+      <w:u w:val="none"/>
+    </w:rPr>
+  </w:style>
+  <w:style w:type="character" w:styleId="ListLabel1568">
+    <w:name w:val="ListLabel 1568"/>
+    <w:qFormat/>
+    <w:rPr>
+      <w:u w:val="none"/>
+    </w:rPr>
+  </w:style>
+  <w:style w:type="character" w:styleId="ListLabel1569">
+    <w:name w:val="ListLabel 1569"/>
+    <w:qFormat/>
+    <w:rPr>
+      <w:u w:val="none"/>
+    </w:rPr>
+  </w:style>
+  <w:style w:type="character" w:styleId="ListLabel1570">
+    <w:name w:val="ListLabel 1570"/>
+    <w:qFormat/>
+    <w:rPr>
+      <w:u w:val="none"/>
+    </w:rPr>
+  </w:style>
+  <w:style w:type="character" w:styleId="ListLabel1571">
+    <w:name w:val="ListLabel 1571"/>
+    <w:qFormat/>
+    <w:rPr>
+      <w:u w:val="none"/>
+    </w:rPr>
+  </w:style>
+  <w:style w:type="character" w:styleId="ListLabel1572">
+    <w:name w:val="ListLabel 1572"/>
+    <w:qFormat/>
+    <w:rPr>
+      <w:u w:val="none"/>
+    </w:rPr>
+  </w:style>
+  <w:style w:type="character" w:styleId="ListLabel1573">
+    <w:name w:val="ListLabel 1573"/>
+    <w:qFormat/>
+    <w:rPr>
+      <w:u w:val="none"/>
+    </w:rPr>
+  </w:style>
+  <w:style w:type="character" w:styleId="ListLabel1574">
+    <w:name w:val="ListLabel 1574"/>
+    <w:qFormat/>
+    <w:rPr>
+      <w:u w:val="none"/>
+    </w:rPr>
+  </w:style>
+  <w:style w:type="character" w:styleId="ListLabel1575">
+    <w:name w:val="ListLabel 1575"/>
+    <w:qFormat/>
+    <w:rPr>
+      <w:u w:val="none"/>
+    </w:rPr>
+  </w:style>
+  <w:style w:type="character" w:styleId="ListLabel1576">
+    <w:name w:val="ListLabel 1576"/>
+    <w:qFormat/>
+    <w:rPr>
+      <w:rFonts w:eastAsia="Arial" w:cs="Arial"/>
+      <w:b w:val="false"/>
+      <w:i w:val="false"/>
+      <w:sz w:val="24"/>
+      <w:u w:val="none"/>
+    </w:rPr>
+  </w:style>
+  <w:style w:type="character" w:styleId="ListLabel1577">
+    <w:name w:val="ListLabel 1577"/>
+    <w:qFormat/>
+    <w:rPr>
+      <w:u w:val="none"/>
+    </w:rPr>
+  </w:style>
+  <w:style w:type="character" w:styleId="ListLabel1578">
+    <w:name w:val="ListLabel 1578"/>
+    <w:qFormat/>
+    <w:rPr>
+      <w:u w:val="none"/>
+    </w:rPr>
+  </w:style>
+  <w:style w:type="character" w:styleId="ListLabel1579">
+    <w:name w:val="ListLabel 1579"/>
+    <w:qFormat/>
+    <w:rPr>
+      <w:u w:val="none"/>
+    </w:rPr>
+  </w:style>
+  <w:style w:type="character" w:styleId="ListLabel1580">
+    <w:name w:val="ListLabel 1580"/>
+    <w:qFormat/>
+    <w:rPr>
+      <w:u w:val="none"/>
+    </w:rPr>
+  </w:style>
+  <w:style w:type="character" w:styleId="ListLabel1581">
+    <w:name w:val="ListLabel 1581"/>
+    <w:qFormat/>
+    <w:rPr>
+      <w:u w:val="none"/>
+    </w:rPr>
+  </w:style>
+  <w:style w:type="character" w:styleId="ListLabel1582">
+    <w:name w:val="ListLabel 1582"/>
+    <w:qFormat/>
+    <w:rPr>
+      <w:u w:val="none"/>
+    </w:rPr>
+  </w:style>
+  <w:style w:type="character" w:styleId="ListLabel1583">
+    <w:name w:val="ListLabel 1583"/>
+    <w:qFormat/>
+    <w:rPr>
+      <w:u w:val="none"/>
+    </w:rPr>
+  </w:style>
+  <w:style w:type="character" w:styleId="ListLabel1584">
+    <w:name w:val="ListLabel 1584"/>
+    <w:qFormat/>
+    <w:rPr>
+      <w:u w:val="none"/>
+    </w:rPr>
+  </w:style>
+  <w:style w:type="character" w:styleId="ListLabel1585">
+    <w:name w:val="ListLabel 1585"/>
+    <w:qFormat/>
+    <w:rPr>
+      <w:rFonts w:eastAsia="Arial" w:cs="Arial"/>
+      <w:b w:val="false"/>
+      <w:i w:val="false"/>
+      <w:sz w:val="24"/>
+      <w:u w:val="none"/>
+    </w:rPr>
+  </w:style>
+  <w:style w:type="character" w:styleId="ListLabel1586">
+    <w:name w:val="ListLabel 1586"/>
+    <w:qFormat/>
+    <w:rPr>
+      <w:u w:val="none"/>
+    </w:rPr>
+  </w:style>
+  <w:style w:type="character" w:styleId="ListLabel1587">
+    <w:name w:val="ListLabel 1587"/>
+    <w:qFormat/>
+    <w:rPr>
+      <w:u w:val="none"/>
+    </w:rPr>
+  </w:style>
+  <w:style w:type="character" w:styleId="ListLabel1588">
+    <w:name w:val="ListLabel 1588"/>
+    <w:qFormat/>
+    <w:rPr>
+      <w:u w:val="none"/>
+    </w:rPr>
+  </w:style>
+  <w:style w:type="character" w:styleId="ListLabel1589">
+    <w:name w:val="ListLabel 1589"/>
+    <w:qFormat/>
+    <w:rPr>
+      <w:u w:val="none"/>
+    </w:rPr>
+  </w:style>
+  <w:style w:type="character" w:styleId="ListLabel1590">
+    <w:name w:val="ListLabel 1590"/>
+    <w:qFormat/>
+    <w:rPr>
+      <w:u w:val="none"/>
+    </w:rPr>
+  </w:style>
+  <w:style w:type="character" w:styleId="ListLabel1591">
+    <w:name w:val="ListLabel 1591"/>
+    <w:qFormat/>
+    <w:rPr>
+      <w:u w:val="none"/>
+    </w:rPr>
+  </w:style>
+  <w:style w:type="character" w:styleId="ListLabel1592">
+    <w:name w:val="ListLabel 1592"/>
+    <w:qFormat/>
+    <w:rPr>
+      <w:u w:val="none"/>
+    </w:rPr>
+  </w:style>
+  <w:style w:type="character" w:styleId="ListLabel1593">
+    <w:name w:val="ListLabel 1593"/>
+    <w:qFormat/>
+    <w:rPr>
+      <w:u w:val="none"/>
+    </w:rPr>
+  </w:style>
+  <w:style w:type="character" w:styleId="ListLabel1594">
+    <w:name w:val="ListLabel 1594"/>
+    <w:qFormat/>
+    <w:rPr>
+      <w:rFonts w:ascii="Times New Roman" w:hAnsi="Times New Roman"/>
+      <w:i w:val="false"/>
+      <w:sz w:val="24"/>
+      <w:u w:val="none"/>
+    </w:rPr>
+  </w:style>
+  <w:style w:type="character" w:styleId="ListLabel1595">
+    <w:name w:val="ListLabel 1595"/>
+    <w:qFormat/>
+    <w:rPr>
+      <w:u w:val="none"/>
+    </w:rPr>
+  </w:style>
+  <w:style w:type="character" w:styleId="ListLabel1596">
+    <w:name w:val="ListLabel 1596"/>
+    <w:qFormat/>
+    <w:rPr>
+      <w:u w:val="none"/>
+    </w:rPr>
+  </w:style>
+  <w:style w:type="character" w:styleId="ListLabel1597">
+    <w:name w:val="ListLabel 1597"/>
+    <w:qFormat/>
+    <w:rPr>
+      <w:u w:val="none"/>
+    </w:rPr>
+  </w:style>
+  <w:style w:type="character" w:styleId="ListLabel1598">
+    <w:name w:val="ListLabel 1598"/>
+    <w:qFormat/>
+    <w:rPr>
+      <w:u w:val="none"/>
+    </w:rPr>
+  </w:style>
+  <w:style w:type="character" w:styleId="ListLabel1599">
+    <w:name w:val="ListLabel 1599"/>
+    <w:qFormat/>
+    <w:rPr>
+      <w:u w:val="none"/>
+    </w:rPr>
+  </w:style>
+  <w:style w:type="character" w:styleId="ListLabel1600">
+    <w:name w:val="ListLabel 1600"/>
+    <w:qFormat/>
+    <w:rPr>
+      <w:u w:val="none"/>
+    </w:rPr>
+  </w:style>
+  <w:style w:type="character" w:styleId="ListLabel1601">
+    <w:name w:val="ListLabel 1601"/>
+    <w:qFormat/>
+    <w:rPr>
+      <w:u w:val="none"/>
+    </w:rPr>
+  </w:style>
+  <w:style w:type="character" w:styleId="ListLabel1602">
+    <w:name w:val="ListLabel 1602"/>
+    <w:qFormat/>
+    <w:rPr>
+      <w:u w:val="none"/>
+    </w:rPr>
+  </w:style>
+  <w:style w:type="character" w:styleId="ListLabel1603">
+    <w:name w:val="ListLabel 1603"/>
+    <w:qFormat/>
+    <w:rPr>
+      <w:rFonts w:ascii="Times New Roman" w:hAnsi="Times New Roman"/>
+      <w:b/>
+      <w:i w:val="false"/>
+      <w:sz w:val="24"/>
+      <w:u w:val="none"/>
+    </w:rPr>
+  </w:style>
+  <w:style w:type="character" w:styleId="ListLabel1604">
+    <w:name w:val="ListLabel 1604"/>
+    <w:qFormat/>
+    <w:rPr>
+      <w:u w:val="none"/>
+    </w:rPr>
+  </w:style>
+  <w:style w:type="character" w:styleId="ListLabel1605">
+    <w:name w:val="ListLabel 1605"/>
+    <w:qFormat/>
+    <w:rPr>
+      <w:u w:val="none"/>
+    </w:rPr>
+  </w:style>
+  <w:style w:type="character" w:styleId="ListLabel1606">
+    <w:name w:val="ListLabel 1606"/>
+    <w:qFormat/>
+    <w:rPr>
+      <w:u w:val="none"/>
+    </w:rPr>
+  </w:style>
+  <w:style w:type="character" w:styleId="ListLabel1607">
+    <w:name w:val="ListLabel 1607"/>
+    <w:qFormat/>
+    <w:rPr>
+      <w:u w:val="none"/>
+    </w:rPr>
+  </w:style>
+  <w:style w:type="character" w:styleId="ListLabel1608">
+    <w:name w:val="ListLabel 1608"/>
+    <w:qFormat/>
+    <w:rPr>
+      <w:u w:val="none"/>
+    </w:rPr>
+  </w:style>
+  <w:style w:type="character" w:styleId="ListLabel1609">
+    <w:name w:val="ListLabel 1609"/>
+    <w:qFormat/>
+    <w:rPr>
+      <w:u w:val="none"/>
+    </w:rPr>
+  </w:style>
+  <w:style w:type="character" w:styleId="ListLabel1610">
+    <w:name w:val="ListLabel 1610"/>
+    <w:qFormat/>
+    <w:rPr>
+      <w:u w:val="none"/>
+    </w:rPr>
+  </w:style>
+  <w:style w:type="character" w:styleId="ListLabel1611">
+    <w:name w:val="ListLabel 1611"/>
+    <w:qFormat/>
+    <w:rPr>
+      <w:u w:val="none"/>
+    </w:rPr>
+  </w:style>
+  <w:style w:type="character" w:styleId="ListLabel1612">
+    <w:name w:val="ListLabel 1612"/>
+    <w:qFormat/>
+    <w:rPr>
+      <w:rFonts w:eastAsia="Arial" w:cs="Arial"/>
+      <w:b w:val="false"/>
+      <w:i w:val="false"/>
+      <w:sz w:val="24"/>
+      <w:u w:val="none"/>
+    </w:rPr>
+  </w:style>
+  <w:style w:type="character" w:styleId="ListLabel1613">
+    <w:name w:val="ListLabel 1613"/>
+    <w:qFormat/>
+    <w:rPr>
+      <w:u w:val="none"/>
+    </w:rPr>
+  </w:style>
+  <w:style w:type="character" w:styleId="ListLabel1614">
+    <w:name w:val="ListLabel 1614"/>
+    <w:qFormat/>
+    <w:rPr>
+      <w:u w:val="none"/>
+    </w:rPr>
+  </w:style>
+  <w:style w:type="character" w:styleId="ListLabel1615">
+    <w:name w:val="ListLabel 1615"/>
+    <w:qFormat/>
+    <w:rPr>
+      <w:u w:val="none"/>
+    </w:rPr>
+  </w:style>
+  <w:style w:type="character" w:styleId="ListLabel1616">
+    <w:name w:val="ListLabel 1616"/>
+    <w:qFormat/>
+    <w:rPr>
+      <w:u w:val="none"/>
+    </w:rPr>
+  </w:style>
+  <w:style w:type="character" w:styleId="ListLabel1617">
+    <w:name w:val="ListLabel 1617"/>
+    <w:qFormat/>
+    <w:rPr>
+      <w:u w:val="none"/>
+    </w:rPr>
+  </w:style>
+  <w:style w:type="character" w:styleId="ListLabel1618">
+    <w:name w:val="ListLabel 1618"/>
+    <w:qFormat/>
+    <w:rPr>
+      <w:u w:val="none"/>
+    </w:rPr>
+  </w:style>
+  <w:style w:type="character" w:styleId="ListLabel1619">
+    <w:name w:val="ListLabel 1619"/>
+    <w:qFormat/>
+    <w:rPr>
+      <w:u w:val="none"/>
+    </w:rPr>
+  </w:style>
+  <w:style w:type="character" w:styleId="ListLabel1620">
+    <w:name w:val="ListLabel 1620"/>
+    <w:qFormat/>
+    <w:rPr>
+      <w:u w:val="none"/>
+    </w:rPr>
+  </w:style>
+  <w:style w:type="character" w:styleId="ListLabel1621">
+    <w:name w:val="ListLabel 1621"/>
+    <w:qFormat/>
+    <w:rPr>
+      <w:rFonts w:ascii="Times New Roman" w:hAnsi="Times New Roman"/>
+      <w:sz w:val="24"/>
+      <w:u w:val="none"/>
+    </w:rPr>
+  </w:style>
+  <w:style w:type="character" w:styleId="ListLabel1622">
+    <w:name w:val="ListLabel 1622"/>
+    <w:qFormat/>
+    <w:rPr>
+      <w:u w:val="none"/>
+    </w:rPr>
+  </w:style>
+  <w:style w:type="character" w:styleId="ListLabel1623">
+    <w:name w:val="ListLabel 1623"/>
+    <w:qFormat/>
+    <w:rPr>
+      <w:u w:val="none"/>
+    </w:rPr>
+  </w:style>
+  <w:style w:type="character" w:styleId="ListLabel1624">
+    <w:name w:val="ListLabel 1624"/>
+    <w:qFormat/>
+    <w:rPr>
+      <w:u w:val="none"/>
+    </w:rPr>
+  </w:style>
+  <w:style w:type="character" w:styleId="ListLabel1625">
+    <w:name w:val="ListLabel 1625"/>
+    <w:qFormat/>
+    <w:rPr>
+      <w:u w:val="none"/>
+    </w:rPr>
+  </w:style>
+  <w:style w:type="character" w:styleId="ListLabel1626">
+    <w:name w:val="ListLabel 1626"/>
+    <w:qFormat/>
+    <w:rPr>
+      <w:u w:val="none"/>
+    </w:rPr>
+  </w:style>
+  <w:style w:type="character" w:styleId="ListLabel1627">
+    <w:name w:val="ListLabel 1627"/>
+    <w:qFormat/>
+    <w:rPr>
+      <w:u w:val="none"/>
+    </w:rPr>
+  </w:style>
+  <w:style w:type="character" w:styleId="ListLabel1628">
+    <w:name w:val="ListLabel 1628"/>
+    <w:qFormat/>
+    <w:rPr>
+      <w:u w:val="none"/>
+    </w:rPr>
+  </w:style>
+  <w:style w:type="character" w:styleId="ListLabel1629">
+    <w:name w:val="ListLabel 1629"/>
+    <w:qFormat/>
+    <w:rPr>
+      <w:u w:val="none"/>
+    </w:rPr>
+  </w:style>
+  <w:style w:type="character" w:styleId="ListLabel1630">
+    <w:name w:val="ListLabel 1630"/>
+    <w:qFormat/>
+    <w:rPr>
+      <w:rFonts w:ascii="Times New Roman" w:hAnsi="Times New Roman"/>
+      <w:i w:val="false"/>
+      <w:sz w:val="24"/>
+      <w:u w:val="none"/>
+    </w:rPr>
+  </w:style>
+  <w:style w:type="character" w:styleId="ListLabel1631">
+    <w:name w:val="ListLabel 1631"/>
+    <w:qFormat/>
+    <w:rPr>
+      <w:u w:val="none"/>
+    </w:rPr>
+  </w:style>
+  <w:style w:type="character" w:styleId="ListLabel1632">
+    <w:name w:val="ListLabel 1632"/>
+    <w:qFormat/>
+    <w:rPr>
+      <w:u w:val="none"/>
+    </w:rPr>
+  </w:style>
+  <w:style w:type="character" w:styleId="ListLabel1633">
+    <w:name w:val="ListLabel 1633"/>
+    <w:qFormat/>
+    <w:rPr>
+      <w:u w:val="none"/>
+    </w:rPr>
+  </w:style>
+  <w:style w:type="character" w:styleId="ListLabel1634">
+    <w:name w:val="ListLabel 1634"/>
+    <w:qFormat/>
+    <w:rPr>
+      <w:u w:val="none"/>
+    </w:rPr>
+  </w:style>
+  <w:style w:type="character" w:styleId="ListLabel1635">
+    <w:name w:val="ListLabel 1635"/>
+    <w:qFormat/>
+    <w:rPr>
+      <w:u w:val="none"/>
+    </w:rPr>
+  </w:style>
+  <w:style w:type="character" w:styleId="ListLabel1636">
+    <w:name w:val="ListLabel 1636"/>
+    <w:qFormat/>
+    <w:rPr>
+      <w:u w:val="none"/>
+    </w:rPr>
+  </w:style>
+  <w:style w:type="character" w:styleId="ListLabel1637">
+    <w:name w:val="ListLabel 1637"/>
+    <w:qFormat/>
+    <w:rPr>
+      <w:u w:val="none"/>
+    </w:rPr>
+  </w:style>
+  <w:style w:type="character" w:styleId="ListLabel1638">
+    <w:name w:val="ListLabel 1638"/>
+    <w:qFormat/>
+    <w:rPr>
+      <w:u w:val="none"/>
+    </w:rPr>
+  </w:style>
+  <w:style w:type="character" w:styleId="ListLabel1639">
+    <w:name w:val="ListLabel 1639"/>
+    <w:qFormat/>
+    <w:rPr>
+      <w:rFonts w:eastAsia="Arial" w:cs="Arial"/>
+      <w:b w:val="false"/>
+      <w:i w:val="false"/>
+      <w:sz w:val="24"/>
+      <w:u w:val="none"/>
+    </w:rPr>
+  </w:style>
+  <w:style w:type="character" w:styleId="ListLabel1640">
+    <w:name w:val="ListLabel 1640"/>
+    <w:qFormat/>
+    <w:rPr>
+      <w:u w:val="none"/>
+    </w:rPr>
+  </w:style>
+  <w:style w:type="character" w:styleId="ListLabel1641">
+    <w:name w:val="ListLabel 1641"/>
+    <w:qFormat/>
+    <w:rPr>
+      <w:u w:val="none"/>
+    </w:rPr>
+  </w:style>
+  <w:style w:type="character" w:styleId="ListLabel1642">
+    <w:name w:val="ListLabel 1642"/>
+    <w:qFormat/>
+    <w:rPr>
+      <w:u w:val="none"/>
+    </w:rPr>
+  </w:style>
+  <w:style w:type="character" w:styleId="ListLabel1643">
+    <w:name w:val="ListLabel 1643"/>
+    <w:qFormat/>
+    <w:rPr>
+      <w:u w:val="none"/>
+    </w:rPr>
+  </w:style>
+  <w:style w:type="character" w:styleId="ListLabel1644">
+    <w:name w:val="ListLabel 1644"/>
+    <w:qFormat/>
+    <w:rPr>
+      <w:u w:val="none"/>
+    </w:rPr>
+  </w:style>
+  <w:style w:type="character" w:styleId="ListLabel1645">
+    <w:name w:val="ListLabel 1645"/>
+    <w:qFormat/>
+    <w:rPr>
+      <w:u w:val="none"/>
+    </w:rPr>
+  </w:style>
+  <w:style w:type="character" w:styleId="ListLabel1646">
+    <w:name w:val="ListLabel 1646"/>
+    <w:qFormat/>
+    <w:rPr>
+      <w:u w:val="none"/>
+    </w:rPr>
+  </w:style>
+  <w:style w:type="character" w:styleId="ListLabel1647">
+    <w:name w:val="ListLabel 1647"/>
+    <w:qFormat/>
+    <w:rPr>
+      <w:u w:val="none"/>
+    </w:rPr>
+  </w:style>
+  <w:style w:type="character" w:styleId="ListLabel1648">
+    <w:name w:val="ListLabel 1648"/>
+    <w:qFormat/>
+    <w:rPr>
+      <w:rFonts w:eastAsia="Arial" w:cs="Arial"/>
+      <w:b w:val="false"/>
+      <w:i w:val="false"/>
+      <w:sz w:val="24"/>
+      <w:u w:val="none"/>
+    </w:rPr>
+  </w:style>
+  <w:style w:type="character" w:styleId="ListLabel1649">
+    <w:name w:val="ListLabel 1649"/>
+    <w:qFormat/>
+    <w:rPr>
+      <w:u w:val="none"/>
+    </w:rPr>
+  </w:style>
+  <w:style w:type="character" w:styleId="ListLabel1650">
+    <w:name w:val="ListLabel 1650"/>
+    <w:qFormat/>
+    <w:rPr>
+      <w:u w:val="none"/>
+    </w:rPr>
+  </w:style>
+  <w:style w:type="character" w:styleId="ListLabel1651">
+    <w:name w:val="ListLabel 1651"/>
+    <w:qFormat/>
+    <w:rPr>
+      <w:u w:val="none"/>
+    </w:rPr>
+  </w:style>
+  <w:style w:type="character" w:styleId="ListLabel1652">
+    <w:name w:val="ListLabel 1652"/>
+    <w:qFormat/>
+    <w:rPr>
+      <w:u w:val="none"/>
+    </w:rPr>
+  </w:style>
+  <w:style w:type="character" w:styleId="ListLabel1653">
+    <w:name w:val="ListLabel 1653"/>
+    <w:qFormat/>
+    <w:rPr>
+      <w:u w:val="none"/>
+    </w:rPr>
+  </w:style>
+  <w:style w:type="character" w:styleId="ListLabel1654">
+    <w:name w:val="ListLabel 1654"/>
+    <w:qFormat/>
+    <w:rPr>
+      <w:u w:val="none"/>
+    </w:rPr>
+  </w:style>
+  <w:style w:type="character" w:styleId="ListLabel1655">
+    <w:name w:val="ListLabel 1655"/>
+    <w:qFormat/>
+    <w:rPr>
+      <w:u w:val="none"/>
+    </w:rPr>
+  </w:style>
+  <w:style w:type="character" w:styleId="ListLabel1656">
+    <w:name w:val="ListLabel 1656"/>
+    <w:qFormat/>
+    <w:rPr>
+      <w:u w:val="none"/>
+    </w:rPr>
+  </w:style>
+  <w:style w:type="character" w:styleId="ListLabel1657">
+    <w:name w:val="ListLabel 1657"/>
+    <w:qFormat/>
+    <w:rPr>
+      <w:rFonts w:ascii="Times New Roman" w:hAnsi="Times New Roman"/>
+      <w:sz w:val="24"/>
+      <w:u w:val="none"/>
+    </w:rPr>
+  </w:style>
+  <w:style w:type="character" w:styleId="ListLabel1658">
+    <w:name w:val="ListLabel 1658"/>
+    <w:qFormat/>
+    <w:rPr>
+      <w:u w:val="none"/>
+    </w:rPr>
+  </w:style>
+  <w:style w:type="character" w:styleId="ListLabel1659">
+    <w:name w:val="ListLabel 1659"/>
+    <w:qFormat/>
+    <w:rPr>
+      <w:u w:val="none"/>
+    </w:rPr>
+  </w:style>
+  <w:style w:type="character" w:styleId="ListLabel1660">
+    <w:name w:val="ListLabel 1660"/>
+    <w:qFormat/>
+    <w:rPr>
+      <w:u w:val="none"/>
+    </w:rPr>
+  </w:style>
+  <w:style w:type="character" w:styleId="ListLabel1661">
+    <w:name w:val="ListLabel 1661"/>
+    <w:qFormat/>
+    <w:rPr>
+      <w:u w:val="none"/>
+    </w:rPr>
+  </w:style>
+  <w:style w:type="character" w:styleId="ListLabel1662">
+    <w:name w:val="ListLabel 1662"/>
+    <w:qFormat/>
+    <w:rPr>
+      <w:u w:val="none"/>
+    </w:rPr>
+  </w:style>
+  <w:style w:type="character" w:styleId="ListLabel1663">
+    <w:name w:val="ListLabel 1663"/>
+    <w:qFormat/>
+    <w:rPr>
+      <w:u w:val="none"/>
+    </w:rPr>
+  </w:style>
+  <w:style w:type="character" w:styleId="ListLabel1664">
+    <w:name w:val="ListLabel 1664"/>
+    <w:qFormat/>
+    <w:rPr>
+      <w:u w:val="none"/>
+    </w:rPr>
+  </w:style>
+  <w:style w:type="character" w:styleId="ListLabel1665">
+    <w:name w:val="ListLabel 1665"/>
+    <w:qFormat/>
+    <w:rPr>
+      <w:u w:val="none"/>
+    </w:rPr>
+  </w:style>
+  <w:style w:type="character" w:styleId="ListLabel1666">
+    <w:name w:val="ListLabel 1666"/>
+    <w:qFormat/>
+    <w:rPr>
+      <w:rFonts w:ascii="Times New Roman" w:hAnsi="Times New Roman"/>
+      <w:i w:val="false"/>
+      <w:sz w:val="24"/>
+      <w:u w:val="none"/>
+    </w:rPr>
+  </w:style>
+  <w:style w:type="character" w:styleId="ListLabel1667">
+    <w:name w:val="ListLabel 1667"/>
+    <w:qFormat/>
+    <w:rPr>
+      <w:u w:val="none"/>
+    </w:rPr>
+  </w:style>
+  <w:style w:type="character" w:styleId="ListLabel1668">
+    <w:name w:val="ListLabel 1668"/>
+    <w:qFormat/>
+    <w:rPr>
+      <w:u w:val="none"/>
+    </w:rPr>
+  </w:style>
+  <w:style w:type="character" w:styleId="ListLabel1669">
+    <w:name w:val="ListLabel 1669"/>
+    <w:qFormat/>
+    <w:rPr>
+      <w:u w:val="none"/>
+    </w:rPr>
+  </w:style>
+  <w:style w:type="character" w:styleId="ListLabel1670">
+    <w:name w:val="ListLabel 1670"/>
+    <w:qFormat/>
+    <w:rPr>
+      <w:u w:val="none"/>
+    </w:rPr>
+  </w:style>
+  <w:style w:type="character" w:styleId="ListLabel1671">
+    <w:name w:val="ListLabel 1671"/>
+    <w:qFormat/>
+    <w:rPr>
+      <w:u w:val="none"/>
+    </w:rPr>
+  </w:style>
+  <w:style w:type="character" w:styleId="ListLabel1672">
+    <w:name w:val="ListLabel 1672"/>
+    <w:qFormat/>
+    <w:rPr>
+      <w:u w:val="none"/>
+    </w:rPr>
+  </w:style>
+  <w:style w:type="character" w:styleId="ListLabel1673">
+    <w:name w:val="ListLabel 1673"/>
+    <w:qFormat/>
+    <w:rPr>
+      <w:u w:val="none"/>
+    </w:rPr>
+  </w:style>
+  <w:style w:type="character" w:styleId="ListLabel1674">
+    <w:name w:val="ListLabel 1674"/>
+    <w:qFormat/>
+    <w:rPr>
+      <w:u w:val="none"/>
+    </w:rPr>
+  </w:style>
   <w:style w:type="paragraph" w:styleId="Heading">
     <w:name w:val="Heading"/>
     <w:basedOn w:val="Normal"/>

</xml_diff>